<commit_message>
start calculations prob 2
</commit_message>
<xml_diff>
--- a/Murray_Chelsea-HW4-CS5593.docx
+++ b/Murray_Chelsea-HW4-CS5593.docx
@@ -744,7 +744,115 @@
         <w:spacing w:before="100" w:beforeAutospacing="1" w:after="100" w:afterAutospacing="1" w:line="240" w:lineRule="auto"/>
         <w:rPr>
           <w:rFonts w:cstheme="minorHAnsi"/>
-          <w:b/>
+        </w:rPr>
+      </w:pPr>
+      <w:r>
+        <w:rPr>
+          <w:rFonts w:cstheme="minorHAnsi"/>
+        </w:rPr>
+        <w:t>The first cluster contains every point in the table.</w:t>
+      </w:r>
+    </w:p>
+    <w:tbl>
+      <w:tblPr>
+        <w:tblStyle w:val="TableGrid"/>
+        <w:tblW w:w="0" w:type="auto"/>
+        <w:tblLook w:val="04A0"/>
+      </w:tblPr>
+      <w:tblGrid>
+        <w:gridCol w:w="918"/>
+        <w:gridCol w:w="8658"/>
+      </w:tblGrid>
+      <w:tr>
+        <w:tc>
+          <w:tcPr>
+            <w:tcW w:w="918" w:type="dxa"/>
+          </w:tcPr>
+          <w:p>
+            <w:pPr>
+              <w:spacing w:before="100" w:beforeAutospacing="1" w:after="100" w:afterAutospacing="1"/>
+              <w:rPr>
+                <w:rFonts w:cstheme="minorHAnsi"/>
+                <w:b/>
+              </w:rPr>
+            </w:pPr>
+            <w:r>
+              <w:rPr>
+                <w:rFonts w:cstheme="minorHAnsi"/>
+                <w:b/>
+              </w:rPr>
+              <w:t>Cluster</w:t>
+            </w:r>
+          </w:p>
+        </w:tc>
+        <w:tc>
+          <w:tcPr>
+            <w:tcW w:w="8658" w:type="dxa"/>
+          </w:tcPr>
+          <w:p>
+            <w:pPr>
+              <w:spacing w:before="100" w:beforeAutospacing="1" w:after="100" w:afterAutospacing="1"/>
+              <w:rPr>
+                <w:rFonts w:cstheme="minorHAnsi"/>
+                <w:b/>
+              </w:rPr>
+            </w:pPr>
+            <w:r>
+              <w:rPr>
+                <w:rFonts w:cstheme="minorHAnsi"/>
+                <w:b/>
+              </w:rPr>
+              <w:t>Contents</w:t>
+            </w:r>
+          </w:p>
+        </w:tc>
+      </w:tr>
+      <w:tr>
+        <w:tc>
+          <w:tcPr>
+            <w:tcW w:w="918" w:type="dxa"/>
+          </w:tcPr>
+          <w:p>
+            <w:pPr>
+              <w:spacing w:before="100" w:beforeAutospacing="1" w:after="100" w:afterAutospacing="1"/>
+              <w:rPr>
+                <w:rFonts w:cstheme="minorHAnsi"/>
+              </w:rPr>
+            </w:pPr>
+            <w:r>
+              <w:rPr>
+                <w:rFonts w:cstheme="minorHAnsi"/>
+              </w:rPr>
+              <w:t>A</w:t>
+            </w:r>
+          </w:p>
+        </w:tc>
+        <w:tc>
+          <w:tcPr>
+            <w:tcW w:w="8658" w:type="dxa"/>
+          </w:tcPr>
+          <w:p>
+            <w:pPr>
+              <w:spacing w:before="100" w:beforeAutospacing="1" w:after="100" w:afterAutospacing="1"/>
+              <w:rPr>
+                <w:rFonts w:cstheme="minorHAnsi"/>
+              </w:rPr>
+            </w:pPr>
+            <w:r>
+              <w:rPr>
+                <w:rFonts w:cstheme="minorHAnsi"/>
+              </w:rPr>
+              <w:t>{(4.38, -15.96), (0.69, 2.5), (4.69, 36.75), (4.7, -7.83), (4.38, 34.43), (0.47, -2.5), (4.07, 33.8), (5.01, -16.59)}</w:t>
+            </w:r>
+          </w:p>
+        </w:tc>
+      </w:tr>
+    </w:tbl>
+    <w:p>
+      <w:pPr>
+        <w:spacing w:before="100" w:beforeAutospacing="1" w:after="100" w:afterAutospacing="1" w:line="240" w:lineRule="auto"/>
+        <w:rPr>
+          <w:rFonts w:cstheme="minorHAnsi"/>
         </w:rPr>
       </w:pPr>
     </w:p>
@@ -769,7 +877,533 @@
         <w:spacing w:before="100" w:beforeAutospacing="1" w:after="100" w:afterAutospacing="1" w:line="240" w:lineRule="auto"/>
         <w:rPr>
           <w:rFonts w:cstheme="minorHAnsi"/>
-          <w:b/>
+        </w:rPr>
+      </w:pPr>
+      <w:r>
+        <w:rPr>
+          <w:rFonts w:cstheme="minorHAnsi"/>
+        </w:rPr>
+        <w:t>At the second step, the cluster is bisected.</w:t>
+      </w:r>
+    </w:p>
+    <w:tbl>
+      <w:tblPr>
+        <w:tblStyle w:val="TableGrid"/>
+        <w:tblW w:w="0" w:type="auto"/>
+        <w:tblLayout w:type="fixed"/>
+        <w:tblLook w:val="04A0"/>
+      </w:tblPr>
+      <w:tblGrid>
+        <w:gridCol w:w="918"/>
+        <w:gridCol w:w="5466"/>
+        <w:gridCol w:w="3192"/>
+      </w:tblGrid>
+      <w:tr>
+        <w:tc>
+          <w:tcPr>
+            <w:tcW w:w="918" w:type="dxa"/>
+          </w:tcPr>
+          <w:p>
+            <w:pPr>
+              <w:spacing w:before="100" w:beforeAutospacing="1" w:after="100" w:afterAutospacing="1"/>
+              <w:rPr>
+                <w:rFonts w:cstheme="minorHAnsi"/>
+              </w:rPr>
+            </w:pPr>
+            <w:r>
+              <w:rPr>
+                <w:rFonts w:cstheme="minorHAnsi"/>
+              </w:rPr>
+              <w:t>Cluster</w:t>
+            </w:r>
+          </w:p>
+        </w:tc>
+        <w:tc>
+          <w:tcPr>
+            <w:tcW w:w="5466" w:type="dxa"/>
+          </w:tcPr>
+          <w:p>
+            <w:pPr>
+              <w:spacing w:before="100" w:beforeAutospacing="1" w:after="100" w:afterAutospacing="1"/>
+              <w:rPr>
+                <w:rFonts w:cstheme="minorHAnsi"/>
+              </w:rPr>
+            </w:pPr>
+            <w:r>
+              <w:rPr>
+                <w:rFonts w:cstheme="minorHAnsi"/>
+              </w:rPr>
+              <w:t>Contents</w:t>
+            </w:r>
+          </w:p>
+        </w:tc>
+        <w:tc>
+          <w:tcPr>
+            <w:tcW w:w="3192" w:type="dxa"/>
+          </w:tcPr>
+          <w:p>
+            <w:pPr>
+              <w:spacing w:before="100" w:beforeAutospacing="1" w:after="100" w:afterAutospacing="1"/>
+              <w:rPr>
+                <w:rFonts w:cstheme="minorHAnsi"/>
+              </w:rPr>
+            </w:pPr>
+            <w:r>
+              <w:rPr>
+                <w:rFonts w:cstheme="minorHAnsi"/>
+              </w:rPr>
+              <w:t>SSE</w:t>
+            </w:r>
+          </w:p>
+        </w:tc>
+      </w:tr>
+      <w:tr>
+        <w:tc>
+          <w:tcPr>
+            <w:tcW w:w="918" w:type="dxa"/>
+          </w:tcPr>
+          <w:p>
+            <w:pPr>
+              <w:spacing w:before="100" w:beforeAutospacing="1" w:after="100" w:afterAutospacing="1"/>
+              <w:rPr>
+                <w:rFonts w:cstheme="minorHAnsi"/>
+              </w:rPr>
+            </w:pPr>
+            <w:r>
+              <w:rPr>
+                <w:rFonts w:cstheme="minorHAnsi"/>
+              </w:rPr>
+              <w:t>AA</w:t>
+            </w:r>
+          </w:p>
+        </w:tc>
+        <w:tc>
+          <w:tcPr>
+            <w:tcW w:w="5466" w:type="dxa"/>
+          </w:tcPr>
+          <w:p>
+            <w:pPr>
+              <w:spacing w:before="100" w:beforeAutospacing="1" w:after="100" w:afterAutospacing="1"/>
+              <w:rPr>
+                <w:rFonts w:cstheme="minorHAnsi"/>
+              </w:rPr>
+            </w:pPr>
+            <w:r>
+              <w:rPr>
+                <w:rFonts w:cstheme="minorHAnsi"/>
+              </w:rPr>
+              <w:t>{(4.38, -15.96), (0.69, 2.5), (4.69, 36.75), (4.7, -7.83)}</w:t>
+            </w:r>
+          </w:p>
+        </w:tc>
+        <w:tc>
+          <w:tcPr>
+            <w:tcW w:w="3192" w:type="dxa"/>
+          </w:tcPr>
+          <w:p>
+            <w:pPr>
+              <w:spacing w:before="100" w:beforeAutospacing="1" w:after="100" w:afterAutospacing="1"/>
+              <w:rPr>
+                <w:rFonts w:cstheme="minorHAnsi"/>
+              </w:rPr>
+            </w:pPr>
+          </w:p>
+        </w:tc>
+      </w:tr>
+      <w:tr>
+        <w:tc>
+          <w:tcPr>
+            <w:tcW w:w="918" w:type="dxa"/>
+          </w:tcPr>
+          <w:p>
+            <w:pPr>
+              <w:spacing w:before="100" w:beforeAutospacing="1" w:after="100" w:afterAutospacing="1"/>
+              <w:rPr>
+                <w:rFonts w:cstheme="minorHAnsi"/>
+              </w:rPr>
+            </w:pPr>
+            <w:r>
+              <w:rPr>
+                <w:rFonts w:cstheme="minorHAnsi"/>
+              </w:rPr>
+              <w:t>AB</w:t>
+            </w:r>
+          </w:p>
+        </w:tc>
+        <w:tc>
+          <w:tcPr>
+            <w:tcW w:w="5466" w:type="dxa"/>
+          </w:tcPr>
+          <w:p>
+            <w:pPr>
+              <w:spacing w:before="100" w:beforeAutospacing="1" w:after="100" w:afterAutospacing="1"/>
+              <w:rPr>
+                <w:rFonts w:cstheme="minorHAnsi"/>
+              </w:rPr>
+            </w:pPr>
+            <w:r>
+              <w:rPr>
+                <w:rFonts w:cstheme="minorHAnsi"/>
+              </w:rPr>
+              <w:t>{(4.38, 34.43), (0.47, -2.5), (4.07, 33.8), (5.01, -16.59)}</w:t>
+            </w:r>
+          </w:p>
+        </w:tc>
+        <w:tc>
+          <w:tcPr>
+            <w:tcW w:w="3192" w:type="dxa"/>
+          </w:tcPr>
+          <w:p>
+            <w:pPr>
+              <w:spacing w:before="100" w:beforeAutospacing="1" w:after="100" w:afterAutospacing="1"/>
+              <w:rPr>
+                <w:rFonts w:cstheme="minorHAnsi"/>
+              </w:rPr>
+            </w:pPr>
+          </w:p>
+        </w:tc>
+      </w:tr>
+    </w:tbl>
+    <w:p>
+      <w:pPr>
+        <w:spacing w:before="100" w:beforeAutospacing="1" w:after="100" w:afterAutospacing="1" w:line="240" w:lineRule="auto"/>
+        <w:rPr>
+          <w:rFonts w:cstheme="minorHAnsi"/>
+        </w:rPr>
+      </w:pPr>
+      <w:r>
+        <w:rPr>
+          <w:rFonts w:cstheme="minorHAnsi"/>
+        </w:rPr>
+        <w:t>Here are the SSE calculations for each cluster:</w:t>
+      </w:r>
+    </w:p>
+    <w:p>
+      <w:pPr>
+        <w:spacing w:before="100" w:beforeAutospacing="1" w:after="100" w:afterAutospacing="1" w:line="240" w:lineRule="auto"/>
+        <w:rPr>
+          <w:rFonts w:cstheme="minorHAnsi"/>
+        </w:rPr>
+      </w:pPr>
+      <w:r>
+        <w:rPr>
+          <w:rFonts w:cstheme="minorHAnsi"/>
+        </w:rPr>
+        <w:t>AA: Midpoint = (mean(x), mean(y)) = (3.615, 3.865)</w:t>
+      </w:r>
+    </w:p>
+    <w:tbl>
+      <w:tblPr>
+        <w:tblStyle w:val="TableGrid"/>
+        <w:tblW w:w="0" w:type="auto"/>
+        <w:tblLook w:val="04A0"/>
+      </w:tblPr>
+      <w:tblGrid>
+        <w:gridCol w:w="2394"/>
+        <w:gridCol w:w="2394"/>
+        <w:gridCol w:w="2394"/>
+        <w:gridCol w:w="2394"/>
+      </w:tblGrid>
+      <w:tr>
+        <w:tc>
+          <w:tcPr>
+            <w:tcW w:w="2394" w:type="dxa"/>
+          </w:tcPr>
+          <w:p>
+            <w:pPr>
+              <w:spacing w:before="100" w:beforeAutospacing="1" w:after="100" w:afterAutospacing="1"/>
+              <w:rPr>
+                <w:rFonts w:cstheme="minorHAnsi"/>
+              </w:rPr>
+            </w:pPr>
+          </w:p>
+        </w:tc>
+        <w:tc>
+          <w:tcPr>
+            <w:tcW w:w="2394" w:type="dxa"/>
+          </w:tcPr>
+          <w:p>
+            <w:pPr>
+              <w:spacing w:before="100" w:beforeAutospacing="1" w:after="100" w:afterAutospacing="1"/>
+              <w:rPr>
+                <w:rFonts w:cstheme="minorHAnsi"/>
+              </w:rPr>
+            </w:pPr>
+            <w:r>
+              <w:rPr>
+                <w:rFonts w:cstheme="minorHAnsi"/>
+              </w:rPr>
+              <w:t>Midpoint/</w:t>
+            </w:r>
+            <w:proofErr w:type="spellStart"/>
+            <w:r>
+              <w:rPr>
+                <w:rFonts w:cstheme="minorHAnsi"/>
+              </w:rPr>
+              <w:t>Centroid</w:t>
+            </w:r>
+            <w:proofErr w:type="spellEnd"/>
+          </w:p>
+        </w:tc>
+        <w:tc>
+          <w:tcPr>
+            <w:tcW w:w="2394" w:type="dxa"/>
+          </w:tcPr>
+          <w:p>
+            <w:pPr>
+              <w:spacing w:before="100" w:beforeAutospacing="1" w:after="100" w:afterAutospacing="1"/>
+              <w:rPr>
+                <w:rFonts w:cstheme="minorHAnsi"/>
+              </w:rPr>
+            </w:pPr>
+          </w:p>
+        </w:tc>
+        <w:tc>
+          <w:tcPr>
+            <w:tcW w:w="2394" w:type="dxa"/>
+          </w:tcPr>
+          <w:p>
+            <w:pPr>
+              <w:spacing w:before="100" w:beforeAutospacing="1" w:after="100" w:afterAutospacing="1"/>
+              <w:rPr>
+                <w:rFonts w:cstheme="minorHAnsi"/>
+              </w:rPr>
+            </w:pPr>
+          </w:p>
+        </w:tc>
+      </w:tr>
+      <w:tr>
+        <w:tc>
+          <w:tcPr>
+            <w:tcW w:w="2394" w:type="dxa"/>
+          </w:tcPr>
+          <w:p>
+            <w:pPr>
+              <w:spacing w:before="100" w:beforeAutospacing="1" w:after="100" w:afterAutospacing="1"/>
+              <w:rPr>
+                <w:rFonts w:cstheme="minorHAnsi"/>
+              </w:rPr>
+            </w:pPr>
+          </w:p>
+        </w:tc>
+        <w:tc>
+          <w:tcPr>
+            <w:tcW w:w="2394" w:type="dxa"/>
+            <w:vMerge w:val="restart"/>
+          </w:tcPr>
+          <w:p>
+            <w:pPr>
+              <w:spacing w:before="100" w:beforeAutospacing="1" w:after="100" w:afterAutospacing="1"/>
+              <w:rPr>
+                <w:rFonts w:cstheme="minorHAnsi"/>
+              </w:rPr>
+            </w:pPr>
+            <w:r>
+              <w:rPr>
+                <w:rFonts w:cstheme="minorHAnsi"/>
+              </w:rPr>
+              <w:t>(3.615, 3.865)</w:t>
+            </w:r>
+          </w:p>
+        </w:tc>
+        <w:tc>
+          <w:tcPr>
+            <w:tcW w:w="2394" w:type="dxa"/>
+          </w:tcPr>
+          <w:p>
+            <w:pPr>
+              <w:spacing w:before="100" w:beforeAutospacing="1" w:after="100" w:afterAutospacing="1"/>
+              <w:rPr>
+                <w:rFonts w:cstheme="minorHAnsi"/>
+              </w:rPr>
+            </w:pPr>
+          </w:p>
+        </w:tc>
+        <w:tc>
+          <w:tcPr>
+            <w:tcW w:w="2394" w:type="dxa"/>
+          </w:tcPr>
+          <w:p>
+            <w:pPr>
+              <w:spacing w:before="100" w:beforeAutospacing="1" w:after="100" w:afterAutospacing="1"/>
+              <w:rPr>
+                <w:rFonts w:cstheme="minorHAnsi"/>
+              </w:rPr>
+            </w:pPr>
+          </w:p>
+        </w:tc>
+      </w:tr>
+      <w:tr>
+        <w:tc>
+          <w:tcPr>
+            <w:tcW w:w="2394" w:type="dxa"/>
+          </w:tcPr>
+          <w:p>
+            <w:pPr>
+              <w:spacing w:before="100" w:beforeAutospacing="1" w:after="100" w:afterAutospacing="1"/>
+              <w:rPr>
+                <w:rFonts w:cstheme="minorHAnsi"/>
+              </w:rPr>
+            </w:pPr>
+          </w:p>
+        </w:tc>
+        <w:tc>
+          <w:tcPr>
+            <w:tcW w:w="2394" w:type="dxa"/>
+            <w:vMerge/>
+          </w:tcPr>
+          <w:p>
+            <w:pPr>
+              <w:spacing w:before="100" w:beforeAutospacing="1" w:after="100" w:afterAutospacing="1"/>
+              <w:rPr>
+                <w:rFonts w:cstheme="minorHAnsi"/>
+              </w:rPr>
+            </w:pPr>
+          </w:p>
+        </w:tc>
+        <w:tc>
+          <w:tcPr>
+            <w:tcW w:w="2394" w:type="dxa"/>
+          </w:tcPr>
+          <w:p>
+            <w:pPr>
+              <w:spacing w:before="100" w:beforeAutospacing="1" w:after="100" w:afterAutospacing="1"/>
+              <w:rPr>
+                <w:rFonts w:cstheme="minorHAnsi"/>
+              </w:rPr>
+            </w:pPr>
+          </w:p>
+        </w:tc>
+        <w:tc>
+          <w:tcPr>
+            <w:tcW w:w="2394" w:type="dxa"/>
+          </w:tcPr>
+          <w:p>
+            <w:pPr>
+              <w:spacing w:before="100" w:beforeAutospacing="1" w:after="100" w:afterAutospacing="1"/>
+              <w:rPr>
+                <w:rFonts w:cstheme="minorHAnsi"/>
+              </w:rPr>
+            </w:pPr>
+          </w:p>
+        </w:tc>
+      </w:tr>
+      <w:tr>
+        <w:tc>
+          <w:tcPr>
+            <w:tcW w:w="2394" w:type="dxa"/>
+          </w:tcPr>
+          <w:p>
+            <w:pPr>
+              <w:spacing w:before="100" w:beforeAutospacing="1" w:after="100" w:afterAutospacing="1"/>
+              <w:rPr>
+                <w:rFonts w:cstheme="minorHAnsi"/>
+              </w:rPr>
+            </w:pPr>
+          </w:p>
+        </w:tc>
+        <w:tc>
+          <w:tcPr>
+            <w:tcW w:w="2394" w:type="dxa"/>
+            <w:vMerge/>
+          </w:tcPr>
+          <w:p>
+            <w:pPr>
+              <w:spacing w:before="100" w:beforeAutospacing="1" w:after="100" w:afterAutospacing="1"/>
+              <w:rPr>
+                <w:rFonts w:cstheme="minorHAnsi"/>
+              </w:rPr>
+            </w:pPr>
+          </w:p>
+        </w:tc>
+        <w:tc>
+          <w:tcPr>
+            <w:tcW w:w="2394" w:type="dxa"/>
+          </w:tcPr>
+          <w:p>
+            <w:pPr>
+              <w:spacing w:before="100" w:beforeAutospacing="1" w:after="100" w:afterAutospacing="1"/>
+              <w:rPr>
+                <w:rFonts w:cstheme="minorHAnsi"/>
+              </w:rPr>
+            </w:pPr>
+          </w:p>
+        </w:tc>
+        <w:tc>
+          <w:tcPr>
+            <w:tcW w:w="2394" w:type="dxa"/>
+          </w:tcPr>
+          <w:p>
+            <w:pPr>
+              <w:spacing w:before="100" w:beforeAutospacing="1" w:after="100" w:afterAutospacing="1"/>
+              <w:rPr>
+                <w:rFonts w:cstheme="minorHAnsi"/>
+              </w:rPr>
+            </w:pPr>
+          </w:p>
+        </w:tc>
+      </w:tr>
+      <w:tr>
+        <w:tc>
+          <w:tcPr>
+            <w:tcW w:w="2394" w:type="dxa"/>
+          </w:tcPr>
+          <w:p>
+            <w:pPr>
+              <w:spacing w:before="100" w:beforeAutospacing="1" w:after="100" w:afterAutospacing="1"/>
+              <w:rPr>
+                <w:rFonts w:cstheme="minorHAnsi"/>
+              </w:rPr>
+            </w:pPr>
+          </w:p>
+        </w:tc>
+        <w:tc>
+          <w:tcPr>
+            <w:tcW w:w="2394" w:type="dxa"/>
+            <w:vMerge/>
+          </w:tcPr>
+          <w:p>
+            <w:pPr>
+              <w:spacing w:before="100" w:beforeAutospacing="1" w:after="100" w:afterAutospacing="1"/>
+              <w:rPr>
+                <w:rFonts w:cstheme="minorHAnsi"/>
+              </w:rPr>
+            </w:pPr>
+          </w:p>
+        </w:tc>
+        <w:tc>
+          <w:tcPr>
+            <w:tcW w:w="2394" w:type="dxa"/>
+          </w:tcPr>
+          <w:p>
+            <w:pPr>
+              <w:spacing w:before="100" w:beforeAutospacing="1" w:after="100" w:afterAutospacing="1"/>
+              <w:rPr>
+                <w:rFonts w:cstheme="minorHAnsi"/>
+              </w:rPr>
+            </w:pPr>
+          </w:p>
+        </w:tc>
+        <w:tc>
+          <w:tcPr>
+            <w:tcW w:w="2394" w:type="dxa"/>
+          </w:tcPr>
+          <w:p>
+            <w:pPr>
+              <w:spacing w:before="100" w:beforeAutospacing="1" w:after="100" w:afterAutospacing="1"/>
+              <w:rPr>
+                <w:rFonts w:cstheme="minorHAnsi"/>
+              </w:rPr>
+            </w:pPr>
+          </w:p>
+        </w:tc>
+      </w:tr>
+    </w:tbl>
+    <w:p>
+      <w:pPr>
+        <w:spacing w:before="100" w:beforeAutospacing="1" w:after="100" w:afterAutospacing="1" w:line="240" w:lineRule="auto"/>
+        <w:rPr>
+          <w:rFonts w:cstheme="minorHAnsi"/>
         </w:rPr>
       </w:pPr>
     </w:p>

</xml_diff>

<commit_message>
finish calculations for 1 cluster
</commit_message>
<xml_diff>
--- a/Murray_Chelsea-HW4-CS5593.docx
+++ b/Murray_Chelsea-HW4-CS5593.docx
@@ -908,11 +908,13 @@
               <w:spacing w:before="100" w:beforeAutospacing="1" w:after="100" w:afterAutospacing="1"/>
               <w:rPr>
                 <w:rFonts w:cstheme="minorHAnsi"/>
+                <w:b/>
               </w:rPr>
             </w:pPr>
             <w:r>
               <w:rPr>
                 <w:rFonts w:cstheme="minorHAnsi"/>
+                <w:b/>
               </w:rPr>
               <w:t>Cluster</w:t>
             </w:r>
@@ -927,11 +929,13 @@
               <w:spacing w:before="100" w:beforeAutospacing="1" w:after="100" w:afterAutospacing="1"/>
               <w:rPr>
                 <w:rFonts w:cstheme="minorHAnsi"/>
+                <w:b/>
               </w:rPr>
             </w:pPr>
             <w:r>
               <w:rPr>
                 <w:rFonts w:cstheme="minorHAnsi"/>
+                <w:b/>
               </w:rPr>
               <w:t>Contents</w:t>
             </w:r>
@@ -946,11 +950,13 @@
               <w:spacing w:before="100" w:beforeAutospacing="1" w:after="100" w:afterAutospacing="1"/>
               <w:rPr>
                 <w:rFonts w:cstheme="minorHAnsi"/>
+                <w:b/>
               </w:rPr>
             </w:pPr>
             <w:r>
               <w:rPr>
                 <w:rFonts w:cstheme="minorHAnsi"/>
+                <w:b/>
               </w:rPr>
               <w:t>SSE</w:t>
             </w:r>
@@ -1007,6 +1013,18 @@
                 <w:rFonts w:cstheme="minorHAnsi"/>
               </w:rPr>
             </w:pPr>
+            <w:r>
+              <w:rPr>
+                <w:rFonts w:cstheme="minorHAnsi"/>
+              </w:rPr>
+              <w:t>1</w:t>
+            </w:r>
+            <w:r>
+              <w:rPr>
+                <w:rFonts w:cstheme="minorHAnsi"/>
+              </w:rPr>
+              <w:t>624.5636</w:t>
+            </w:r>
           </w:p>
         </w:tc>
       </w:tr>
@@ -1089,93 +1107,120 @@
         <w:rPr>
           <w:rFonts w:cstheme="minorHAnsi"/>
         </w:rPr>
-        <w:t>AA: Midpoint = (mean(x), mean(y)) = (3.615, 3.865)</w:t>
+        <w:t>AA: Midpoint</w:t>
+      </w:r>
+      <w:r>
+        <w:rPr>
+          <w:rFonts w:cstheme="minorHAnsi"/>
+        </w:rPr>
+        <w:t>/</w:t>
+      </w:r>
+      <w:proofErr w:type="spellStart"/>
+      <w:r>
+        <w:rPr>
+          <w:rFonts w:cstheme="minorHAnsi"/>
+        </w:rPr>
+        <w:t>Centroid</w:t>
+      </w:r>
+      <w:proofErr w:type="spellEnd"/>
+      <w:r>
+        <w:rPr>
+          <w:rFonts w:cstheme="minorHAnsi"/>
+        </w:rPr>
+        <w:t xml:space="preserve"> = (mean(x), mean(y)) = (3.615, 3.865)</w:t>
       </w:r>
     </w:p>
     <w:tbl>
       <w:tblPr>
         <w:tblStyle w:val="TableGrid"/>
-        <w:tblW w:w="0" w:type="auto"/>
+        <w:tblW w:w="11160" w:type="dxa"/>
+        <w:tblInd w:w="-702" w:type="dxa"/>
+        <w:tblLayout w:type="fixed"/>
         <w:tblLook w:val="04A0"/>
       </w:tblPr>
       <w:tblGrid>
-        <w:gridCol w:w="2394"/>
-        <w:gridCol w:w="2394"/>
-        <w:gridCol w:w="2394"/>
-        <w:gridCol w:w="2394"/>
+        <w:gridCol w:w="1440"/>
+        <w:gridCol w:w="5850"/>
+        <w:gridCol w:w="3870"/>
       </w:tblGrid>
       <w:tr>
         <w:tc>
           <w:tcPr>
-            <w:tcW w:w="2394" w:type="dxa"/>
+            <w:tcW w:w="1440" w:type="dxa"/>
           </w:tcPr>
           <w:p>
             <w:pPr>
               <w:spacing w:before="100" w:beforeAutospacing="1" w:after="100" w:afterAutospacing="1"/>
               <w:rPr>
                 <w:rFonts w:cstheme="minorHAnsi"/>
+                <w:b/>
               </w:rPr>
             </w:pPr>
+            <w:r>
+              <w:rPr>
+                <w:rFonts w:cstheme="minorHAnsi"/>
+                <w:b/>
+              </w:rPr>
+              <w:t>Point</w:t>
+            </w:r>
           </w:p>
         </w:tc>
         <w:tc>
           <w:tcPr>
-            <w:tcW w:w="2394" w:type="dxa"/>
+            <w:tcW w:w="5850" w:type="dxa"/>
           </w:tcPr>
           <w:p>
             <w:pPr>
               <w:spacing w:before="100" w:beforeAutospacing="1" w:after="100" w:afterAutospacing="1"/>
               <w:rPr>
                 <w:rFonts w:cstheme="minorHAnsi"/>
+                <w:b/>
               </w:rPr>
             </w:pPr>
-            <w:r>
-              <w:rPr>
-                <w:rFonts w:cstheme="minorHAnsi"/>
-              </w:rPr>
-              <w:t>Midpoint/</w:t>
-            </w:r>
             <w:proofErr w:type="spellStart"/>
             <w:r>
               <w:rPr>
                 <w:rFonts w:cstheme="minorHAnsi"/>
-              </w:rPr>
-              <w:t>Centroid</w:t>
+                <w:b/>
+              </w:rPr>
+              <w:t>Eucl</w:t>
             </w:r>
             <w:proofErr w:type="spellEnd"/>
+            <w:r>
+              <w:rPr>
+                <w:rFonts w:cstheme="minorHAnsi"/>
+                <w:b/>
+              </w:rPr>
+              <w:t>. Dist. Squared</w:t>
+            </w:r>
           </w:p>
         </w:tc>
         <w:tc>
           <w:tcPr>
-            <w:tcW w:w="2394" w:type="dxa"/>
+            <w:tcW w:w="3870" w:type="dxa"/>
           </w:tcPr>
           <w:p>
             <w:pPr>
               <w:spacing w:before="100" w:beforeAutospacing="1" w:after="100" w:afterAutospacing="1"/>
               <w:rPr>
                 <w:rFonts w:cstheme="minorHAnsi"/>
+                <w:b/>
               </w:rPr>
             </w:pPr>
-          </w:p>
-        </w:tc>
-        <w:tc>
-          <w:tcPr>
-            <w:tcW w:w="2394" w:type="dxa"/>
-          </w:tcPr>
-          <w:p>
-            <w:pPr>
-              <w:spacing w:before="100" w:beforeAutospacing="1" w:after="100" w:afterAutospacing="1"/>
-              <w:rPr>
-                <w:rFonts w:cstheme="minorHAnsi"/>
-              </w:rPr>
-            </w:pPr>
+            <w:r>
+              <w:rPr>
+                <w:rFonts w:cstheme="minorHAnsi"/>
+                <w:b/>
+              </w:rPr>
+              <w:t>Running Sum</w:t>
+            </w:r>
           </w:p>
         </w:tc>
       </w:tr>
       <w:tr>
         <w:tc>
           <w:tcPr>
-            <w:tcW w:w="2394" w:type="dxa"/>
+            <w:tcW w:w="1440" w:type="dxa"/>
           </w:tcPr>
           <w:p>
             <w:pPr>
@@ -1184,12 +1229,17 @@
                 <w:rFonts w:cstheme="minorHAnsi"/>
               </w:rPr>
             </w:pPr>
+            <w:r>
+              <w:rPr>
+                <w:rFonts w:cstheme="minorHAnsi"/>
+              </w:rPr>
+              <w:t>(4.38, -15.96)</w:t>
+            </w:r>
           </w:p>
         </w:tc>
         <w:tc>
           <w:tcPr>
-            <w:tcW w:w="2394" w:type="dxa"/>
-            <w:vMerge w:val="restart"/>
+            <w:tcW w:w="5850" w:type="dxa"/>
           </w:tcPr>
           <w:p>
             <w:pPr>
@@ -1202,13 +1252,57 @@
               <w:rPr>
                 <w:rFonts w:cstheme="minorHAnsi"/>
               </w:rPr>
-              <w:t>(3.615, 3.865)</w:t>
+              <w:t>(3.615-4.38)</w:t>
+            </w:r>
+            <w:r>
+              <w:rPr>
+                <w:rFonts w:cstheme="minorHAnsi"/>
+                <w:vertAlign w:val="superscript"/>
+              </w:rPr>
+              <w:t>2</w:t>
+            </w:r>
+            <w:r>
+              <w:rPr>
+                <w:rFonts w:cstheme="minorHAnsi"/>
+              </w:rPr>
+              <w:t>+(3.865-(-15.96))</w:t>
+            </w:r>
+            <w:r>
+              <w:rPr>
+                <w:rFonts w:cstheme="minorHAnsi"/>
+                <w:vertAlign w:val="superscript"/>
+              </w:rPr>
+              <w:t>2</w:t>
+            </w:r>
+            <w:r>
+              <w:rPr>
+                <w:rFonts w:cstheme="minorHAnsi"/>
+              </w:rPr>
+              <w:t xml:space="preserve"> = 0.5852+</w:t>
+            </w:r>
+            <w:r>
+              <w:rPr>
+                <w:rFonts w:cstheme="minorHAnsi"/>
+              </w:rPr>
+              <w:t>393.0306</w:t>
+            </w:r>
+            <w:r>
+              <w:rPr>
+                <w:rFonts w:cstheme="minorHAnsi"/>
+              </w:rPr>
+              <w:t xml:space="preserve"> = </w:t>
+            </w:r>
+            <w:r>
+              <w:rPr>
+                <w:rFonts w:cstheme="minorHAnsi"/>
+              </w:rPr>
+              <w:t>393.6158</w:t>
             </w:r>
           </w:p>
         </w:tc>
         <w:tc>
           <w:tcPr>
-            <w:tcW w:w="2394" w:type="dxa"/>
+            <w:tcW w:w="3870" w:type="dxa"/>
           </w:tcPr>
           <w:p>
             <w:pPr>
@@ -1217,26 +1311,19 @@
                 <w:rFonts w:cstheme="minorHAnsi"/>
               </w:rPr>
             </w:pPr>
-          </w:p>
-        </w:tc>
-        <w:tc>
-          <w:tcPr>
-            <w:tcW w:w="2394" w:type="dxa"/>
-          </w:tcPr>
-          <w:p>
-            <w:pPr>
-              <w:spacing w:before="100" w:beforeAutospacing="1" w:after="100" w:afterAutospacing="1"/>
-              <w:rPr>
-                <w:rFonts w:cstheme="minorHAnsi"/>
-              </w:rPr>
-            </w:pPr>
+            <w:r>
+              <w:rPr>
+                <w:rFonts w:cstheme="minorHAnsi"/>
+              </w:rPr>
+              <w:t>393.6158</w:t>
+            </w:r>
           </w:p>
         </w:tc>
       </w:tr>
       <w:tr>
         <w:tc>
           <w:tcPr>
-            <w:tcW w:w="2394" w:type="dxa"/>
+            <w:tcW w:w="1440" w:type="dxa"/>
           </w:tcPr>
           <w:p>
             <w:pPr>
@@ -1245,12 +1332,17 @@
                 <w:rFonts w:cstheme="minorHAnsi"/>
               </w:rPr>
             </w:pPr>
+            <w:r>
+              <w:rPr>
+                <w:rFonts w:cstheme="minorHAnsi"/>
+              </w:rPr>
+              <w:t>(0.69, 2.5)</w:t>
+            </w:r>
           </w:p>
         </w:tc>
         <w:tc>
           <w:tcPr>
-            <w:tcW w:w="2394" w:type="dxa"/>
-            <w:vMerge/>
+            <w:tcW w:w="5850" w:type="dxa"/>
           </w:tcPr>
           <w:p>
             <w:pPr>
@@ -1259,11 +1351,73 @@
                 <w:rFonts w:cstheme="minorHAnsi"/>
               </w:rPr>
             </w:pPr>
+            <w:r>
+              <w:rPr>
+                <w:rFonts w:cstheme="minorHAnsi"/>
+              </w:rPr>
+              <w:t>(3.615-0.69)</w:t>
+            </w:r>
+            <w:r>
+              <w:rPr>
+                <w:rFonts w:cstheme="minorHAnsi"/>
+                <w:vertAlign w:val="superscript"/>
+              </w:rPr>
+              <w:t>2</w:t>
+            </w:r>
+            <w:r>
+              <w:rPr>
+                <w:rFonts w:cstheme="minorHAnsi"/>
+              </w:rPr>
+              <w:t>+(3.865-2.5)</w:t>
+            </w:r>
+            <w:r>
+              <w:rPr>
+                <w:rFonts w:cstheme="minorHAnsi"/>
+                <w:vertAlign w:val="superscript"/>
+              </w:rPr>
+              <w:t>2</w:t>
+            </w:r>
+            <w:r>
+              <w:rPr>
+                <w:rFonts w:cstheme="minorHAnsi"/>
+              </w:rPr>
+              <w:t xml:space="preserve"> = </w:t>
+            </w:r>
+            <w:r>
+              <w:rPr>
+                <w:rFonts w:cstheme="minorHAnsi"/>
+              </w:rPr>
+              <w:t>8.5556</w:t>
+            </w:r>
+            <w:r>
+              <w:rPr>
+                <w:rFonts w:cstheme="minorHAnsi"/>
+              </w:rPr>
+              <w:t>+</w:t>
+            </w:r>
+            <w:r>
+              <w:rPr>
+                <w:rFonts w:cstheme="minorHAnsi"/>
+              </w:rPr>
+              <w:t>1.8632</w:t>
+            </w:r>
+            <w:r>
+              <w:rPr>
+                <w:rFonts w:cstheme="minorHAnsi"/>
+              </w:rPr>
+              <w:t xml:space="preserve"> = </w:t>
+            </w:r>
+            <w:r>
+              <w:rPr>
+                <w:rFonts w:cstheme="minorHAnsi"/>
+              </w:rPr>
+              <w:t>10.4188</w:t>
+            </w:r>
           </w:p>
         </w:tc>
         <w:tc>
           <w:tcPr>
-            <w:tcW w:w="2394" w:type="dxa"/>
+            <w:tcW w:w="3870" w:type="dxa"/>
           </w:tcPr>
           <w:p>
             <w:pPr>
@@ -1272,26 +1426,19 @@
                 <w:rFonts w:cstheme="minorHAnsi"/>
               </w:rPr>
             </w:pPr>
-          </w:p>
-        </w:tc>
-        <w:tc>
-          <w:tcPr>
-            <w:tcW w:w="2394" w:type="dxa"/>
-          </w:tcPr>
-          <w:p>
-            <w:pPr>
-              <w:spacing w:before="100" w:beforeAutospacing="1" w:after="100" w:afterAutospacing="1"/>
-              <w:rPr>
-                <w:rFonts w:cstheme="minorHAnsi"/>
-              </w:rPr>
-            </w:pPr>
+            <w:r>
+              <w:rPr>
+                <w:rFonts w:cstheme="minorHAnsi"/>
+              </w:rPr>
+              <w:t>393.6158+10.4188 = 404.0346</w:t>
+            </w:r>
           </w:p>
         </w:tc>
       </w:tr>
       <w:tr>
         <w:tc>
           <w:tcPr>
-            <w:tcW w:w="2394" w:type="dxa"/>
+            <w:tcW w:w="1440" w:type="dxa"/>
           </w:tcPr>
           <w:p>
             <w:pPr>
@@ -1300,12 +1447,17 @@
                 <w:rFonts w:cstheme="minorHAnsi"/>
               </w:rPr>
             </w:pPr>
+            <w:r>
+              <w:rPr>
+                <w:rFonts w:cstheme="minorHAnsi"/>
+              </w:rPr>
+              <w:t>(4.69, 36.75)</w:t>
+            </w:r>
           </w:p>
         </w:tc>
         <w:tc>
           <w:tcPr>
-            <w:tcW w:w="2394" w:type="dxa"/>
-            <w:vMerge/>
+            <w:tcW w:w="5850" w:type="dxa"/>
           </w:tcPr>
           <w:p>
             <w:pPr>
@@ -1314,11 +1466,73 @@
                 <w:rFonts w:cstheme="minorHAnsi"/>
               </w:rPr>
             </w:pPr>
+            <w:r>
+              <w:rPr>
+                <w:rFonts w:cstheme="minorHAnsi"/>
+              </w:rPr>
+              <w:t>(3.615-4.69)</w:t>
+            </w:r>
+            <w:r>
+              <w:rPr>
+                <w:rFonts w:cstheme="minorHAnsi"/>
+                <w:vertAlign w:val="superscript"/>
+              </w:rPr>
+              <w:t>2</w:t>
+            </w:r>
+            <w:r>
+              <w:rPr>
+                <w:rFonts w:cstheme="minorHAnsi"/>
+              </w:rPr>
+              <w:t>+(3.865-36.75)</w:t>
+            </w:r>
+            <w:r>
+              <w:rPr>
+                <w:rFonts w:cstheme="minorHAnsi"/>
+                <w:vertAlign w:val="superscript"/>
+              </w:rPr>
+              <w:t>2</w:t>
+            </w:r>
+            <w:r>
+              <w:rPr>
+                <w:rFonts w:cstheme="minorHAnsi"/>
+              </w:rPr>
+              <w:t xml:space="preserve"> = </w:t>
+            </w:r>
+            <w:r>
+              <w:rPr>
+                <w:rFonts w:cstheme="minorHAnsi"/>
+              </w:rPr>
+              <w:t>1.1556</w:t>
+            </w:r>
+            <w:r>
+              <w:rPr>
+                <w:rFonts w:cstheme="minorHAnsi"/>
+              </w:rPr>
+              <w:t>+1</w:t>
+            </w:r>
+            <w:r>
+              <w:rPr>
+                <w:rFonts w:cstheme="minorHAnsi"/>
+              </w:rPr>
+              <w:t>081.4232</w:t>
+            </w:r>
+            <w:r>
+              <w:rPr>
+                <w:rFonts w:cstheme="minorHAnsi"/>
+              </w:rPr>
+              <w:t xml:space="preserve"> = 1</w:t>
+            </w:r>
+            <w:r>
+              <w:rPr>
+                <w:rFonts w:cstheme="minorHAnsi"/>
+              </w:rPr>
+              <w:t>082.5788</w:t>
+            </w:r>
           </w:p>
         </w:tc>
         <w:tc>
           <w:tcPr>
-            <w:tcW w:w="2394" w:type="dxa"/>
+            <w:tcW w:w="3870" w:type="dxa"/>
           </w:tcPr>
           <w:p>
             <w:pPr>
@@ -1327,26 +1541,37 @@
                 <w:rFonts w:cstheme="minorHAnsi"/>
               </w:rPr>
             </w:pPr>
-          </w:p>
-        </w:tc>
-        <w:tc>
-          <w:tcPr>
-            <w:tcW w:w="2394" w:type="dxa"/>
-          </w:tcPr>
-          <w:p>
-            <w:pPr>
-              <w:spacing w:before="100" w:beforeAutospacing="1" w:after="100" w:afterAutospacing="1"/>
-              <w:rPr>
-                <w:rFonts w:cstheme="minorHAnsi"/>
-              </w:rPr>
-            </w:pPr>
+            <w:r>
+              <w:rPr>
+                <w:rFonts w:cstheme="minorHAnsi"/>
+              </w:rPr>
+              <w:t>404.0346+1</w:t>
+            </w:r>
+            <w:r>
+              <w:rPr>
+                <w:rFonts w:cstheme="minorHAnsi"/>
+              </w:rPr>
+              <w:t>082.5788</w:t>
+            </w:r>
+            <w:r>
+              <w:rPr>
+                <w:rFonts w:cstheme="minorHAnsi"/>
+              </w:rPr>
+              <w:t xml:space="preserve"> = 1</w:t>
+            </w:r>
+            <w:r>
+              <w:rPr>
+                <w:rFonts w:cstheme="minorHAnsi"/>
+              </w:rPr>
+              <w:t>486.6134</w:t>
+            </w:r>
           </w:p>
         </w:tc>
       </w:tr>
       <w:tr>
         <w:tc>
           <w:tcPr>
-            <w:tcW w:w="2394" w:type="dxa"/>
+            <w:tcW w:w="1440" w:type="dxa"/>
           </w:tcPr>
           <w:p>
             <w:pPr>
@@ -1355,12 +1580,17 @@
                 <w:rFonts w:cstheme="minorHAnsi"/>
               </w:rPr>
             </w:pPr>
+            <w:r>
+              <w:rPr>
+                <w:rFonts w:cstheme="minorHAnsi"/>
+              </w:rPr>
+              <w:t>(4.7, -7.83)</w:t>
+            </w:r>
           </w:p>
         </w:tc>
         <w:tc>
           <w:tcPr>
-            <w:tcW w:w="2394" w:type="dxa"/>
-            <w:vMerge/>
+            <w:tcW w:w="5850" w:type="dxa"/>
           </w:tcPr>
           <w:p>
             <w:pPr>
@@ -1369,11 +1599,79 @@
                 <w:rFonts w:cstheme="minorHAnsi"/>
               </w:rPr>
             </w:pPr>
+            <w:r>
+              <w:rPr>
+                <w:rFonts w:cstheme="minorHAnsi"/>
+              </w:rPr>
+              <w:t>(3.615-4.7)</w:t>
+            </w:r>
+            <w:r>
+              <w:rPr>
+                <w:rFonts w:cstheme="minorHAnsi"/>
+                <w:vertAlign w:val="superscript"/>
+              </w:rPr>
+              <w:t>2</w:t>
+            </w:r>
+            <w:r>
+              <w:rPr>
+                <w:rFonts w:cstheme="minorHAnsi"/>
+              </w:rPr>
+              <w:t>+(3.865-(-7.83))</w:t>
+            </w:r>
+            <w:r>
+              <w:rPr>
+                <w:rFonts w:cstheme="minorHAnsi"/>
+                <w:vertAlign w:val="superscript"/>
+              </w:rPr>
+              <w:t>2</w:t>
+            </w:r>
+            <w:r>
+              <w:rPr>
+                <w:rFonts w:cstheme="minorHAnsi"/>
+              </w:rPr>
+              <w:t xml:space="preserve"> = </w:t>
+            </w:r>
+            <w:r>
+              <w:rPr>
+                <w:rFonts w:cstheme="minorHAnsi"/>
+              </w:rPr>
+              <w:t>1.1772</w:t>
+            </w:r>
+            <w:r>
+              <w:rPr>
+                <w:rFonts w:cstheme="minorHAnsi"/>
+              </w:rPr>
+              <w:t>+</w:t>
+            </w:r>
+            <w:r>
+              <w:rPr>
+                <w:rFonts w:cstheme="minorHAnsi"/>
+              </w:rPr>
+              <w:t>136.7730</w:t>
+            </w:r>
+            <w:r>
+              <w:rPr>
+                <w:rFonts w:cstheme="minorHAnsi"/>
+              </w:rPr>
+              <w:t xml:space="preserve"> = </w:t>
+            </w:r>
+            <w:r>
+              <w:rPr>
+                <w:rFonts w:cstheme="minorHAnsi"/>
+              </w:rPr>
+              <w:t>137.950</w:t>
+            </w:r>
+            <w:r>
+              <w:rPr>
+                <w:rFonts w:cstheme="minorHAnsi"/>
+              </w:rPr>
+              <w:t>2</w:t>
+            </w:r>
           </w:p>
         </w:tc>
         <w:tc>
           <w:tcPr>
-            <w:tcW w:w="2394" w:type="dxa"/>
+            <w:tcW w:w="3870" w:type="dxa"/>
           </w:tcPr>
           <w:p>
             <w:pPr>
@@ -1382,19 +1680,42 @@
                 <w:rFonts w:cstheme="minorHAnsi"/>
               </w:rPr>
             </w:pPr>
-          </w:p>
-        </w:tc>
-        <w:tc>
-          <w:tcPr>
-            <w:tcW w:w="2394" w:type="dxa"/>
-          </w:tcPr>
-          <w:p>
-            <w:pPr>
-              <w:spacing w:before="100" w:beforeAutospacing="1" w:after="100" w:afterAutospacing="1"/>
-              <w:rPr>
-                <w:rFonts w:cstheme="minorHAnsi"/>
-              </w:rPr>
-            </w:pPr>
+            <w:r>
+              <w:rPr>
+                <w:rFonts w:cstheme="minorHAnsi"/>
+              </w:rPr>
+              <w:t>1</w:t>
+            </w:r>
+            <w:r>
+              <w:rPr>
+                <w:rFonts w:cstheme="minorHAnsi"/>
+              </w:rPr>
+              <w:t>486.6134</w:t>
+            </w:r>
+            <w:r>
+              <w:rPr>
+                <w:rFonts w:cstheme="minorHAnsi"/>
+              </w:rPr>
+              <w:t>+</w:t>
+            </w:r>
+            <w:r>
+              <w:rPr>
+                <w:rFonts w:cstheme="minorHAnsi"/>
+              </w:rPr>
+              <w:t>137.950</w:t>
+            </w:r>
+            <w:r>
+              <w:rPr>
+                <w:rFonts w:cstheme="minorHAnsi"/>
+              </w:rPr>
+              <w:t>2 = 1</w:t>
+            </w:r>
+            <w:r>
+              <w:rPr>
+                <w:rFonts w:cstheme="minorHAnsi"/>
+              </w:rPr>
+              <w:t>624.5636</w:t>
+            </w:r>
           </w:p>
         </w:tc>
       </w:tr>

</xml_diff>

<commit_message>
more sse math, formatting
</commit_message>
<xml_diff>
--- a/Murray_Chelsea-HW4-CS5593.docx
+++ b/Murray_Chelsea-HW4-CS5593.docx
@@ -1133,15 +1133,15 @@
     <w:tbl>
       <w:tblPr>
         <w:tblStyle w:val="TableGrid"/>
-        <w:tblW w:w="11160" w:type="dxa"/>
+        <w:tblW w:w="10980" w:type="dxa"/>
         <w:tblInd w:w="-702" w:type="dxa"/>
         <w:tblLayout w:type="fixed"/>
         <w:tblLook w:val="04A0"/>
       </w:tblPr>
       <w:tblGrid>
         <w:gridCol w:w="1440"/>
-        <w:gridCol w:w="5850"/>
-        <w:gridCol w:w="3870"/>
+        <w:gridCol w:w="6120"/>
+        <w:gridCol w:w="3420"/>
       </w:tblGrid>
       <w:tr>
         <w:tc>
@@ -1167,7 +1167,7 @@
         </w:tc>
         <w:tc>
           <w:tcPr>
-            <w:tcW w:w="5850" w:type="dxa"/>
+            <w:tcW w:w="6120" w:type="dxa"/>
           </w:tcPr>
           <w:p>
             <w:pPr>
@@ -1197,7 +1197,7 @@
         </w:tc>
         <w:tc>
           <w:tcPr>
-            <w:tcW w:w="3870" w:type="dxa"/>
+            <w:tcW w:w="3420" w:type="dxa"/>
           </w:tcPr>
           <w:p>
             <w:pPr>
@@ -1239,7 +1239,7 @@
         </w:tc>
         <w:tc>
           <w:tcPr>
-            <w:tcW w:w="5850" w:type="dxa"/>
+            <w:tcW w:w="6120" w:type="dxa"/>
           </w:tcPr>
           <w:p>
             <w:pPr>
@@ -1302,7 +1302,7 @@
         </w:tc>
         <w:tc>
           <w:tcPr>
-            <w:tcW w:w="3870" w:type="dxa"/>
+            <w:tcW w:w="3420" w:type="dxa"/>
           </w:tcPr>
           <w:p>
             <w:pPr>
@@ -1342,7 +1342,7 @@
         </w:tc>
         <w:tc>
           <w:tcPr>
-            <w:tcW w:w="5850" w:type="dxa"/>
+            <w:tcW w:w="6120" w:type="dxa"/>
           </w:tcPr>
           <w:p>
             <w:pPr>
@@ -1417,7 +1417,7 @@
         </w:tc>
         <w:tc>
           <w:tcPr>
-            <w:tcW w:w="3870" w:type="dxa"/>
+            <w:tcW w:w="3420" w:type="dxa"/>
           </w:tcPr>
           <w:p>
             <w:pPr>
@@ -1457,7 +1457,7 @@
         </w:tc>
         <w:tc>
           <w:tcPr>
-            <w:tcW w:w="5850" w:type="dxa"/>
+            <w:tcW w:w="6120" w:type="dxa"/>
           </w:tcPr>
           <w:p>
             <w:pPr>
@@ -1532,7 +1532,7 @@
         </w:tc>
         <w:tc>
           <w:tcPr>
-            <w:tcW w:w="3870" w:type="dxa"/>
+            <w:tcW w:w="3420" w:type="dxa"/>
           </w:tcPr>
           <w:p>
             <w:pPr>
@@ -1590,7 +1590,7 @@
         </w:tc>
         <w:tc>
           <w:tcPr>
-            <w:tcW w:w="5850" w:type="dxa"/>
+            <w:tcW w:w="6120" w:type="dxa"/>
           </w:tcPr>
           <w:p>
             <w:pPr>
@@ -1671,7 +1671,7 @@
         </w:tc>
         <w:tc>
           <w:tcPr>
-            <w:tcW w:w="3870" w:type="dxa"/>
+            <w:tcW w:w="3420" w:type="dxa"/>
           </w:tcPr>
           <w:p>
             <w:pPr>
@@ -1720,6 +1720,776 @@
         </w:tc>
       </w:tr>
     </w:tbl>
+    <w:p>
+      <w:pPr>
+        <w:spacing w:before="100" w:beforeAutospacing="1" w:after="100" w:afterAutospacing="1" w:line="240" w:lineRule="auto"/>
+        <w:rPr>
+          <w:rFonts w:cstheme="minorHAnsi"/>
+        </w:rPr>
+      </w:pPr>
+      <w:r>
+        <w:rPr>
+          <w:rFonts w:cstheme="minorHAnsi"/>
+        </w:rPr>
+        <w:t>AB: Midpoint/</w:t>
+      </w:r>
+      <w:proofErr w:type="spellStart"/>
+      <w:r>
+        <w:rPr>
+          <w:rFonts w:cstheme="minorHAnsi"/>
+        </w:rPr>
+        <w:t>Centroid</w:t>
+      </w:r>
+      <w:proofErr w:type="spellEnd"/>
+      <w:r>
+        <w:rPr>
+          <w:rFonts w:cstheme="minorHAnsi"/>
+        </w:rPr>
+        <w:t xml:space="preserve"> = (mean(x), mean(y)) = (</w:t>
+      </w:r>
+      <w:r>
+        <w:rPr>
+          <w:rFonts w:cstheme="minorHAnsi"/>
+        </w:rPr>
+        <w:t>3.4825</w:t>
+      </w:r>
+      <w:r>
+        <w:rPr>
+          <w:rFonts w:cstheme="minorHAnsi"/>
+        </w:rPr>
+        <w:t xml:space="preserve">, </w:t>
+      </w:r>
+      <w:r>
+        <w:rPr>
+          <w:rFonts w:cstheme="minorHAnsi"/>
+        </w:rPr>
+        <w:t>12.285</w:t>
+      </w:r>
+      <w:r>
+        <w:rPr>
+          <w:rFonts w:cstheme="minorHAnsi"/>
+        </w:rPr>
+        <w:t>)</w:t>
+      </w:r>
+    </w:p>
+    <w:tbl>
+      <w:tblPr>
+        <w:tblStyle w:val="TableGrid"/>
+        <w:tblW w:w="10980" w:type="dxa"/>
+        <w:tblInd w:w="-702" w:type="dxa"/>
+        <w:tblLayout w:type="fixed"/>
+        <w:tblLook w:val="04A0"/>
+      </w:tblPr>
+      <w:tblGrid>
+        <w:gridCol w:w="1440"/>
+        <w:gridCol w:w="6120"/>
+        <w:gridCol w:w="3420"/>
+      </w:tblGrid>
+      <w:tr>
+        <w:tc>
+          <w:tcPr>
+            <w:tcW w:w="1440" w:type="dxa"/>
+          </w:tcPr>
+          <w:p>
+            <w:pPr>
+              <w:spacing w:before="100" w:beforeAutospacing="1" w:after="100" w:afterAutospacing="1"/>
+              <w:rPr>
+                <w:rFonts w:cstheme="minorHAnsi"/>
+                <w:b/>
+              </w:rPr>
+            </w:pPr>
+            <w:r>
+              <w:rPr>
+                <w:rFonts w:cstheme="minorHAnsi"/>
+                <w:b/>
+              </w:rPr>
+              <w:t>Point</w:t>
+            </w:r>
+          </w:p>
+        </w:tc>
+        <w:tc>
+          <w:tcPr>
+            <w:tcW w:w="6120" w:type="dxa"/>
+          </w:tcPr>
+          <w:p>
+            <w:pPr>
+              <w:spacing w:before="100" w:beforeAutospacing="1" w:after="100" w:afterAutospacing="1"/>
+              <w:rPr>
+                <w:rFonts w:cstheme="minorHAnsi"/>
+                <w:b/>
+              </w:rPr>
+            </w:pPr>
+            <w:proofErr w:type="spellStart"/>
+            <w:r>
+              <w:rPr>
+                <w:rFonts w:cstheme="minorHAnsi"/>
+                <w:b/>
+              </w:rPr>
+              <w:t>Eucl</w:t>
+            </w:r>
+            <w:proofErr w:type="spellEnd"/>
+            <w:r>
+              <w:rPr>
+                <w:rFonts w:cstheme="minorHAnsi"/>
+                <w:b/>
+              </w:rPr>
+              <w:t>. Dist. Squared</w:t>
+            </w:r>
+          </w:p>
+        </w:tc>
+        <w:tc>
+          <w:tcPr>
+            <w:tcW w:w="3420" w:type="dxa"/>
+          </w:tcPr>
+          <w:p>
+            <w:pPr>
+              <w:spacing w:before="100" w:beforeAutospacing="1" w:after="100" w:afterAutospacing="1"/>
+              <w:rPr>
+                <w:rFonts w:cstheme="minorHAnsi"/>
+                <w:b/>
+              </w:rPr>
+            </w:pPr>
+            <w:r>
+              <w:rPr>
+                <w:rFonts w:cstheme="minorHAnsi"/>
+                <w:b/>
+              </w:rPr>
+              <w:t>Running Sum</w:t>
+            </w:r>
+          </w:p>
+        </w:tc>
+      </w:tr>
+      <w:tr>
+        <w:tc>
+          <w:tcPr>
+            <w:tcW w:w="1440" w:type="dxa"/>
+          </w:tcPr>
+          <w:p>
+            <w:pPr>
+              <w:spacing w:before="100" w:beforeAutospacing="1" w:after="100" w:afterAutospacing="1"/>
+              <w:rPr>
+                <w:rFonts w:cstheme="minorHAnsi"/>
+              </w:rPr>
+            </w:pPr>
+            <w:r>
+              <w:rPr>
+                <w:rFonts w:cstheme="minorHAnsi"/>
+              </w:rPr>
+              <w:t>(4.38, 34.43)</w:t>
+            </w:r>
+          </w:p>
+        </w:tc>
+        <w:tc>
+          <w:tcPr>
+            <w:tcW w:w="6120" w:type="dxa"/>
+          </w:tcPr>
+          <w:p>
+            <w:pPr>
+              <w:spacing w:before="100" w:beforeAutospacing="1" w:after="100" w:afterAutospacing="1"/>
+              <w:rPr>
+                <w:rFonts w:cstheme="minorHAnsi"/>
+              </w:rPr>
+            </w:pPr>
+            <w:r>
+              <w:rPr>
+                <w:rFonts w:cstheme="minorHAnsi"/>
+              </w:rPr>
+              <w:t>(</w:t>
+            </w:r>
+            <w:r>
+              <w:rPr>
+                <w:rFonts w:cstheme="minorHAnsi"/>
+              </w:rPr>
+              <w:t>3.4825</w:t>
+            </w:r>
+            <w:r>
+              <w:rPr>
+                <w:rFonts w:cstheme="minorHAnsi"/>
+              </w:rPr>
+              <w:t>-4.38)</w:t>
+            </w:r>
+            <w:r>
+              <w:rPr>
+                <w:rFonts w:cstheme="minorHAnsi"/>
+                <w:vertAlign w:val="superscript"/>
+              </w:rPr>
+              <w:t>2</w:t>
+            </w:r>
+            <w:r>
+              <w:rPr>
+                <w:rFonts w:cstheme="minorHAnsi"/>
+              </w:rPr>
+              <w:t>+(</w:t>
+            </w:r>
+            <w:r>
+              <w:rPr>
+                <w:rFonts w:cstheme="minorHAnsi"/>
+              </w:rPr>
+              <w:t>12.285</w:t>
+            </w:r>
+            <w:r>
+              <w:rPr>
+                <w:rFonts w:cstheme="minorHAnsi"/>
+              </w:rPr>
+              <w:t>-34.43)</w:t>
+            </w:r>
+            <w:r>
+              <w:rPr>
+                <w:rFonts w:cstheme="minorHAnsi"/>
+                <w:vertAlign w:val="superscript"/>
+              </w:rPr>
+              <w:t>2</w:t>
+            </w:r>
+            <w:r>
+              <w:rPr>
+                <w:rFonts w:cstheme="minorHAnsi"/>
+              </w:rPr>
+              <w:t xml:space="preserve"> = 0.8055+</w:t>
+            </w:r>
+            <w:r>
+              <w:rPr>
+                <w:rFonts w:cstheme="minorHAnsi"/>
+              </w:rPr>
+              <w:t>490.4010</w:t>
+            </w:r>
+            <w:r>
+              <w:rPr>
+                <w:rFonts w:cstheme="minorHAnsi"/>
+              </w:rPr>
+              <w:t xml:space="preserve"> = </w:t>
+            </w:r>
+            <w:r>
+              <w:rPr>
+                <w:rFonts w:cstheme="minorHAnsi"/>
+              </w:rPr>
+              <w:t>491.2065</w:t>
+            </w:r>
+          </w:p>
+        </w:tc>
+        <w:tc>
+          <w:tcPr>
+            <w:tcW w:w="3420" w:type="dxa"/>
+          </w:tcPr>
+          <w:p>
+            <w:pPr>
+              <w:spacing w:before="100" w:beforeAutospacing="1" w:after="100" w:afterAutospacing="1"/>
+              <w:rPr>
+                <w:rFonts w:cstheme="minorHAnsi"/>
+              </w:rPr>
+            </w:pPr>
+            <w:r>
+              <w:rPr>
+                <w:rFonts w:cstheme="minorHAnsi"/>
+              </w:rPr>
+              <w:t>491.2065</w:t>
+            </w:r>
+          </w:p>
+        </w:tc>
+      </w:tr>
+      <w:tr>
+        <w:tc>
+          <w:tcPr>
+            <w:tcW w:w="1440" w:type="dxa"/>
+          </w:tcPr>
+          <w:p>
+            <w:pPr>
+              <w:spacing w:before="100" w:beforeAutospacing="1" w:after="100" w:afterAutospacing="1"/>
+              <w:rPr>
+                <w:rFonts w:cstheme="minorHAnsi"/>
+              </w:rPr>
+            </w:pPr>
+            <w:r>
+              <w:rPr>
+                <w:rFonts w:cstheme="minorHAnsi"/>
+              </w:rPr>
+              <w:t>(0.47, -2.5)</w:t>
+            </w:r>
+          </w:p>
+        </w:tc>
+        <w:tc>
+          <w:tcPr>
+            <w:tcW w:w="6120" w:type="dxa"/>
+          </w:tcPr>
+          <w:p>
+            <w:pPr>
+              <w:spacing w:before="100" w:beforeAutospacing="1" w:after="100" w:afterAutospacing="1"/>
+              <w:rPr>
+                <w:rFonts w:cstheme="minorHAnsi"/>
+              </w:rPr>
+            </w:pPr>
+            <w:r>
+              <w:rPr>
+                <w:rFonts w:cstheme="minorHAnsi"/>
+              </w:rPr>
+              <w:t>(</w:t>
+            </w:r>
+            <w:r>
+              <w:rPr>
+                <w:rFonts w:cstheme="minorHAnsi"/>
+              </w:rPr>
+              <w:t>3.4825</w:t>
+            </w:r>
+            <w:r>
+              <w:rPr>
+                <w:rFonts w:cstheme="minorHAnsi"/>
+              </w:rPr>
+              <w:t>-0.47)</w:t>
+            </w:r>
+            <w:r>
+              <w:rPr>
+                <w:rFonts w:cstheme="minorHAnsi"/>
+                <w:vertAlign w:val="superscript"/>
+              </w:rPr>
+              <w:t>2</w:t>
+            </w:r>
+            <w:r>
+              <w:rPr>
+                <w:rFonts w:cstheme="minorHAnsi"/>
+              </w:rPr>
+              <w:t>+(</w:t>
+            </w:r>
+            <w:r>
+              <w:rPr>
+                <w:rFonts w:cstheme="minorHAnsi"/>
+              </w:rPr>
+              <w:t>12.285</w:t>
+            </w:r>
+            <w:r>
+              <w:rPr>
+                <w:rFonts w:cstheme="minorHAnsi"/>
+              </w:rPr>
+              <w:t>-(-2.5))</w:t>
+            </w:r>
+            <w:r>
+              <w:rPr>
+                <w:rFonts w:cstheme="minorHAnsi"/>
+                <w:vertAlign w:val="superscript"/>
+              </w:rPr>
+              <w:t>2</w:t>
+            </w:r>
+            <w:r>
+              <w:rPr>
+                <w:rFonts w:cstheme="minorHAnsi"/>
+              </w:rPr>
+              <w:t xml:space="preserve"> = 9.0752+</w:t>
+            </w:r>
+            <w:r>
+              <w:rPr>
+                <w:rFonts w:cstheme="minorHAnsi"/>
+              </w:rPr>
+              <w:t>218.5962</w:t>
+            </w:r>
+            <w:r>
+              <w:rPr>
+                <w:rFonts w:cstheme="minorHAnsi"/>
+              </w:rPr>
+              <w:t xml:space="preserve"> = </w:t>
+            </w:r>
+            <w:r>
+              <w:rPr>
+                <w:rFonts w:cstheme="minorHAnsi"/>
+              </w:rPr>
+              <w:t>227.6714</w:t>
+            </w:r>
+          </w:p>
+        </w:tc>
+        <w:tc>
+          <w:tcPr>
+            <w:tcW w:w="3420" w:type="dxa"/>
+          </w:tcPr>
+          <w:p>
+            <w:pPr>
+              <w:spacing w:before="100" w:beforeAutospacing="1" w:after="100" w:afterAutospacing="1"/>
+              <w:rPr>
+                <w:rFonts w:cstheme="minorHAnsi"/>
+              </w:rPr>
+            </w:pPr>
+            <w:r>
+              <w:rPr>
+                <w:rFonts w:cstheme="minorHAnsi"/>
+              </w:rPr>
+              <w:t>491.2065</w:t>
+            </w:r>
+            <w:r>
+              <w:rPr>
+                <w:rFonts w:cstheme="minorHAnsi"/>
+              </w:rPr>
+              <w:t>+</w:t>
+            </w:r>
+            <w:r>
+              <w:rPr>
+                <w:rFonts w:cstheme="minorHAnsi"/>
+              </w:rPr>
+              <w:t>227.6714</w:t>
+            </w:r>
+            <w:r>
+              <w:rPr>
+                <w:rFonts w:cstheme="minorHAnsi"/>
+              </w:rPr>
+              <w:t xml:space="preserve"> = </w:t>
+            </w:r>
+            <w:r>
+              <w:rPr>
+                <w:rFonts w:cstheme="minorHAnsi"/>
+              </w:rPr>
+              <w:t>718.8779</w:t>
+            </w:r>
+          </w:p>
+        </w:tc>
+      </w:tr>
+      <w:tr>
+        <w:tc>
+          <w:tcPr>
+            <w:tcW w:w="1440" w:type="dxa"/>
+          </w:tcPr>
+          <w:p>
+            <w:pPr>
+              <w:spacing w:before="100" w:beforeAutospacing="1" w:after="100" w:afterAutospacing="1"/>
+              <w:rPr>
+                <w:rFonts w:cstheme="minorHAnsi"/>
+              </w:rPr>
+            </w:pPr>
+            <w:r>
+              <w:rPr>
+                <w:rFonts w:cstheme="minorHAnsi"/>
+              </w:rPr>
+              <w:t>(4.07, 33.8)</w:t>
+            </w:r>
+          </w:p>
+        </w:tc>
+        <w:tc>
+          <w:tcPr>
+            <w:tcW w:w="6120" w:type="dxa"/>
+          </w:tcPr>
+          <w:p>
+            <w:pPr>
+              <w:spacing w:before="100" w:beforeAutospacing="1" w:after="100" w:afterAutospacing="1"/>
+              <w:rPr>
+                <w:rFonts w:cstheme="minorHAnsi"/>
+              </w:rPr>
+            </w:pPr>
+            <w:r>
+              <w:rPr>
+                <w:rFonts w:cstheme="minorHAnsi"/>
+              </w:rPr>
+              <w:t>(</w:t>
+            </w:r>
+            <w:r>
+              <w:rPr>
+                <w:rFonts w:cstheme="minorHAnsi"/>
+              </w:rPr>
+              <w:t>3.4825</w:t>
+            </w:r>
+            <w:r>
+              <w:rPr>
+                <w:rFonts w:cstheme="minorHAnsi"/>
+              </w:rPr>
+              <w:t>-4.07)</w:t>
+            </w:r>
+            <w:r>
+              <w:rPr>
+                <w:rFonts w:cstheme="minorHAnsi"/>
+                <w:vertAlign w:val="superscript"/>
+              </w:rPr>
+              <w:t>2</w:t>
+            </w:r>
+            <w:r>
+              <w:rPr>
+                <w:rFonts w:cstheme="minorHAnsi"/>
+              </w:rPr>
+              <w:t>+(</w:t>
+            </w:r>
+            <w:r>
+              <w:rPr>
+                <w:rFonts w:cstheme="minorHAnsi"/>
+              </w:rPr>
+              <w:t>12.285</w:t>
+            </w:r>
+            <w:r>
+              <w:rPr>
+                <w:rFonts w:cstheme="minorHAnsi"/>
+              </w:rPr>
+              <w:t>-33.8)</w:t>
+            </w:r>
+            <w:r>
+              <w:rPr>
+                <w:rFonts w:cstheme="minorHAnsi"/>
+                <w:vertAlign w:val="superscript"/>
+              </w:rPr>
+              <w:t>2</w:t>
+            </w:r>
+            <w:r>
+              <w:rPr>
+                <w:rFonts w:cstheme="minorHAnsi"/>
+              </w:rPr>
+              <w:t xml:space="preserve"> = </w:t>
+            </w:r>
+            <w:r>
+              <w:rPr>
+                <w:rFonts w:cstheme="minorHAnsi"/>
+              </w:rPr>
+              <w:t>0.345</w:t>
+            </w:r>
+            <w:r>
+              <w:rPr>
+                <w:rFonts w:cstheme="minorHAnsi"/>
+              </w:rPr>
+              <w:t>2+</w:t>
+            </w:r>
+            <w:r>
+              <w:rPr>
+                <w:rFonts w:cstheme="minorHAnsi"/>
+              </w:rPr>
+              <w:t>462.8952</w:t>
+            </w:r>
+            <w:r>
+              <w:rPr>
+                <w:rFonts w:cstheme="minorHAnsi"/>
+              </w:rPr>
+              <w:t xml:space="preserve"> = </w:t>
+            </w:r>
+            <w:r>
+              <w:rPr>
+                <w:rFonts w:cstheme="minorHAnsi"/>
+              </w:rPr>
+              <w:t>463.2404</w:t>
+            </w:r>
+          </w:p>
+        </w:tc>
+        <w:tc>
+          <w:tcPr>
+            <w:tcW w:w="3420" w:type="dxa"/>
+          </w:tcPr>
+          <w:p>
+            <w:pPr>
+              <w:spacing w:before="100" w:beforeAutospacing="1" w:after="100" w:afterAutospacing="1"/>
+              <w:rPr>
+                <w:rFonts w:cstheme="minorHAnsi"/>
+              </w:rPr>
+            </w:pPr>
+            <w:r>
+              <w:rPr>
+                <w:rFonts w:cstheme="minorHAnsi"/>
+              </w:rPr>
+              <w:t>718.8779</w:t>
+            </w:r>
+            <w:r>
+              <w:rPr>
+                <w:rFonts w:cstheme="minorHAnsi"/>
+              </w:rPr>
+              <w:t>+</w:t>
+            </w:r>
+            <w:r>
+              <w:rPr>
+                <w:rFonts w:cstheme="minorHAnsi"/>
+              </w:rPr>
+              <w:t>463.2404</w:t>
+            </w:r>
+            <w:r>
+              <w:rPr>
+                <w:rFonts w:cstheme="minorHAnsi"/>
+              </w:rPr>
+              <w:t xml:space="preserve"> = 1</w:t>
+            </w:r>
+            <w:r>
+              <w:rPr>
+                <w:rFonts w:cstheme="minorHAnsi"/>
+              </w:rPr>
+              <w:t>182.1183</w:t>
+            </w:r>
+          </w:p>
+        </w:tc>
+      </w:tr>
+      <w:tr>
+        <w:tc>
+          <w:tcPr>
+            <w:tcW w:w="1440" w:type="dxa"/>
+          </w:tcPr>
+          <w:p>
+            <w:pPr>
+              <w:spacing w:before="100" w:beforeAutospacing="1" w:after="100" w:afterAutospacing="1"/>
+              <w:rPr>
+                <w:rFonts w:cstheme="minorHAnsi"/>
+              </w:rPr>
+            </w:pPr>
+            <w:r>
+              <w:rPr>
+                <w:rFonts w:cstheme="minorHAnsi"/>
+              </w:rPr>
+              <w:t>(5.01, -16.59)</w:t>
+            </w:r>
+          </w:p>
+        </w:tc>
+        <w:tc>
+          <w:tcPr>
+            <w:tcW w:w="6120" w:type="dxa"/>
+          </w:tcPr>
+          <w:p>
+            <w:pPr>
+              <w:spacing w:before="100" w:beforeAutospacing="1" w:after="100" w:afterAutospacing="1"/>
+              <w:rPr>
+                <w:rFonts w:cstheme="minorHAnsi"/>
+              </w:rPr>
+            </w:pPr>
+            <w:r>
+              <w:rPr>
+                <w:rFonts w:cstheme="minorHAnsi"/>
+              </w:rPr>
+              <w:t>(</w:t>
+            </w:r>
+            <w:r>
+              <w:rPr>
+                <w:rFonts w:cstheme="minorHAnsi"/>
+              </w:rPr>
+              <w:t>3.4825</w:t>
+            </w:r>
+            <w:r>
+              <w:rPr>
+                <w:rFonts w:cstheme="minorHAnsi"/>
+              </w:rPr>
+              <w:t>-5.01)</w:t>
+            </w:r>
+            <w:r>
+              <w:rPr>
+                <w:rFonts w:cstheme="minorHAnsi"/>
+                <w:vertAlign w:val="superscript"/>
+              </w:rPr>
+              <w:t>2</w:t>
+            </w:r>
+            <w:r>
+              <w:rPr>
+                <w:rFonts w:cstheme="minorHAnsi"/>
+              </w:rPr>
+              <w:t>+(</w:t>
+            </w:r>
+            <w:r>
+              <w:rPr>
+                <w:rFonts w:cstheme="minorHAnsi"/>
+              </w:rPr>
+              <w:t>12.285</w:t>
+            </w:r>
+            <w:r>
+              <w:rPr>
+                <w:rFonts w:cstheme="minorHAnsi"/>
+              </w:rPr>
+              <w:t>-(-</w:t>
+            </w:r>
+            <w:r>
+              <w:rPr>
+                <w:rFonts w:cstheme="minorHAnsi"/>
+              </w:rPr>
+              <w:t>16.59</w:t>
+            </w:r>
+            <w:r>
+              <w:rPr>
+                <w:rFonts w:cstheme="minorHAnsi"/>
+              </w:rPr>
+              <w:t>))</w:t>
+            </w:r>
+            <w:r>
+              <w:rPr>
+                <w:rFonts w:cstheme="minorHAnsi"/>
+                <w:vertAlign w:val="superscript"/>
+              </w:rPr>
+              <w:t>2</w:t>
+            </w:r>
+            <w:r>
+              <w:rPr>
+                <w:rFonts w:cstheme="minorHAnsi"/>
+              </w:rPr>
+              <w:t xml:space="preserve"> = </w:t>
+            </w:r>
+            <w:r>
+              <w:rPr>
+                <w:rFonts w:cstheme="minorHAnsi"/>
+              </w:rPr>
+              <w:t>2.333</w:t>
+            </w:r>
+            <w:r>
+              <w:rPr>
+                <w:rFonts w:cstheme="minorHAnsi"/>
+              </w:rPr>
+              <w:t>3+</w:t>
+            </w:r>
+            <w:r>
+              <w:rPr>
+                <w:rFonts w:cstheme="minorHAnsi"/>
+              </w:rPr>
+              <w:t>833.7656</w:t>
+            </w:r>
+            <w:r>
+              <w:rPr>
+                <w:rFonts w:cstheme="minorHAnsi"/>
+              </w:rPr>
+              <w:t xml:space="preserve"> = </w:t>
+            </w:r>
+            <w:r>
+              <w:rPr>
+                <w:rFonts w:cstheme="minorHAnsi"/>
+              </w:rPr>
+              <w:t>836.0989</w:t>
+            </w:r>
+          </w:p>
+        </w:tc>
+        <w:tc>
+          <w:tcPr>
+            <w:tcW w:w="3420" w:type="dxa"/>
+          </w:tcPr>
+          <w:p>
+            <w:pPr>
+              <w:spacing w:before="100" w:beforeAutospacing="1" w:after="100" w:afterAutospacing="1"/>
+              <w:rPr>
+                <w:rFonts w:cstheme="minorHAnsi"/>
+              </w:rPr>
+            </w:pPr>
+            <w:r>
+              <w:rPr>
+                <w:rFonts w:cstheme="minorHAnsi"/>
+              </w:rPr>
+              <w:t>1</w:t>
+            </w:r>
+            <w:r>
+              <w:rPr>
+                <w:rFonts w:cstheme="minorHAnsi"/>
+              </w:rPr>
+              <w:t>182.1183</w:t>
+            </w:r>
+            <w:r>
+              <w:rPr>
+                <w:rFonts w:cstheme="minorHAnsi"/>
+              </w:rPr>
+              <w:t>+</w:t>
+            </w:r>
+            <w:r>
+              <w:rPr>
+                <w:rFonts w:cstheme="minorHAnsi"/>
+              </w:rPr>
+              <w:t>836.0989</w:t>
+            </w:r>
+            <w:r>
+              <w:rPr>
+                <w:rFonts w:cstheme="minorHAnsi"/>
+              </w:rPr>
+              <w:t xml:space="preserve"> = 2</w:t>
+            </w:r>
+            <w:r>
+              <w:rPr>
+                <w:rFonts w:cstheme="minorHAnsi"/>
+              </w:rPr>
+              <w:t>018.2172</w:t>
+            </w:r>
+          </w:p>
+        </w:tc>
+      </w:tr>
+    </w:tbl>
+    <w:p>
+      <w:pPr>
+        <w:spacing w:before="100" w:beforeAutospacing="1" w:after="100" w:afterAutospacing="1" w:line="240" w:lineRule="auto"/>
+        <w:rPr>
+          <w:rFonts w:cstheme="minorHAnsi"/>
+        </w:rPr>
+      </w:pPr>
+    </w:p>
     <w:p>
       <w:pPr>
         <w:spacing w:before="100" w:beforeAutospacing="1" w:after="100" w:afterAutospacing="1" w:line="240" w:lineRule="auto"/>

</xml_diff>

<commit_message>
forgot about number of trials being a thing that exists
</commit_message>
<xml_diff>
--- a/Murray_Chelsea-HW4-CS5593.docx
+++ b/Murray_Chelsea-HW4-CS5593.docx
@@ -861,7 +861,21 @@
           <w:rFonts w:cstheme="minorHAnsi"/>
           <w:b/>
         </w:rPr>
-        <w:t>Cluster Step 2: Split into two on the “all points” cluster.</w:t>
+        <w:t>Cluster Step 2: Split into two on the “all points” cluster</w:t>
+      </w:r>
+      <w:r>
+        <w:rPr>
+          <w:rFonts w:cstheme="minorHAnsi"/>
+          <w:b/>
+        </w:rPr>
+        <w:t xml:space="preserve"> and find the bisection with the smallest SSE</w:t>
+      </w:r>
+      <w:r>
+        <w:rPr>
+          <w:rFonts w:cstheme="minorHAnsi"/>
+          <w:b/>
+        </w:rPr>
+        <w:t>.</w:t>
       </w:r>
     </w:p>
     <w:p>
@@ -875,7 +889,13 @@
         <w:rPr>
           <w:rFonts w:cstheme="minorHAnsi"/>
         </w:rPr>
-        <w:t>At the second step, the cluster is bisected.</w:t>
+        <w:t>At the second step, the cluster</w:t>
+      </w:r>
+      <w:r>
+        <w:rPr>
+          <w:rFonts w:cstheme="minorHAnsi"/>
+        </w:rPr>
+        <w:t xml:space="preserve"> is bisected twice (according to the number of trials specified). The first trial will sort the first half of cluster A into one bisection and the second half into another bisection (ex. if A contains {1, 2, 3, 4}, then its bisected clusters would contain {1, 2} and {3, 4}); the second trial will alternate adding points from cluster A to one cluster vs. the other (ex. if A contains {1, 2, 3, 4}, then its bisected clusters would contain {1, 3} and {2, 4}).</w:t>
       </w:r>
     </w:p>
     <w:tbl>
@@ -1082,6 +1102,162 @@
               </w:rPr>
               <w:t>018.2172</w:t>
             </w:r>
+          </w:p>
+        </w:tc>
+      </w:tr>
+      <w:tr>
+        <w:trPr>
+          <w:trHeight w:val="80"/>
+        </w:trPr>
+        <w:tc>
+          <w:tcPr>
+            <w:tcW w:w="918" w:type="dxa"/>
+            <w:shd w:val="clear" w:color="auto" w:fill="404040" w:themeFill="text1" w:themeFillTint="BF"/>
+          </w:tcPr>
+          <w:p>
+            <w:pPr>
+              <w:spacing w:before="100" w:beforeAutospacing="1" w:after="100" w:afterAutospacing="1"/>
+              <w:rPr>
+                <w:rFonts w:cstheme="minorHAnsi"/>
+                <w:sz w:val="8"/>
+              </w:rPr>
+            </w:pPr>
+          </w:p>
+        </w:tc>
+        <w:tc>
+          <w:tcPr>
+            <w:tcW w:w="5466" w:type="dxa"/>
+            <w:shd w:val="clear" w:color="auto" w:fill="404040" w:themeFill="text1" w:themeFillTint="BF"/>
+          </w:tcPr>
+          <w:p>
+            <w:pPr>
+              <w:spacing w:before="100" w:beforeAutospacing="1" w:after="100" w:afterAutospacing="1"/>
+              <w:rPr>
+                <w:rFonts w:cstheme="minorHAnsi"/>
+                <w:sz w:val="8"/>
+              </w:rPr>
+            </w:pPr>
+          </w:p>
+        </w:tc>
+        <w:tc>
+          <w:tcPr>
+            <w:tcW w:w="3192" w:type="dxa"/>
+            <w:shd w:val="clear" w:color="auto" w:fill="404040" w:themeFill="text1" w:themeFillTint="BF"/>
+          </w:tcPr>
+          <w:p>
+            <w:pPr>
+              <w:spacing w:before="100" w:beforeAutospacing="1" w:after="100" w:afterAutospacing="1"/>
+              <w:rPr>
+                <w:rFonts w:cstheme="minorHAnsi"/>
+                <w:sz w:val="8"/>
+              </w:rPr>
+            </w:pPr>
+          </w:p>
+        </w:tc>
+      </w:tr>
+      <w:tr>
+        <w:tc>
+          <w:tcPr>
+            <w:tcW w:w="918" w:type="dxa"/>
+          </w:tcPr>
+          <w:p>
+            <w:pPr>
+              <w:spacing w:before="100" w:beforeAutospacing="1" w:after="100" w:afterAutospacing="1"/>
+              <w:rPr>
+                <w:rFonts w:cstheme="minorHAnsi"/>
+              </w:rPr>
+            </w:pPr>
+            <w:r>
+              <w:rPr>
+                <w:rFonts w:cstheme="minorHAnsi"/>
+              </w:rPr>
+              <w:t>AC</w:t>
+            </w:r>
+          </w:p>
+        </w:tc>
+        <w:tc>
+          <w:tcPr>
+            <w:tcW w:w="5466" w:type="dxa"/>
+          </w:tcPr>
+          <w:p>
+            <w:pPr>
+              <w:spacing w:before="100" w:beforeAutospacing="1" w:after="100" w:afterAutospacing="1"/>
+              <w:rPr>
+                <w:rFonts w:cstheme="minorHAnsi"/>
+              </w:rPr>
+            </w:pPr>
+            <w:r>
+              <w:rPr>
+                <w:rFonts w:cstheme="minorHAnsi"/>
+              </w:rPr>
+              <w:t>{(4.38, -15.96), (4.69, 36.75), (4.38, 34.43), (4.07, 33.8)}</w:t>
+            </w:r>
+          </w:p>
+        </w:tc>
+        <w:tc>
+          <w:tcPr>
+            <w:tcW w:w="3192" w:type="dxa"/>
+          </w:tcPr>
+          <w:p>
+            <w:pPr>
+              <w:spacing w:before="100" w:beforeAutospacing="1" w:after="100" w:afterAutospacing="1"/>
+              <w:rPr>
+                <w:rFonts w:cstheme="minorHAnsi"/>
+              </w:rPr>
+            </w:pPr>
+          </w:p>
+        </w:tc>
+      </w:tr>
+      <w:tr>
+        <w:tc>
+          <w:tcPr>
+            <w:tcW w:w="918" w:type="dxa"/>
+          </w:tcPr>
+          <w:p>
+            <w:pPr>
+              <w:spacing w:before="100" w:beforeAutospacing="1" w:after="100" w:afterAutospacing="1"/>
+              <w:rPr>
+                <w:rFonts w:cstheme="minorHAnsi"/>
+              </w:rPr>
+            </w:pPr>
+            <w:r>
+              <w:rPr>
+                <w:rFonts w:cstheme="minorHAnsi"/>
+              </w:rPr>
+              <w:t>AD</w:t>
+            </w:r>
+          </w:p>
+        </w:tc>
+        <w:tc>
+          <w:tcPr>
+            <w:tcW w:w="5466" w:type="dxa"/>
+          </w:tcPr>
+          <w:p>
+            <w:pPr>
+              <w:spacing w:before="100" w:beforeAutospacing="1" w:after="100" w:afterAutospacing="1"/>
+              <w:rPr>
+                <w:rFonts w:cstheme="minorHAnsi"/>
+              </w:rPr>
+            </w:pPr>
+            <w:r>
+              <w:rPr>
+                <w:rFonts w:cstheme="minorHAnsi"/>
+              </w:rPr>
+              <w:t>{(0.69, 2.5), (4.7, -7.83), (0.47, -2.5), (5.01, -16.59)}</w:t>
+            </w:r>
+          </w:p>
+        </w:tc>
+        <w:tc>
+          <w:tcPr>
+            <w:tcW w:w="3192" w:type="dxa"/>
+          </w:tcPr>
+          <w:p>
+            <w:pPr>
+              <w:spacing w:before="100" w:beforeAutospacing="1" w:after="100" w:afterAutospacing="1"/>
+              <w:rPr>
+                <w:rFonts w:cstheme="minorHAnsi"/>
+              </w:rPr>
+            </w:pPr>
           </w:p>
         </w:tc>
       </w:tr>
@@ -2493,11 +2669,36 @@
           <w:rFonts w:cstheme="minorHAnsi"/>
         </w:rPr>
       </w:pPr>
+    </w:p>
+    <w:p>
+      <w:pPr>
+        <w:spacing w:before="100" w:beforeAutospacing="1" w:after="100" w:afterAutospacing="1" w:line="240" w:lineRule="auto"/>
+        <w:rPr>
+          <w:rFonts w:cstheme="minorHAnsi"/>
+        </w:rPr>
+      </w:pPr>
+    </w:p>
+    <w:p>
+      <w:pPr>
+        <w:spacing w:before="100" w:beforeAutospacing="1" w:after="100" w:afterAutospacing="1" w:line="240" w:lineRule="auto"/>
+        <w:rPr>
+          <w:rFonts w:cstheme="minorHAnsi"/>
+          <w:b/>
+        </w:rPr>
+      </w:pPr>
       <w:r>
         <w:rPr>
           <w:rFonts w:cstheme="minorHAnsi"/>
-        </w:rPr>
-        <w:t>Since cluster AB has the higher SSE, it will be bisected next.</w:t>
+          <w:b/>
+        </w:rPr>
+        <w:t>Cluster Step 3: Split into two on the highest-SSE cluster</w:t>
+      </w:r>
+      <w:r>
+        <w:rPr>
+          <w:rFonts w:cstheme="minorHAnsi"/>
+          <w:b/>
+        </w:rPr>
+        <w:t>.</w:t>
       </w:r>
     </w:p>
     <w:p>
@@ -2505,28 +2706,13 @@
         <w:spacing w:before="100" w:beforeAutospacing="1" w:after="100" w:afterAutospacing="1" w:line="240" w:lineRule="auto"/>
         <w:rPr>
           <w:rFonts w:cstheme="minorHAnsi"/>
-          <w:b/>
         </w:rPr>
       </w:pPr>
       <w:r>
         <w:rPr>
           <w:rFonts w:cstheme="minorHAnsi"/>
-          <w:b/>
-        </w:rPr>
-        <w:t>Cluster Step 3: Split into two on the highest-SSE cluster</w:t>
-      </w:r>
-    </w:p>
-    <w:p>
-      <w:pPr>
-        <w:spacing w:before="100" w:beforeAutospacing="1" w:after="100" w:afterAutospacing="1" w:line="240" w:lineRule="auto"/>
-        <w:rPr>
-          <w:rFonts w:cstheme="minorHAnsi"/>
-        </w:rPr>
-      </w:pPr>
-      <w:r>
-        <w:rPr>
-          <w:rFonts w:cstheme="minorHAnsi"/>
-        </w:rPr>
+        </w:rPr>
+        <w:lastRenderedPageBreak/>
         <w:t>Bisecting AB results in the following clusters:</w:t>
       </w:r>
     </w:p>
@@ -2734,6 +2920,12 @@
                 <w:rFonts w:cstheme="minorHAnsi"/>
               </w:rPr>
             </w:pPr>
+            <w:r>
+              <w:rPr>
+                <w:rFonts w:cstheme="minorHAnsi"/>
+              </w:rPr>
+              <w:t>689.5564</w:t>
+            </w:r>
           </w:p>
         </w:tc>
       </w:tr>
@@ -2793,6 +2985,18 @@
                 <w:rFonts w:cstheme="minorHAnsi"/>
               </w:rPr>
             </w:pPr>
+            <w:r>
+              <w:rPr>
+                <w:rFonts w:cstheme="minorHAnsi"/>
+              </w:rPr>
+              <w:t>1</w:t>
+            </w:r>
+            <w:r>
+              <w:rPr>
+                <w:rFonts w:cstheme="minorHAnsi"/>
+              </w:rPr>
+              <w:t>270.0178</w:t>
+            </w:r>
           </w:p>
         </w:tc>
       </w:tr>
@@ -2880,7 +3084,6 @@
                 <w:rFonts w:cstheme="minorHAnsi"/>
                 <w:b/>
               </w:rPr>
-              <w:lastRenderedPageBreak/>
               <w:t>Point</w:t>
             </w:r>
           </w:p>
@@ -3024,6 +3227,36 @@
               </w:rPr>
               <w:t xml:space="preserve"> = </w:t>
             </w:r>
+            <w:r>
+              <w:rPr>
+                <w:rFonts w:cstheme="minorHAnsi"/>
+              </w:rPr>
+              <w:t>3.8220</w:t>
+            </w:r>
+            <w:r>
+              <w:rPr>
+                <w:rFonts w:cstheme="minorHAnsi"/>
+              </w:rPr>
+              <w:t>+</w:t>
+            </w:r>
+            <w:r>
+              <w:rPr>
+                <w:rFonts w:cstheme="minorHAnsi"/>
+              </w:rPr>
+              <w:t>340.9562</w:t>
+            </w:r>
+            <w:r>
+              <w:rPr>
+                <w:rFonts w:cstheme="minorHAnsi"/>
+              </w:rPr>
+              <w:t xml:space="preserve"> = </w:t>
+            </w:r>
+            <w:r>
+              <w:rPr>
+                <w:rFonts w:cstheme="minorHAnsi"/>
+              </w:rPr>
+              <w:t>344.7782</w:t>
+            </w:r>
           </w:p>
         </w:tc>
         <w:tc>
@@ -3037,6 +3270,12 @@
                 <w:rFonts w:cstheme="minorHAnsi"/>
               </w:rPr>
             </w:pPr>
+            <w:r>
+              <w:rPr>
+                <w:rFonts w:cstheme="minorHAnsi"/>
+              </w:rPr>
+              <w:t>344.7782</w:t>
+            </w:r>
           </w:p>
         </w:tc>
       </w:tr>
@@ -3127,6 +3366,36 @@
               </w:rPr>
               <w:t xml:space="preserve"> = </w:t>
             </w:r>
+            <w:r>
+              <w:rPr>
+                <w:rFonts w:cstheme="minorHAnsi"/>
+              </w:rPr>
+              <w:t>3.8220</w:t>
+            </w:r>
+            <w:r>
+              <w:rPr>
+                <w:rFonts w:cstheme="minorHAnsi"/>
+              </w:rPr>
+              <w:t>+</w:t>
+            </w:r>
+            <w:r>
+              <w:rPr>
+                <w:rFonts w:cstheme="minorHAnsi"/>
+              </w:rPr>
+              <w:t>340.9562</w:t>
+            </w:r>
+            <w:r>
+              <w:rPr>
+                <w:rFonts w:cstheme="minorHAnsi"/>
+              </w:rPr>
+              <w:t xml:space="preserve"> = </w:t>
+            </w:r>
+            <w:r>
+              <w:rPr>
+                <w:rFonts w:cstheme="minorHAnsi"/>
+              </w:rPr>
+              <w:t>344.7782</w:t>
+            </w:r>
           </w:p>
         </w:tc>
         <w:tc>
@@ -3140,6 +3409,36 @@
                 <w:rFonts w:cstheme="minorHAnsi"/>
               </w:rPr>
             </w:pPr>
+            <w:r>
+              <w:rPr>
+                <w:rFonts w:cstheme="minorHAnsi"/>
+              </w:rPr>
+              <w:t>344.7782</w:t>
+            </w:r>
+            <w:r>
+              <w:rPr>
+                <w:rFonts w:cstheme="minorHAnsi"/>
+              </w:rPr>
+              <w:t>+</w:t>
+            </w:r>
+            <w:r>
+              <w:rPr>
+                <w:rFonts w:cstheme="minorHAnsi"/>
+              </w:rPr>
+              <w:t>344.7782</w:t>
+            </w:r>
+            <w:r>
+              <w:rPr>
+                <w:rFonts w:cstheme="minorHAnsi"/>
+              </w:rPr>
+              <w:t xml:space="preserve"> = </w:t>
+            </w:r>
+            <w:r>
+              <w:rPr>
+                <w:rFonts w:cstheme="minorHAnsi"/>
+              </w:rPr>
+              <w:t>689.5564</w:t>
+            </w:r>
           </w:p>
         </w:tc>
       </w:tr>
@@ -3587,7 +3886,394 @@
           <w:rFonts w:cstheme="minorHAnsi"/>
         </w:rPr>
       </w:pPr>
+      <w:r>
+        <w:rPr>
+          <w:rFonts w:cstheme="minorHAnsi"/>
+        </w:rPr>
+        <w:t>Since AA now has the highest SSE, it will be bisected to create the final set of K=4 clusters.</w:t>
+      </w:r>
     </w:p>
+    <w:p>
+      <w:pPr>
+        <w:spacing w:before="100" w:beforeAutospacing="1" w:after="100" w:afterAutospacing="1" w:line="240" w:lineRule="auto"/>
+        <w:rPr>
+          <w:rFonts w:cstheme="minorHAnsi"/>
+          <w:b/>
+        </w:rPr>
+      </w:pPr>
+      <w:r>
+        <w:rPr>
+          <w:rFonts w:cstheme="minorHAnsi"/>
+          <w:b/>
+        </w:rPr>
+        <w:t>Cluster Step 4: Split into two on the highest-SSE cluster</w:t>
+      </w:r>
+      <w:r>
+        <w:rPr>
+          <w:rFonts w:cstheme="minorHAnsi"/>
+          <w:b/>
+        </w:rPr>
+        <w:t>.</w:t>
+      </w:r>
+    </w:p>
+    <w:p>
+      <w:pPr>
+        <w:spacing w:before="100" w:beforeAutospacing="1" w:after="100" w:afterAutospacing="1" w:line="240" w:lineRule="auto"/>
+        <w:rPr>
+          <w:rFonts w:cstheme="minorHAnsi"/>
+        </w:rPr>
+      </w:pPr>
+      <w:r>
+        <w:rPr>
+          <w:rFonts w:cstheme="minorHAnsi"/>
+        </w:rPr>
+        <w:t>Bisecting AA</w:t>
+      </w:r>
+      <w:r>
+        <w:rPr>
+          <w:rFonts w:cstheme="minorHAnsi"/>
+        </w:rPr>
+        <w:t xml:space="preserve"> results in the following clusters:</w:t>
+      </w:r>
+    </w:p>
+    <w:tbl>
+      <w:tblPr>
+        <w:tblStyle w:val="TableGrid"/>
+        <w:tblW w:w="0" w:type="auto"/>
+        <w:tblLayout w:type="fixed"/>
+        <w:tblLook w:val="04A0"/>
+      </w:tblPr>
+      <w:tblGrid>
+        <w:gridCol w:w="918"/>
+        <w:gridCol w:w="5466"/>
+        <w:gridCol w:w="3192"/>
+      </w:tblGrid>
+      <w:tr>
+        <w:tc>
+          <w:tcPr>
+            <w:tcW w:w="918" w:type="dxa"/>
+          </w:tcPr>
+          <w:p>
+            <w:pPr>
+              <w:spacing w:before="100" w:beforeAutospacing="1" w:after="100" w:afterAutospacing="1"/>
+              <w:rPr>
+                <w:rFonts w:cstheme="minorHAnsi"/>
+                <w:b/>
+              </w:rPr>
+            </w:pPr>
+            <w:r>
+              <w:rPr>
+                <w:rFonts w:cstheme="minorHAnsi"/>
+                <w:b/>
+              </w:rPr>
+              <w:t>Cluster</w:t>
+            </w:r>
+          </w:p>
+        </w:tc>
+        <w:tc>
+          <w:tcPr>
+            <w:tcW w:w="5466" w:type="dxa"/>
+          </w:tcPr>
+          <w:p>
+            <w:pPr>
+              <w:spacing w:before="100" w:beforeAutospacing="1" w:after="100" w:afterAutospacing="1"/>
+              <w:rPr>
+                <w:rFonts w:cstheme="minorHAnsi"/>
+                <w:b/>
+              </w:rPr>
+            </w:pPr>
+            <w:r>
+              <w:rPr>
+                <w:rFonts w:cstheme="minorHAnsi"/>
+                <w:b/>
+              </w:rPr>
+              <w:t>Contents</w:t>
+            </w:r>
+          </w:p>
+        </w:tc>
+        <w:tc>
+          <w:tcPr>
+            <w:tcW w:w="3192" w:type="dxa"/>
+          </w:tcPr>
+          <w:p>
+            <w:pPr>
+              <w:spacing w:before="100" w:beforeAutospacing="1" w:after="100" w:afterAutospacing="1"/>
+              <w:rPr>
+                <w:rFonts w:cstheme="minorHAnsi"/>
+                <w:b/>
+              </w:rPr>
+            </w:pPr>
+            <w:r>
+              <w:rPr>
+                <w:rFonts w:cstheme="minorHAnsi"/>
+                <w:b/>
+              </w:rPr>
+              <w:t>SSE</w:t>
+            </w:r>
+          </w:p>
+        </w:tc>
+      </w:tr>
+      <w:tr>
+        <w:tc>
+          <w:tcPr>
+            <w:tcW w:w="918" w:type="dxa"/>
+          </w:tcPr>
+          <w:p>
+            <w:pPr>
+              <w:spacing w:before="100" w:beforeAutospacing="1" w:after="100" w:afterAutospacing="1"/>
+              <w:rPr>
+                <w:rFonts w:cstheme="minorHAnsi"/>
+              </w:rPr>
+            </w:pPr>
+            <w:r>
+              <w:rPr>
+                <w:rFonts w:cstheme="minorHAnsi"/>
+              </w:rPr>
+              <w:t>AA</w:t>
+            </w:r>
+            <w:r>
+              <w:rPr>
+                <w:rFonts w:cstheme="minorHAnsi"/>
+              </w:rPr>
+              <w:t>A</w:t>
+            </w:r>
+          </w:p>
+        </w:tc>
+        <w:tc>
+          <w:tcPr>
+            <w:tcW w:w="5466" w:type="dxa"/>
+          </w:tcPr>
+          <w:p>
+            <w:pPr>
+              <w:spacing w:before="100" w:beforeAutospacing="1" w:after="100" w:afterAutospacing="1"/>
+              <w:rPr>
+                <w:rFonts w:cstheme="minorHAnsi"/>
+              </w:rPr>
+            </w:pPr>
+            <w:r>
+              <w:rPr>
+                <w:rFonts w:cstheme="minorHAnsi"/>
+              </w:rPr>
+              <w:t>{(4.38, -15.96), (0.69, 2.5), (4.69, 36.75), (4.7, -7.83)}</w:t>
+            </w:r>
+          </w:p>
+        </w:tc>
+        <w:tc>
+          <w:tcPr>
+            <w:tcW w:w="3192" w:type="dxa"/>
+          </w:tcPr>
+          <w:p>
+            <w:pPr>
+              <w:spacing w:before="100" w:beforeAutospacing="1" w:after="100" w:afterAutospacing="1"/>
+              <w:rPr>
+                <w:rFonts w:cstheme="minorHAnsi"/>
+              </w:rPr>
+            </w:pPr>
+            <w:r>
+              <w:rPr>
+                <w:rFonts w:cstheme="minorHAnsi"/>
+              </w:rPr>
+              <w:t>1</w:t>
+            </w:r>
+            <w:r>
+              <w:rPr>
+                <w:rFonts w:cstheme="minorHAnsi"/>
+              </w:rPr>
+              <w:t>624.5636</w:t>
+            </w:r>
+          </w:p>
+        </w:tc>
+      </w:tr>
+      <w:tr>
+        <w:tc>
+          <w:tcPr>
+            <w:tcW w:w="918" w:type="dxa"/>
+          </w:tcPr>
+          <w:p>
+            <w:pPr>
+              <w:spacing w:before="100" w:beforeAutospacing="1" w:after="100" w:afterAutospacing="1"/>
+              <w:rPr>
+                <w:rFonts w:cstheme="minorHAnsi"/>
+              </w:rPr>
+            </w:pPr>
+            <w:r>
+              <w:rPr>
+                <w:rFonts w:cstheme="minorHAnsi"/>
+              </w:rPr>
+              <w:t>AAB</w:t>
+            </w:r>
+          </w:p>
+        </w:tc>
+        <w:tc>
+          <w:tcPr>
+            <w:tcW w:w="5466" w:type="dxa"/>
+          </w:tcPr>
+          <w:p>
+            <w:pPr>
+              <w:spacing w:before="100" w:beforeAutospacing="1" w:after="100" w:afterAutospacing="1"/>
+              <w:rPr>
+                <w:rFonts w:cstheme="minorHAnsi"/>
+              </w:rPr>
+            </w:pPr>
+          </w:p>
+        </w:tc>
+        <w:tc>
+          <w:tcPr>
+            <w:tcW w:w="3192" w:type="dxa"/>
+          </w:tcPr>
+          <w:p>
+            <w:pPr>
+              <w:spacing w:before="100" w:beforeAutospacing="1" w:after="100" w:afterAutospacing="1"/>
+              <w:rPr>
+                <w:rFonts w:cstheme="minorHAnsi"/>
+              </w:rPr>
+            </w:pPr>
+          </w:p>
+        </w:tc>
+      </w:tr>
+      <w:tr>
+        <w:tc>
+          <w:tcPr>
+            <w:tcW w:w="918" w:type="dxa"/>
+          </w:tcPr>
+          <w:p>
+            <w:pPr>
+              <w:spacing w:before="100" w:beforeAutospacing="1" w:after="100" w:afterAutospacing="1"/>
+              <w:rPr>
+                <w:rFonts w:cstheme="minorHAnsi"/>
+              </w:rPr>
+            </w:pPr>
+            <w:r>
+              <w:rPr>
+                <w:rFonts w:cstheme="minorHAnsi"/>
+              </w:rPr>
+              <w:t>AB</w:t>
+            </w:r>
+            <w:r>
+              <w:rPr>
+                <w:rFonts w:cstheme="minorHAnsi"/>
+              </w:rPr>
+              <w:t>A</w:t>
+            </w:r>
+          </w:p>
+        </w:tc>
+        <w:tc>
+          <w:tcPr>
+            <w:tcW w:w="5466" w:type="dxa"/>
+          </w:tcPr>
+          <w:p>
+            <w:pPr>
+              <w:spacing w:before="100" w:beforeAutospacing="1" w:after="100" w:afterAutospacing="1"/>
+              <w:rPr>
+                <w:rFonts w:cstheme="minorHAnsi"/>
+              </w:rPr>
+            </w:pPr>
+            <w:r>
+              <w:rPr>
+                <w:rFonts w:cstheme="minorHAnsi"/>
+              </w:rPr>
+              <w:t>{(4.38, 34.43), (0.47, -2.5)</w:t>
+            </w:r>
+            <w:r>
+              <w:rPr>
+                <w:rFonts w:cstheme="minorHAnsi"/>
+              </w:rPr>
+              <w:t>}</w:t>
+            </w:r>
+          </w:p>
+        </w:tc>
+        <w:tc>
+          <w:tcPr>
+            <w:tcW w:w="3192" w:type="dxa"/>
+          </w:tcPr>
+          <w:p>
+            <w:pPr>
+              <w:spacing w:before="100" w:beforeAutospacing="1" w:after="100" w:afterAutospacing="1"/>
+              <w:rPr>
+                <w:rFonts w:cstheme="minorHAnsi"/>
+              </w:rPr>
+            </w:pPr>
+            <w:r>
+              <w:rPr>
+                <w:rFonts w:cstheme="minorHAnsi"/>
+              </w:rPr>
+              <w:t>689.5564</w:t>
+            </w:r>
+          </w:p>
+        </w:tc>
+      </w:tr>
+      <w:tr>
+        <w:tc>
+          <w:tcPr>
+            <w:tcW w:w="918" w:type="dxa"/>
+          </w:tcPr>
+          <w:p>
+            <w:pPr>
+              <w:spacing w:before="100" w:beforeAutospacing="1" w:after="100" w:afterAutospacing="1"/>
+              <w:rPr>
+                <w:rFonts w:cstheme="minorHAnsi"/>
+              </w:rPr>
+            </w:pPr>
+            <w:r>
+              <w:rPr>
+                <w:rFonts w:cstheme="minorHAnsi"/>
+              </w:rPr>
+              <w:t>ABB</w:t>
+            </w:r>
+          </w:p>
+        </w:tc>
+        <w:tc>
+          <w:tcPr>
+            <w:tcW w:w="5466" w:type="dxa"/>
+          </w:tcPr>
+          <w:p>
+            <w:pPr>
+              <w:spacing w:before="100" w:beforeAutospacing="1" w:after="100" w:afterAutospacing="1"/>
+              <w:rPr>
+                <w:rFonts w:cstheme="minorHAnsi"/>
+              </w:rPr>
+            </w:pPr>
+            <w:r>
+              <w:rPr>
+                <w:rFonts w:cstheme="minorHAnsi"/>
+              </w:rPr>
+              <w:t>{</w:t>
+            </w:r>
+            <w:r>
+              <w:rPr>
+                <w:rFonts w:cstheme="minorHAnsi"/>
+              </w:rPr>
+              <w:t>(4.07, 33.8), (5.01, -16.59)}</w:t>
+            </w:r>
+          </w:p>
+        </w:tc>
+        <w:tc>
+          <w:tcPr>
+            <w:tcW w:w="3192" w:type="dxa"/>
+          </w:tcPr>
+          <w:p>
+            <w:pPr>
+              <w:spacing w:before="100" w:beforeAutospacing="1" w:after="100" w:afterAutospacing="1"/>
+              <w:rPr>
+                <w:rFonts w:cstheme="minorHAnsi"/>
+              </w:rPr>
+            </w:pPr>
+            <w:r>
+              <w:rPr>
+                <w:rFonts w:cstheme="minorHAnsi"/>
+              </w:rPr>
+              <w:t>1</w:t>
+            </w:r>
+            <w:r>
+              <w:rPr>
+                <w:rFonts w:cstheme="minorHAnsi"/>
+              </w:rPr>
+              <w:t>270.0178</w:t>
+            </w:r>
+          </w:p>
+        </w:tc>
+      </w:tr>
+    </w:tbl>
     <w:p>
       <w:pPr>
         <w:spacing w:before="100" w:beforeAutospacing="1" w:after="100" w:afterAutospacing="1" w:line="240" w:lineRule="auto"/>

</xml_diff>

<commit_message>
finish 2.1, may redo with better bisection
</commit_message>
<xml_diff>
--- a/Murray_Chelsea-HW4-CS5593.docx
+++ b/Murray_Chelsea-HW4-CS5593.docx
@@ -3106,19 +3106,7 @@
               <w:rPr>
                 <w:rFonts w:cstheme="minorHAnsi"/>
               </w:rPr>
-              <w:t>-</w:t>
-            </w:r>
-            <w:r>
-              <w:rPr>
-                <w:rFonts w:cstheme="minorHAnsi"/>
-              </w:rPr>
-              <w:t>4.69</w:t>
-            </w:r>
-            <w:r>
-              <w:rPr>
-                <w:rFonts w:cstheme="minorHAnsi"/>
-              </w:rPr>
-              <w:t>)</w:t>
+              <w:t>-4.69)</w:t>
             </w:r>
             <w:r>
               <w:rPr>
@@ -3143,19 +3131,7 @@
               <w:rPr>
                 <w:rFonts w:cstheme="minorHAnsi"/>
               </w:rPr>
-              <w:t>-</w:t>
-            </w:r>
-            <w:r>
-              <w:rPr>
-                <w:rFonts w:cstheme="minorHAnsi"/>
-              </w:rPr>
-              <w:t>36.75</w:t>
-            </w:r>
-            <w:r>
-              <w:rPr>
-                <w:rFonts w:cstheme="minorHAnsi"/>
-              </w:rPr>
-              <w:t>)</w:t>
+              <w:t>-36.75)</w:t>
             </w:r>
             <w:r>
               <w:rPr>
@@ -3299,19 +3275,7 @@
               <w:rPr>
                 <w:rFonts w:cstheme="minorHAnsi"/>
               </w:rPr>
-              <w:t>-4</w:t>
-            </w:r>
-            <w:r>
-              <w:rPr>
-                <w:rFonts w:cstheme="minorHAnsi"/>
-              </w:rPr>
-              <w:t>.38</w:t>
-            </w:r>
-            <w:r>
-              <w:rPr>
-                <w:rFonts w:cstheme="minorHAnsi"/>
-              </w:rPr>
-              <w:t>)</w:t>
+              <w:t>-4.38)</w:t>
             </w:r>
             <w:r>
               <w:rPr>
@@ -3336,19 +3300,7 @@
               <w:rPr>
                 <w:rFonts w:cstheme="minorHAnsi"/>
               </w:rPr>
-              <w:t>-</w:t>
-            </w:r>
-            <w:r>
-              <w:rPr>
-                <w:rFonts w:cstheme="minorHAnsi"/>
-              </w:rPr>
-              <w:t>34.43</w:t>
-            </w:r>
-            <w:r>
-              <w:rPr>
-                <w:rFonts w:cstheme="minorHAnsi"/>
-              </w:rPr>
-              <w:t>)</w:t>
+              <w:t>-34.43)</w:t>
             </w:r>
             <w:r>
               <w:rPr>
@@ -3489,19 +3441,7 @@
               <w:rPr>
                 <w:rFonts w:cstheme="minorHAnsi"/>
               </w:rPr>
-              <w:t>-</w:t>
-            </w:r>
-            <w:r>
-              <w:rPr>
-                <w:rFonts w:cstheme="minorHAnsi"/>
-              </w:rPr>
-              <w:t>4.07</w:t>
-            </w:r>
-            <w:r>
-              <w:rPr>
-                <w:rFonts w:cstheme="minorHAnsi"/>
-              </w:rPr>
-              <w:t>)</w:t>
+              <w:t>-4.07)</w:t>
             </w:r>
             <w:r>
               <w:rPr>
@@ -3526,13 +3466,7 @@
               <w:rPr>
                 <w:rFonts w:cstheme="minorHAnsi"/>
               </w:rPr>
-              <w:t>-33.8</w:t>
-            </w:r>
-            <w:r>
-              <w:rPr>
-                <w:rFonts w:cstheme="minorHAnsi"/>
-              </w:rPr>
-              <w:t>)</w:t>
+              <w:t>-33.8)</w:t>
             </w:r>
             <w:r>
               <w:rPr>
@@ -4451,52 +4385,7 @@
         <w:rPr>
           <w:rFonts w:cstheme="minorHAnsi"/>
         </w:rPr>
-        <w:t xml:space="preserve">Because the total SSE for the bisection of A into AC and AD is lower than that of AA and AB, this is the bisection that will be “chosen” for this iteration. AC has the higher SSE, so it </w:t>
-      </w:r>
-    </w:p>
-    <w:p>
-      <w:pPr>
-        <w:spacing w:before="100" w:beforeAutospacing="1" w:after="100" w:afterAutospacing="1" w:line="240" w:lineRule="auto"/>
-        <w:rPr>
-          <w:rFonts w:cstheme="minorHAnsi"/>
-        </w:rPr>
-      </w:pPr>
-    </w:p>
-    <w:p>
-      <w:pPr>
-        <w:spacing w:before="100" w:beforeAutospacing="1" w:after="100" w:afterAutospacing="1" w:line="240" w:lineRule="auto"/>
-        <w:rPr>
-          <w:rFonts w:cstheme="minorHAnsi"/>
-          <w:b/>
-        </w:rPr>
-      </w:pPr>
-      <w:r>
-        <w:rPr>
-          <w:rFonts w:cstheme="minorHAnsi"/>
-          <w:b/>
-        </w:rPr>
-        <w:t>Cluster Step 3: Split into two on the highest-SSE cluster</w:t>
-      </w:r>
-      <w:r>
-        <w:rPr>
-          <w:rFonts w:cstheme="minorHAnsi"/>
-          <w:b/>
-        </w:rPr>
-        <w:t>.</w:t>
-      </w:r>
-    </w:p>
-    <w:p>
-      <w:pPr>
-        <w:spacing w:before="100" w:beforeAutospacing="1" w:after="100" w:afterAutospacing="1" w:line="240" w:lineRule="auto"/>
-        <w:rPr>
-          <w:rFonts w:cstheme="minorHAnsi"/>
-        </w:rPr>
-      </w:pPr>
-      <w:r>
-        <w:rPr>
-          <w:rFonts w:cstheme="minorHAnsi"/>
-        </w:rPr>
-        <w:t>Bisecting AB results in the following clusters:</w:t>
+        <w:t xml:space="preserve">Because the total SSE for the bisection of A into AC and AD is lower than that of AA and AB, this is the bisection that will be “chosen” for this iteration. </w:t>
       </w:r>
     </w:p>
     <w:tbl>
@@ -4592,7 +4481,7 @@
               <w:rPr>
                 <w:rFonts w:cstheme="minorHAnsi"/>
               </w:rPr>
-              <w:t>AA</w:t>
+              <w:t>AC</w:t>
             </w:r>
           </w:p>
         </w:tc>
@@ -4611,7 +4500,7 @@
               <w:rPr>
                 <w:rFonts w:cstheme="minorHAnsi"/>
               </w:rPr>
-              <w:t>{(4.38, -15.96), (0.69, 2.5), (4.69, 36.75), (4.7, -7.83)}</w:t>
+              <w:t>{(4.38, -15.96), (4.69, 36.75), (4.38, 34.43), (4.07, 33.8)}</w:t>
             </w:r>
           </w:p>
         </w:tc>
@@ -4636,7 +4525,7 @@
               <w:rPr>
                 <w:rFonts w:cstheme="minorHAnsi"/>
               </w:rPr>
-              <w:t>624.5636</w:t>
+              <w:t>952.201</w:t>
             </w:r>
           </w:p>
         </w:tc>
@@ -4657,13 +4546,7 @@
               <w:rPr>
                 <w:rFonts w:cstheme="minorHAnsi"/>
               </w:rPr>
-              <w:t>AB</w:t>
-            </w:r>
-            <w:r>
-              <w:rPr>
-                <w:rFonts w:cstheme="minorHAnsi"/>
-              </w:rPr>
-              <w:t>A</w:t>
+              <w:t>AD</w:t>
             </w:r>
           </w:p>
         </w:tc>
@@ -4682,13 +4565,7 @@
               <w:rPr>
                 <w:rFonts w:cstheme="minorHAnsi"/>
               </w:rPr>
-              <w:t>{(4.38, 34.43), (0.47, -2.5)</w:t>
-            </w:r>
-            <w:r>
-              <w:rPr>
-                <w:rFonts w:cstheme="minorHAnsi"/>
-              </w:rPr>
-              <w:t>}</w:t>
+              <w:t>{(0.69, 2.5), (4.7, -7.83), (0.47, -2.5), (5.01, -16.59)}</w:t>
             </w:r>
           </w:p>
         </w:tc>
@@ -4707,78 +4584,7 @@
               <w:rPr>
                 <w:rFonts w:cstheme="minorHAnsi"/>
               </w:rPr>
-              <w:t>689.5564</w:t>
-            </w:r>
-          </w:p>
-        </w:tc>
-      </w:tr>
-      <w:tr>
-        <w:tc>
-          <w:tcPr>
-            <w:tcW w:w="918" w:type="dxa"/>
-          </w:tcPr>
-          <w:p>
-            <w:pPr>
-              <w:spacing w:before="100" w:beforeAutospacing="1" w:after="100" w:afterAutospacing="1"/>
-              <w:rPr>
-                <w:rFonts w:cstheme="minorHAnsi"/>
-              </w:rPr>
-            </w:pPr>
-            <w:r>
-              <w:rPr>
-                <w:rFonts w:cstheme="minorHAnsi"/>
-              </w:rPr>
-              <w:t>ABB</w:t>
-            </w:r>
-          </w:p>
-        </w:tc>
-        <w:tc>
-          <w:tcPr>
-            <w:tcW w:w="5466" w:type="dxa"/>
-          </w:tcPr>
-          <w:p>
-            <w:pPr>
-              <w:spacing w:before="100" w:beforeAutospacing="1" w:after="100" w:afterAutospacing="1"/>
-              <w:rPr>
-                <w:rFonts w:cstheme="minorHAnsi"/>
-              </w:rPr>
-            </w:pPr>
-            <w:r>
-              <w:rPr>
-                <w:rFonts w:cstheme="minorHAnsi"/>
-              </w:rPr>
-              <w:t>{</w:t>
-            </w:r>
-            <w:r>
-              <w:rPr>
-                <w:rFonts w:cstheme="minorHAnsi"/>
-              </w:rPr>
-              <w:t>(4.07, 33.8), (5.01, -16.59)}</w:t>
-            </w:r>
-          </w:p>
-        </w:tc>
-        <w:tc>
-          <w:tcPr>
-            <w:tcW w:w="3192" w:type="dxa"/>
-          </w:tcPr>
-          <w:p>
-            <w:pPr>
-              <w:spacing w:before="100" w:beforeAutospacing="1" w:after="100" w:afterAutospacing="1"/>
-              <w:rPr>
-                <w:rFonts w:cstheme="minorHAnsi"/>
-              </w:rPr>
-            </w:pPr>
-            <w:r>
-              <w:rPr>
-                <w:rFonts w:cstheme="minorHAnsi"/>
-              </w:rPr>
-              <w:t>1</w:t>
-            </w:r>
-            <w:r>
-              <w:rPr>
-                <w:rFonts w:cstheme="minorHAnsi"/>
-              </w:rPr>
-              <w:t>270.0178</w:t>
+              <w:t>214.6486</w:t>
             </w:r>
           </w:p>
         </w:tc>
@@ -4795,7 +4601,631 @@
         <w:rPr>
           <w:rFonts w:cstheme="minorHAnsi"/>
         </w:rPr>
-        <w:t>ABA: Midpoint/</w:t>
+        <w:t>AC has the higher SSE</w:t>
+      </w:r>
+      <w:r>
+        <w:rPr>
+          <w:rFonts w:cstheme="minorHAnsi"/>
+        </w:rPr>
+        <w:t xml:space="preserve"> of the two clusters</w:t>
+      </w:r>
+      <w:r>
+        <w:rPr>
+          <w:rFonts w:cstheme="minorHAnsi"/>
+        </w:rPr>
+        <w:t xml:space="preserve">, so it </w:t>
+      </w:r>
+      <w:r>
+        <w:rPr>
+          <w:rFonts w:cstheme="minorHAnsi"/>
+        </w:rPr>
+        <w:t>will be bisected next.</w:t>
+      </w:r>
+    </w:p>
+    <w:p>
+      <w:pPr>
+        <w:spacing w:before="100" w:beforeAutospacing="1" w:after="100" w:afterAutospacing="1" w:line="240" w:lineRule="auto"/>
+        <w:rPr>
+          <w:rFonts w:cstheme="minorHAnsi"/>
+          <w:b/>
+        </w:rPr>
+      </w:pPr>
+      <w:r>
+        <w:rPr>
+          <w:rFonts w:cstheme="minorHAnsi"/>
+          <w:b/>
+        </w:rPr>
+        <w:t>Cluster Step 3: Split into two on the highest-SSE cluster</w:t>
+      </w:r>
+      <w:r>
+        <w:rPr>
+          <w:rFonts w:cstheme="minorHAnsi"/>
+          <w:b/>
+        </w:rPr>
+        <w:t>.</w:t>
+      </w:r>
+    </w:p>
+    <w:p>
+      <w:pPr>
+        <w:spacing w:before="100" w:beforeAutospacing="1" w:after="100" w:afterAutospacing="1" w:line="240" w:lineRule="auto"/>
+        <w:rPr>
+          <w:rFonts w:cstheme="minorHAnsi"/>
+        </w:rPr>
+      </w:pPr>
+      <w:r>
+        <w:rPr>
+          <w:rFonts w:cstheme="minorHAnsi"/>
+        </w:rPr>
+        <w:t>AD remains untouched since its SSE was lower. Bisecting AC with two trials in the same fashion as the first bisection</w:t>
+      </w:r>
+      <w:r>
+        <w:rPr>
+          <w:rFonts w:cstheme="minorHAnsi"/>
+        </w:rPr>
+        <w:t xml:space="preserve"> results in the following clusters:</w:t>
+      </w:r>
+    </w:p>
+    <w:tbl>
+      <w:tblPr>
+        <w:tblStyle w:val="TableGrid"/>
+        <w:tblW w:w="0" w:type="auto"/>
+        <w:tblLayout w:type="fixed"/>
+        <w:tblLook w:val="04A0"/>
+      </w:tblPr>
+      <w:tblGrid>
+        <w:gridCol w:w="918"/>
+        <w:gridCol w:w="5466"/>
+        <w:gridCol w:w="3192"/>
+      </w:tblGrid>
+      <w:tr>
+        <w:tc>
+          <w:tcPr>
+            <w:tcW w:w="918" w:type="dxa"/>
+          </w:tcPr>
+          <w:p>
+            <w:pPr>
+              <w:spacing w:before="100" w:beforeAutospacing="1" w:after="100" w:afterAutospacing="1"/>
+              <w:rPr>
+                <w:rFonts w:cstheme="minorHAnsi"/>
+                <w:b/>
+              </w:rPr>
+            </w:pPr>
+            <w:r>
+              <w:rPr>
+                <w:rFonts w:cstheme="minorHAnsi"/>
+                <w:b/>
+              </w:rPr>
+              <w:t>Cluster</w:t>
+            </w:r>
+          </w:p>
+        </w:tc>
+        <w:tc>
+          <w:tcPr>
+            <w:tcW w:w="5466" w:type="dxa"/>
+          </w:tcPr>
+          <w:p>
+            <w:pPr>
+              <w:spacing w:before="100" w:beforeAutospacing="1" w:after="100" w:afterAutospacing="1"/>
+              <w:rPr>
+                <w:rFonts w:cstheme="minorHAnsi"/>
+                <w:b/>
+              </w:rPr>
+            </w:pPr>
+            <w:r>
+              <w:rPr>
+                <w:rFonts w:cstheme="minorHAnsi"/>
+                <w:b/>
+              </w:rPr>
+              <w:t>Contents</w:t>
+            </w:r>
+          </w:p>
+        </w:tc>
+        <w:tc>
+          <w:tcPr>
+            <w:tcW w:w="3192" w:type="dxa"/>
+          </w:tcPr>
+          <w:p>
+            <w:pPr>
+              <w:spacing w:before="100" w:beforeAutospacing="1" w:after="100" w:afterAutospacing="1"/>
+              <w:rPr>
+                <w:rFonts w:cstheme="minorHAnsi"/>
+                <w:b/>
+              </w:rPr>
+            </w:pPr>
+            <w:r>
+              <w:rPr>
+                <w:rFonts w:cstheme="minorHAnsi"/>
+                <w:b/>
+              </w:rPr>
+              <w:t>SSE</w:t>
+            </w:r>
+          </w:p>
+        </w:tc>
+      </w:tr>
+      <w:tr>
+        <w:tc>
+          <w:tcPr>
+            <w:tcW w:w="918" w:type="dxa"/>
+          </w:tcPr>
+          <w:p>
+            <w:pPr>
+              <w:spacing w:before="100" w:beforeAutospacing="1" w:after="100" w:afterAutospacing="1"/>
+              <w:rPr>
+                <w:rFonts w:cstheme="minorHAnsi"/>
+              </w:rPr>
+            </w:pPr>
+            <w:r>
+              <w:rPr>
+                <w:rFonts w:cstheme="minorHAnsi"/>
+              </w:rPr>
+              <w:t>AD</w:t>
+            </w:r>
+          </w:p>
+        </w:tc>
+        <w:tc>
+          <w:tcPr>
+            <w:tcW w:w="5466" w:type="dxa"/>
+          </w:tcPr>
+          <w:p>
+            <w:pPr>
+              <w:spacing w:before="100" w:beforeAutospacing="1" w:after="100" w:afterAutospacing="1"/>
+              <w:rPr>
+                <w:rFonts w:cstheme="minorHAnsi"/>
+              </w:rPr>
+            </w:pPr>
+            <w:r>
+              <w:rPr>
+                <w:rFonts w:cstheme="minorHAnsi"/>
+              </w:rPr>
+              <w:t>{(0.69, 2.5), (4.7, -7.83), (0.47, -2.5), (5.01, -16.59)}</w:t>
+            </w:r>
+          </w:p>
+        </w:tc>
+        <w:tc>
+          <w:tcPr>
+            <w:tcW w:w="3192" w:type="dxa"/>
+          </w:tcPr>
+          <w:p>
+            <w:pPr>
+              <w:spacing w:before="100" w:beforeAutospacing="1" w:after="100" w:afterAutospacing="1"/>
+              <w:rPr>
+                <w:rFonts w:cstheme="minorHAnsi"/>
+              </w:rPr>
+            </w:pPr>
+            <w:r>
+              <w:rPr>
+                <w:rFonts w:cstheme="minorHAnsi"/>
+              </w:rPr>
+              <w:t>214.6486</w:t>
+            </w:r>
+          </w:p>
+        </w:tc>
+      </w:tr>
+      <w:tr>
+        <w:tc>
+          <w:tcPr>
+            <w:tcW w:w="9576" w:type="dxa"/>
+            <w:gridSpan w:val="3"/>
+            <w:shd w:val="clear" w:color="auto" w:fill="404040" w:themeFill="text1" w:themeFillTint="BF"/>
+          </w:tcPr>
+          <w:p>
+            <w:pPr>
+              <w:spacing w:before="100" w:beforeAutospacing="1" w:after="100" w:afterAutospacing="1"/>
+              <w:rPr>
+                <w:rFonts w:cstheme="minorHAnsi"/>
+                <w:sz w:val="8"/>
+                <w:szCs w:val="8"/>
+              </w:rPr>
+            </w:pPr>
+          </w:p>
+        </w:tc>
+      </w:tr>
+      <w:tr>
+        <w:tc>
+          <w:tcPr>
+            <w:tcW w:w="918" w:type="dxa"/>
+          </w:tcPr>
+          <w:p>
+            <w:pPr>
+              <w:spacing w:before="100" w:beforeAutospacing="1" w:after="100" w:afterAutospacing="1"/>
+              <w:rPr>
+                <w:rFonts w:cstheme="minorHAnsi"/>
+              </w:rPr>
+            </w:pPr>
+            <w:r>
+              <w:rPr>
+                <w:rFonts w:cstheme="minorHAnsi"/>
+              </w:rPr>
+              <w:t>A</w:t>
+            </w:r>
+            <w:r>
+              <w:rPr>
+                <w:rFonts w:cstheme="minorHAnsi"/>
+              </w:rPr>
+              <w:t>CA</w:t>
+            </w:r>
+          </w:p>
+        </w:tc>
+        <w:tc>
+          <w:tcPr>
+            <w:tcW w:w="5466" w:type="dxa"/>
+          </w:tcPr>
+          <w:p>
+            <w:pPr>
+              <w:spacing w:before="100" w:beforeAutospacing="1" w:after="100" w:afterAutospacing="1"/>
+              <w:rPr>
+                <w:rFonts w:cstheme="minorHAnsi"/>
+              </w:rPr>
+            </w:pPr>
+            <w:r>
+              <w:rPr>
+                <w:rFonts w:cstheme="minorHAnsi"/>
+              </w:rPr>
+              <w:t>{(4.38, -15.96), (4.69, 36.75)}</w:t>
+            </w:r>
+          </w:p>
+        </w:tc>
+        <w:tc>
+          <w:tcPr>
+            <w:tcW w:w="3192" w:type="dxa"/>
+          </w:tcPr>
+          <w:p>
+            <w:pPr>
+              <w:spacing w:before="100" w:beforeAutospacing="1" w:after="100" w:afterAutospacing="1"/>
+              <w:rPr>
+                <w:rFonts w:cstheme="minorHAnsi"/>
+              </w:rPr>
+            </w:pPr>
+            <w:r>
+              <w:rPr>
+                <w:rFonts w:cstheme="minorHAnsi"/>
+              </w:rPr>
+              <w:t>1389.2200</w:t>
+            </w:r>
+          </w:p>
+        </w:tc>
+      </w:tr>
+      <w:tr>
+        <w:tc>
+          <w:tcPr>
+            <w:tcW w:w="918" w:type="dxa"/>
+          </w:tcPr>
+          <w:p>
+            <w:pPr>
+              <w:spacing w:before="100" w:beforeAutospacing="1" w:after="100" w:afterAutospacing="1"/>
+              <w:rPr>
+                <w:rFonts w:cstheme="minorHAnsi"/>
+              </w:rPr>
+            </w:pPr>
+            <w:r>
+              <w:rPr>
+                <w:rFonts w:cstheme="minorHAnsi"/>
+              </w:rPr>
+              <w:t>A</w:t>
+            </w:r>
+            <w:r>
+              <w:rPr>
+                <w:rFonts w:cstheme="minorHAnsi"/>
+              </w:rPr>
+              <w:t>CB</w:t>
+            </w:r>
+          </w:p>
+        </w:tc>
+        <w:tc>
+          <w:tcPr>
+            <w:tcW w:w="5466" w:type="dxa"/>
+          </w:tcPr>
+          <w:p>
+            <w:pPr>
+              <w:spacing w:before="100" w:beforeAutospacing="1" w:after="100" w:afterAutospacing="1"/>
+              <w:rPr>
+                <w:rFonts w:cstheme="minorHAnsi"/>
+              </w:rPr>
+            </w:pPr>
+            <w:r>
+              <w:rPr>
+                <w:rFonts w:cstheme="minorHAnsi"/>
+              </w:rPr>
+              <w:t>{(4.38, 34.43), (4.07, 33.8)}</w:t>
+            </w:r>
+          </w:p>
+        </w:tc>
+        <w:tc>
+          <w:tcPr>
+            <w:tcW w:w="3192" w:type="dxa"/>
+          </w:tcPr>
+          <w:p>
+            <w:pPr>
+              <w:spacing w:before="100" w:beforeAutospacing="1" w:after="100" w:afterAutospacing="1"/>
+              <w:rPr>
+                <w:rFonts w:cstheme="minorHAnsi"/>
+              </w:rPr>
+            </w:pPr>
+            <w:r>
+              <w:rPr>
+                <w:rFonts w:cstheme="minorHAnsi"/>
+              </w:rPr>
+              <w:t>0.2464</w:t>
+            </w:r>
+          </w:p>
+        </w:tc>
+      </w:tr>
+      <w:tr>
+        <w:tc>
+          <w:tcPr>
+            <w:tcW w:w="6384" w:type="dxa"/>
+            <w:gridSpan w:val="2"/>
+            <w:shd w:val="clear" w:color="auto" w:fill="BFBFBF" w:themeFill="background1" w:themeFillShade="BF"/>
+          </w:tcPr>
+          <w:p>
+            <w:pPr>
+              <w:spacing w:before="100" w:beforeAutospacing="1" w:after="100" w:afterAutospacing="1"/>
+              <w:jc w:val="right"/>
+              <w:rPr>
+                <w:rFonts w:cstheme="minorHAnsi"/>
+              </w:rPr>
+            </w:pPr>
+            <w:r>
+              <w:rPr>
+                <w:rFonts w:cstheme="minorHAnsi"/>
+              </w:rPr>
+              <w:t>Total SSE</w:t>
+            </w:r>
+          </w:p>
+        </w:tc>
+        <w:tc>
+          <w:tcPr>
+            <w:tcW w:w="3192" w:type="dxa"/>
+            <w:shd w:val="clear" w:color="auto" w:fill="E5B8B7" w:themeFill="accent2" w:themeFillTint="66"/>
+          </w:tcPr>
+          <w:p>
+            <w:pPr>
+              <w:tabs>
+                <w:tab w:val="left" w:pos="936"/>
+              </w:tabs>
+              <w:spacing w:before="100" w:beforeAutospacing="1" w:after="100" w:afterAutospacing="1"/>
+              <w:rPr>
+                <w:rFonts w:cstheme="minorHAnsi"/>
+              </w:rPr>
+            </w:pPr>
+            <w:r>
+              <w:rPr>
+                <w:rFonts w:cstheme="minorHAnsi"/>
+              </w:rPr>
+              <w:t>1</w:t>
+            </w:r>
+            <w:r>
+              <w:rPr>
+                <w:rFonts w:cstheme="minorHAnsi"/>
+              </w:rPr>
+              <w:t>389.4664</w:t>
+            </w:r>
+          </w:p>
+        </w:tc>
+      </w:tr>
+      <w:tr>
+        <w:tc>
+          <w:tcPr>
+            <w:tcW w:w="9576" w:type="dxa"/>
+            <w:gridSpan w:val="3"/>
+            <w:shd w:val="clear" w:color="auto" w:fill="404040" w:themeFill="text1" w:themeFillTint="BF"/>
+          </w:tcPr>
+          <w:p>
+            <w:pPr>
+              <w:spacing w:before="100" w:beforeAutospacing="1" w:after="100" w:afterAutospacing="1"/>
+              <w:rPr>
+                <w:rFonts w:cstheme="minorHAnsi"/>
+                <w:sz w:val="8"/>
+              </w:rPr>
+            </w:pPr>
+          </w:p>
+        </w:tc>
+      </w:tr>
+      <w:tr>
+        <w:tc>
+          <w:tcPr>
+            <w:tcW w:w="918" w:type="dxa"/>
+          </w:tcPr>
+          <w:p>
+            <w:pPr>
+              <w:spacing w:before="100" w:beforeAutospacing="1" w:after="100" w:afterAutospacing="1"/>
+              <w:rPr>
+                <w:rFonts w:cstheme="minorHAnsi"/>
+              </w:rPr>
+            </w:pPr>
+            <w:r>
+              <w:rPr>
+                <w:rFonts w:cstheme="minorHAnsi"/>
+              </w:rPr>
+              <w:t>A</w:t>
+            </w:r>
+            <w:r>
+              <w:rPr>
+                <w:rFonts w:cstheme="minorHAnsi"/>
+              </w:rPr>
+              <w:t>CC</w:t>
+            </w:r>
+          </w:p>
+        </w:tc>
+        <w:tc>
+          <w:tcPr>
+            <w:tcW w:w="5466" w:type="dxa"/>
+          </w:tcPr>
+          <w:p>
+            <w:pPr>
+              <w:spacing w:before="100" w:beforeAutospacing="1" w:after="100" w:afterAutospacing="1"/>
+              <w:rPr>
+                <w:rFonts w:cstheme="minorHAnsi"/>
+              </w:rPr>
+            </w:pPr>
+            <w:r>
+              <w:rPr>
+                <w:rFonts w:cstheme="minorHAnsi"/>
+              </w:rPr>
+              <w:t>{(4.38, -15.96), (4.38, 34.43)}</w:t>
+            </w:r>
+          </w:p>
+        </w:tc>
+        <w:tc>
+          <w:tcPr>
+            <w:tcW w:w="3192" w:type="dxa"/>
+          </w:tcPr>
+          <w:p>
+            <w:pPr>
+              <w:spacing w:before="100" w:beforeAutospacing="1" w:after="100" w:afterAutospacing="1"/>
+              <w:rPr>
+                <w:rFonts w:cstheme="minorHAnsi"/>
+              </w:rPr>
+            </w:pPr>
+            <w:r>
+              <w:rPr>
+                <w:rFonts w:cstheme="minorHAnsi"/>
+              </w:rPr>
+              <w:t>1</w:t>
+            </w:r>
+            <w:r>
+              <w:rPr>
+                <w:rFonts w:cstheme="minorHAnsi"/>
+              </w:rPr>
+              <w:t>269.576</w:t>
+            </w:r>
+          </w:p>
+        </w:tc>
+      </w:tr>
+      <w:tr>
+        <w:tc>
+          <w:tcPr>
+            <w:tcW w:w="918" w:type="dxa"/>
+          </w:tcPr>
+          <w:p>
+            <w:pPr>
+              <w:spacing w:before="100" w:beforeAutospacing="1" w:after="100" w:afterAutospacing="1"/>
+              <w:rPr>
+                <w:rFonts w:cstheme="minorHAnsi"/>
+              </w:rPr>
+            </w:pPr>
+            <w:r>
+              <w:rPr>
+                <w:rFonts w:cstheme="minorHAnsi"/>
+              </w:rPr>
+              <w:t>ACD</w:t>
+            </w:r>
+          </w:p>
+        </w:tc>
+        <w:tc>
+          <w:tcPr>
+            <w:tcW w:w="5466" w:type="dxa"/>
+          </w:tcPr>
+          <w:p>
+            <w:pPr>
+              <w:spacing w:before="100" w:beforeAutospacing="1" w:after="100" w:afterAutospacing="1"/>
+              <w:rPr>
+                <w:rFonts w:cstheme="minorHAnsi"/>
+              </w:rPr>
+            </w:pPr>
+            <w:r>
+              <w:rPr>
+                <w:rFonts w:cstheme="minorHAnsi"/>
+              </w:rPr>
+              <w:t>{(4.69, 36.75), (4.07, 33.8)}</w:t>
+            </w:r>
+          </w:p>
+        </w:tc>
+        <w:tc>
+          <w:tcPr>
+            <w:tcW w:w="3192" w:type="dxa"/>
+          </w:tcPr>
+          <w:p>
+            <w:pPr>
+              <w:spacing w:before="100" w:beforeAutospacing="1" w:after="100" w:afterAutospacing="1"/>
+              <w:rPr>
+                <w:rFonts w:cstheme="minorHAnsi"/>
+              </w:rPr>
+            </w:pPr>
+            <w:r>
+              <w:rPr>
+                <w:rFonts w:cstheme="minorHAnsi"/>
+              </w:rPr>
+              <w:t>4.5434</w:t>
+            </w:r>
+          </w:p>
+        </w:tc>
+      </w:tr>
+      <w:tr>
+        <w:tc>
+          <w:tcPr>
+            <w:tcW w:w="6384" w:type="dxa"/>
+            <w:gridSpan w:val="2"/>
+            <w:shd w:val="clear" w:color="auto" w:fill="BFBFBF" w:themeFill="background1" w:themeFillShade="BF"/>
+          </w:tcPr>
+          <w:p>
+            <w:pPr>
+              <w:spacing w:before="100" w:beforeAutospacing="1" w:after="100" w:afterAutospacing="1"/>
+              <w:jc w:val="right"/>
+              <w:rPr>
+                <w:rFonts w:cstheme="minorHAnsi"/>
+              </w:rPr>
+            </w:pPr>
+            <w:r>
+              <w:rPr>
+                <w:rFonts w:cstheme="minorHAnsi"/>
+              </w:rPr>
+              <w:t>Total SSE</w:t>
+            </w:r>
+          </w:p>
+        </w:tc>
+        <w:tc>
+          <w:tcPr>
+            <w:tcW w:w="3192" w:type="dxa"/>
+            <w:shd w:val="clear" w:color="auto" w:fill="D6E3BC" w:themeFill="accent3" w:themeFillTint="66"/>
+          </w:tcPr>
+          <w:p>
+            <w:pPr>
+              <w:spacing w:before="100" w:beforeAutospacing="1" w:after="100" w:afterAutospacing="1"/>
+              <w:rPr>
+                <w:rFonts w:cstheme="minorHAnsi"/>
+              </w:rPr>
+            </w:pPr>
+            <w:r>
+              <w:rPr>
+                <w:rFonts w:cstheme="minorHAnsi"/>
+              </w:rPr>
+              <w:t>1</w:t>
+            </w:r>
+            <w:r>
+              <w:rPr>
+                <w:rFonts w:cstheme="minorHAnsi"/>
+              </w:rPr>
+              <w:t>274.1194</w:t>
+            </w:r>
+          </w:p>
+        </w:tc>
+      </w:tr>
+    </w:tbl>
+    <w:p>
+      <w:pPr>
+        <w:spacing w:before="100" w:beforeAutospacing="1" w:after="100" w:afterAutospacing="1" w:line="240" w:lineRule="auto"/>
+        <w:rPr>
+          <w:rFonts w:cstheme="minorHAnsi"/>
+        </w:rPr>
+      </w:pPr>
+      <w:r>
+        <w:rPr>
+          <w:rFonts w:cstheme="minorHAnsi"/>
+        </w:rPr>
+        <w:t>A</w:t>
+      </w:r>
+      <w:r>
+        <w:rPr>
+          <w:rFonts w:cstheme="minorHAnsi"/>
+        </w:rPr>
+        <w:t>C</w:t>
+      </w:r>
+      <w:r>
+        <w:rPr>
+          <w:rFonts w:cstheme="minorHAnsi"/>
+        </w:rPr>
+        <w:t>A: Midpoint/</w:t>
       </w:r>
       <w:proofErr w:type="spellStart"/>
       <w:r>
@@ -4815,7 +5245,7 @@
         <w:rPr>
           <w:rFonts w:cstheme="minorHAnsi"/>
         </w:rPr>
-        <w:t>2.425</w:t>
+        <w:t>4.535</w:t>
       </w:r>
       <w:r>
         <w:rPr>
@@ -4827,7 +5257,7 @@
         <w:rPr>
           <w:rFonts w:cstheme="minorHAnsi"/>
         </w:rPr>
-        <w:t>15.965</w:t>
+        <w:t>10.395</w:t>
       </w:r>
       <w:r>
         <w:rPr>
@@ -4939,7 +5369,7 @@
               <w:rPr>
                 <w:rFonts w:cstheme="minorHAnsi"/>
               </w:rPr>
-              <w:t>(4.38, 34.43)</w:t>
+              <w:t>(4.38, -15.96)</w:t>
             </w:r>
           </w:p>
         </w:tc>
@@ -4949,6 +5379,9 @@
           </w:tcPr>
           <w:p>
             <w:pPr>
+              <w:tabs>
+                <w:tab w:val="center" w:pos="2952"/>
+              </w:tabs>
               <w:spacing w:before="100" w:beforeAutospacing="1" w:after="100" w:afterAutospacing="1"/>
               <w:rPr>
                 <w:rFonts w:cstheme="minorHAnsi"/>
@@ -4964,7 +5397,7 @@
               <w:rPr>
                 <w:rFonts w:cstheme="minorHAnsi"/>
               </w:rPr>
-              <w:t>2.425</w:t>
+              <w:t>4.535</w:t>
             </w:r>
             <w:r>
               <w:rPr>
@@ -4989,13 +5422,19 @@
               <w:rPr>
                 <w:rFonts w:cstheme="minorHAnsi"/>
               </w:rPr>
-              <w:t>15.965</w:t>
-            </w:r>
-            <w:r>
-              <w:rPr>
-                <w:rFonts w:cstheme="minorHAnsi"/>
-              </w:rPr>
-              <w:t>-34.43)</w:t>
+              <w:t>10.395</w:t>
+            </w:r>
+            <w:r>
+              <w:rPr>
+                <w:rFonts w:cstheme="minorHAnsi"/>
+              </w:rPr>
+              <w:t>-(-15.96)</w:t>
+            </w:r>
+            <w:r>
+              <w:rPr>
+                <w:rFonts w:cstheme="minorHAnsi"/>
+              </w:rPr>
+              <w:t>)</w:t>
             </w:r>
             <w:r>
               <w:rPr>
@@ -5014,7 +5453,7 @@
               <w:rPr>
                 <w:rFonts w:cstheme="minorHAnsi"/>
               </w:rPr>
-              <w:t>3.8220</w:t>
+              <w:t>0.0240</w:t>
             </w:r>
             <w:r>
               <w:rPr>
@@ -5026,7 +5465,7 @@
               <w:rPr>
                 <w:rFonts w:cstheme="minorHAnsi"/>
               </w:rPr>
-              <w:t>340.9562</w:t>
+              <w:t>694.5860</w:t>
             </w:r>
             <w:r>
               <w:rPr>
@@ -5038,7 +5477,13 @@
               <w:rPr>
                 <w:rFonts w:cstheme="minorHAnsi"/>
               </w:rPr>
-              <w:t>344.7782</w:t>
+              <w:t>694.61</w:t>
+            </w:r>
+            <w:r>
+              <w:rPr>
+                <w:rFonts w:cstheme="minorHAnsi"/>
+              </w:rPr>
+              <w:t>00</w:t>
             </w:r>
           </w:p>
         </w:tc>
@@ -5057,7 +5502,13 @@
               <w:rPr>
                 <w:rFonts w:cstheme="minorHAnsi"/>
               </w:rPr>
-              <w:t>344.7782</w:t>
+              <w:t>694.61</w:t>
+            </w:r>
+            <w:r>
+              <w:rPr>
+                <w:rFonts w:cstheme="minorHAnsi"/>
+              </w:rPr>
+              <w:t>00</w:t>
             </w:r>
           </w:p>
         </w:tc>
@@ -5078,7 +5529,13 @@
               <w:rPr>
                 <w:rFonts w:cstheme="minorHAnsi"/>
               </w:rPr>
-              <w:t>(0.47, -2.5)</w:t>
+              <w:t>(</w:t>
+            </w:r>
+            <w:r>
+              <w:rPr>
+                <w:rFonts w:cstheme="minorHAnsi"/>
+              </w:rPr>
+              <w:t>4.69, 36.75)</w:t>
             </w:r>
           </w:p>
         </w:tc>
@@ -5103,13 +5560,19 @@
               <w:rPr>
                 <w:rFonts w:cstheme="minorHAnsi"/>
               </w:rPr>
-              <w:t>2.425</w:t>
-            </w:r>
-            <w:r>
-              <w:rPr>
-                <w:rFonts w:cstheme="minorHAnsi"/>
-              </w:rPr>
-              <w:t>-0.47)</w:t>
+              <w:t>4.535</w:t>
+            </w:r>
+            <w:r>
+              <w:rPr>
+                <w:rFonts w:cstheme="minorHAnsi"/>
+              </w:rPr>
+              <w:t>-4.69</w:t>
+            </w:r>
+            <w:r>
+              <w:rPr>
+                <w:rFonts w:cstheme="minorHAnsi"/>
+              </w:rPr>
+              <w:t>)</w:t>
             </w:r>
             <w:r>
               <w:rPr>
@@ -5128,13 +5591,25 @@
               <w:rPr>
                 <w:rFonts w:cstheme="minorHAnsi"/>
               </w:rPr>
-              <w:t>15.965</w:t>
-            </w:r>
-            <w:r>
-              <w:rPr>
-                <w:rFonts w:cstheme="minorHAnsi"/>
-              </w:rPr>
-              <w:t>-(-2.5))</w:t>
+              <w:t>10.395</w:t>
+            </w:r>
+            <w:r>
+              <w:rPr>
+                <w:rFonts w:cstheme="minorHAnsi"/>
+              </w:rPr>
+              <w:t>-</w:t>
+            </w:r>
+            <w:r>
+              <w:rPr>
+                <w:rFonts w:cstheme="minorHAnsi"/>
+              </w:rPr>
+              <w:t>36.75</w:t>
+            </w:r>
+            <w:r>
+              <w:rPr>
+                <w:rFonts w:cstheme="minorHAnsi"/>
+              </w:rPr>
+              <w:t>)</w:t>
             </w:r>
             <w:r>
               <w:rPr>
@@ -5153,7 +5628,7 @@
               <w:rPr>
                 <w:rFonts w:cstheme="minorHAnsi"/>
               </w:rPr>
-              <w:t>3.8220</w:t>
+              <w:t>0.0240</w:t>
             </w:r>
             <w:r>
               <w:rPr>
@@ -5165,7 +5640,7 @@
               <w:rPr>
                 <w:rFonts w:cstheme="minorHAnsi"/>
               </w:rPr>
-              <w:t>340.9562</w:t>
+              <w:t>694.5860</w:t>
             </w:r>
             <w:r>
               <w:rPr>
@@ -5177,7 +5652,13 @@
               <w:rPr>
                 <w:rFonts w:cstheme="minorHAnsi"/>
               </w:rPr>
-              <w:t>344.7782</w:t>
+              <w:t>694.61</w:t>
+            </w:r>
+            <w:r>
+              <w:rPr>
+                <w:rFonts w:cstheme="minorHAnsi"/>
+              </w:rPr>
+              <w:t>00</w:t>
             </w:r>
           </w:p>
         </w:tc>
@@ -5196,31 +5677,25 @@
               <w:rPr>
                 <w:rFonts w:cstheme="minorHAnsi"/>
               </w:rPr>
-              <w:t>344.7782</w:t>
-            </w:r>
-            <w:r>
-              <w:rPr>
-                <w:rFonts w:cstheme="minorHAnsi"/>
-              </w:rPr>
-              <w:t>+</w:t>
-            </w:r>
-            <w:r>
-              <w:rPr>
-                <w:rFonts w:cstheme="minorHAnsi"/>
-              </w:rPr>
-              <w:t>344.7782</w:t>
-            </w:r>
-            <w:r>
-              <w:rPr>
-                <w:rFonts w:cstheme="minorHAnsi"/>
-              </w:rPr>
-              <w:t xml:space="preserve"> = </w:t>
-            </w:r>
-            <w:r>
-              <w:rPr>
-                <w:rFonts w:cstheme="minorHAnsi"/>
-              </w:rPr>
-              <w:t>689.5564</w:t>
+              <w:t>694.61</w:t>
+            </w:r>
+            <w:r>
+              <w:rPr>
+                <w:rFonts w:cstheme="minorHAnsi"/>
+              </w:rPr>
+              <w:t>00+</w:t>
+            </w:r>
+            <w:r>
+              <w:rPr>
+                <w:rFonts w:cstheme="minorHAnsi"/>
+              </w:rPr>
+              <w:t>694.61</w:t>
+            </w:r>
+            <w:r>
+              <w:rPr>
+                <w:rFonts w:cstheme="minorHAnsi"/>
+              </w:rPr>
+              <w:t>00 = 1389.2200</w:t>
             </w:r>
           </w:p>
         </w:tc>
@@ -5237,7 +5712,19 @@
         <w:rPr>
           <w:rFonts w:cstheme="minorHAnsi"/>
         </w:rPr>
-        <w:t>ABB: Midpoint/</w:t>
+        <w:t>A</w:t>
+      </w:r>
+      <w:r>
+        <w:rPr>
+          <w:rFonts w:cstheme="minorHAnsi"/>
+        </w:rPr>
+        <w:t>C</w:t>
+      </w:r>
+      <w:r>
+        <w:rPr>
+          <w:rFonts w:cstheme="minorHAnsi"/>
+        </w:rPr>
+        <w:t>B: Midpoint/</w:t>
       </w:r>
       <w:proofErr w:type="spellStart"/>
       <w:r>
@@ -5257,7 +5744,7 @@
         <w:rPr>
           <w:rFonts w:cstheme="minorHAnsi"/>
         </w:rPr>
-        <w:t>4.54</w:t>
+        <w:t>4.225</w:t>
       </w:r>
       <w:r>
         <w:rPr>
@@ -5269,7 +5756,7 @@
         <w:rPr>
           <w:rFonts w:cstheme="minorHAnsi"/>
         </w:rPr>
-        <w:t>8.605</w:t>
+        <w:t>34.115</w:t>
       </w:r>
       <w:r>
         <w:rPr>
@@ -5381,7 +5868,7 @@
               <w:rPr>
                 <w:rFonts w:cstheme="minorHAnsi"/>
               </w:rPr>
-              <w:t>(4.07, 33.8)</w:t>
+              <w:t>(4.38, 34.43)</w:t>
             </w:r>
           </w:p>
         </w:tc>
@@ -5406,13 +5893,25 @@
               <w:rPr>
                 <w:rFonts w:cstheme="minorHAnsi"/>
               </w:rPr>
-              <w:t>4.54</w:t>
-            </w:r>
-            <w:r>
-              <w:rPr>
-                <w:rFonts w:cstheme="minorHAnsi"/>
-              </w:rPr>
-              <w:t>-4.07)</w:t>
+              <w:t>4.225</w:t>
+            </w:r>
+            <w:r>
+              <w:rPr>
+                <w:rFonts w:cstheme="minorHAnsi"/>
+              </w:rPr>
+              <w:t>-4</w:t>
+            </w:r>
+            <w:r>
+              <w:rPr>
+                <w:rFonts w:cstheme="minorHAnsi"/>
+              </w:rPr>
+              <w:t>.38</w:t>
+            </w:r>
+            <w:r>
+              <w:rPr>
+                <w:rFonts w:cstheme="minorHAnsi"/>
+              </w:rPr>
+              <w:t>)</w:t>
             </w:r>
             <w:r>
               <w:rPr>
@@ -5431,13 +5930,25 @@
               <w:rPr>
                 <w:rFonts w:cstheme="minorHAnsi"/>
               </w:rPr>
-              <w:t>8.605</w:t>
-            </w:r>
-            <w:r>
-              <w:rPr>
-                <w:rFonts w:cstheme="minorHAnsi"/>
-              </w:rPr>
-              <w:t>-33.8)</w:t>
+              <w:t>34.115</w:t>
+            </w:r>
+            <w:r>
+              <w:rPr>
+                <w:rFonts w:cstheme="minorHAnsi"/>
+              </w:rPr>
+              <w:t>-</w:t>
+            </w:r>
+            <w:r>
+              <w:rPr>
+                <w:rFonts w:cstheme="minorHAnsi"/>
+              </w:rPr>
+              <w:t>34.43</w:t>
+            </w:r>
+            <w:r>
+              <w:rPr>
+                <w:rFonts w:cstheme="minorHAnsi"/>
+              </w:rPr>
+              <w:t>)</w:t>
             </w:r>
             <w:r>
               <w:rPr>
@@ -5456,13 +5967,19 @@
               <w:rPr>
                 <w:rFonts w:cstheme="minorHAnsi"/>
               </w:rPr>
-              <w:t>0.2209+</w:t>
-            </w:r>
-            <w:r>
-              <w:rPr>
-                <w:rFonts w:cstheme="minorHAnsi"/>
-              </w:rPr>
-              <w:t>634.7880</w:t>
+              <w:t>0.0240</w:t>
+            </w:r>
+            <w:r>
+              <w:rPr>
+                <w:rFonts w:cstheme="minorHAnsi"/>
+              </w:rPr>
+              <w:t>+</w:t>
+            </w:r>
+            <w:r>
+              <w:rPr>
+                <w:rFonts w:cstheme="minorHAnsi"/>
+              </w:rPr>
+              <w:t>0.0992</w:t>
             </w:r>
             <w:r>
               <w:rPr>
@@ -5474,7 +5991,7 @@
               <w:rPr>
                 <w:rFonts w:cstheme="minorHAnsi"/>
               </w:rPr>
-              <w:t>635.0089</w:t>
+              <w:t>0.1232</w:t>
             </w:r>
           </w:p>
         </w:tc>
@@ -5493,7 +6010,7 @@
               <w:rPr>
                 <w:rFonts w:cstheme="minorHAnsi"/>
               </w:rPr>
-              <w:t>635.0089</w:t>
+              <w:t>0.1232</w:t>
             </w:r>
           </w:p>
         </w:tc>
@@ -5514,7 +6031,8 @@
               <w:rPr>
                 <w:rFonts w:cstheme="minorHAnsi"/>
               </w:rPr>
-              <w:t>(5.01, -16.59)</w:t>
+              <w:lastRenderedPageBreak/>
+              <w:t>(4.07, 33.8)</w:t>
             </w:r>
           </w:p>
         </w:tc>
@@ -5539,13 +6057,25 @@
               <w:rPr>
                 <w:rFonts w:cstheme="minorHAnsi"/>
               </w:rPr>
-              <w:t>4.54</w:t>
-            </w:r>
-            <w:r>
-              <w:rPr>
-                <w:rFonts w:cstheme="minorHAnsi"/>
-              </w:rPr>
-              <w:t>-5.01)</w:t>
+              <w:t>4.225</w:t>
+            </w:r>
+            <w:r>
+              <w:rPr>
+                <w:rFonts w:cstheme="minorHAnsi"/>
+              </w:rPr>
+              <w:t>-</w:t>
+            </w:r>
+            <w:r>
+              <w:rPr>
+                <w:rFonts w:cstheme="minorHAnsi"/>
+              </w:rPr>
+              <w:t>4.07</w:t>
+            </w:r>
+            <w:r>
+              <w:rPr>
+                <w:rFonts w:cstheme="minorHAnsi"/>
+              </w:rPr>
+              <w:t>)</w:t>
             </w:r>
             <w:r>
               <w:rPr>
@@ -5564,13 +6094,19 @@
               <w:rPr>
                 <w:rFonts w:cstheme="minorHAnsi"/>
               </w:rPr>
-              <w:t>8.605</w:t>
-            </w:r>
-            <w:r>
-              <w:rPr>
-                <w:rFonts w:cstheme="minorHAnsi"/>
-              </w:rPr>
-              <w:t>-(-16.59))</w:t>
+              <w:t>34.115</w:t>
+            </w:r>
+            <w:r>
+              <w:rPr>
+                <w:rFonts w:cstheme="minorHAnsi"/>
+              </w:rPr>
+              <w:t>-33.8</w:t>
+            </w:r>
+            <w:r>
+              <w:rPr>
+                <w:rFonts w:cstheme="minorHAnsi"/>
+              </w:rPr>
+              <w:t>)</w:t>
             </w:r>
             <w:r>
               <w:rPr>
@@ -5589,7 +6125,7 @@
               <w:rPr>
                 <w:rFonts w:cstheme="minorHAnsi"/>
               </w:rPr>
-              <w:t>0.2209</w:t>
+              <w:t>0.0240</w:t>
             </w:r>
             <w:r>
               <w:rPr>
@@ -5601,7 +6137,7 @@
               <w:rPr>
                 <w:rFonts w:cstheme="minorHAnsi"/>
               </w:rPr>
-              <w:t>634.7880</w:t>
+              <w:t>0.0992</w:t>
             </w:r>
             <w:r>
               <w:rPr>
@@ -5613,7 +6149,7 @@
               <w:rPr>
                 <w:rFonts w:cstheme="minorHAnsi"/>
               </w:rPr>
-              <w:t>635.0089</w:t>
+              <w:t>0.1232</w:t>
             </w:r>
           </w:p>
         </w:tc>
@@ -5632,7 +6168,7 @@
               <w:rPr>
                 <w:rFonts w:cstheme="minorHAnsi"/>
               </w:rPr>
-              <w:t>635.0089</w:t>
+              <w:t>0.1232</w:t>
             </w:r>
             <w:r>
               <w:rPr>
@@ -5644,19 +6180,13 @@
               <w:rPr>
                 <w:rFonts w:cstheme="minorHAnsi"/>
               </w:rPr>
-              <w:t>635.0089</w:t>
-            </w:r>
-            <w:r>
-              <w:rPr>
-                <w:rFonts w:cstheme="minorHAnsi"/>
-              </w:rPr>
-              <w:t xml:space="preserve"> = 1</w:t>
-            </w:r>
-            <w:r>
-              <w:rPr>
-                <w:rFonts w:cstheme="minorHAnsi"/>
-              </w:rPr>
-              <w:t>270.0178</w:t>
+              <w:t>0.1232</w:t>
+            </w:r>
+            <w:r>
+              <w:rPr>
+                <w:rFonts w:cstheme="minorHAnsi"/>
+              </w:rPr>
+              <w:t xml:space="preserve"> = 0.2464</w:t>
             </w:r>
           </w:p>
         </w:tc>
@@ -5673,32 +6203,834 @@
         <w:rPr>
           <w:rFonts w:cstheme="minorHAnsi"/>
         </w:rPr>
-        <w:t>Since AA now has the highest SSE, it will be bisected to create the final set of K=4 clusters.</w:t>
+        <w:t>ACC: Midpoint/</w:t>
+      </w:r>
+      <w:proofErr w:type="spellStart"/>
+      <w:r>
+        <w:rPr>
+          <w:rFonts w:cstheme="minorHAnsi"/>
+        </w:rPr>
+        <w:t>Centroid</w:t>
+      </w:r>
+      <w:proofErr w:type="spellEnd"/>
+      <w:r>
+        <w:rPr>
+          <w:rFonts w:cstheme="minorHAnsi"/>
+        </w:rPr>
+        <w:t xml:space="preserve"> = (mean(x), mean(y)) = (4.38, </w:t>
+      </w:r>
+      <w:r>
+        <w:rPr>
+          <w:rFonts w:cstheme="minorHAnsi"/>
+        </w:rPr>
+        <w:t>9.235</w:t>
+      </w:r>
+      <w:r>
+        <w:rPr>
+          <w:rFonts w:cstheme="minorHAnsi"/>
+        </w:rPr>
+        <w:t>)</w:t>
       </w:r>
     </w:p>
+    <w:tbl>
+      <w:tblPr>
+        <w:tblStyle w:val="TableGrid"/>
+        <w:tblW w:w="10980" w:type="dxa"/>
+        <w:tblInd w:w="-702" w:type="dxa"/>
+        <w:tblLayout w:type="fixed"/>
+        <w:tblLook w:val="04A0"/>
+      </w:tblPr>
+      <w:tblGrid>
+        <w:gridCol w:w="1440"/>
+        <w:gridCol w:w="6120"/>
+        <w:gridCol w:w="3420"/>
+      </w:tblGrid>
+      <w:tr>
+        <w:tc>
+          <w:tcPr>
+            <w:tcW w:w="1440" w:type="dxa"/>
+          </w:tcPr>
+          <w:p>
+            <w:pPr>
+              <w:spacing w:before="100" w:beforeAutospacing="1" w:after="100" w:afterAutospacing="1"/>
+              <w:rPr>
+                <w:rFonts w:cstheme="minorHAnsi"/>
+                <w:b/>
+              </w:rPr>
+            </w:pPr>
+            <w:r>
+              <w:rPr>
+                <w:rFonts w:cstheme="minorHAnsi"/>
+                <w:b/>
+              </w:rPr>
+              <w:t>Point</w:t>
+            </w:r>
+          </w:p>
+        </w:tc>
+        <w:tc>
+          <w:tcPr>
+            <w:tcW w:w="6120" w:type="dxa"/>
+          </w:tcPr>
+          <w:p>
+            <w:pPr>
+              <w:spacing w:before="100" w:beforeAutospacing="1" w:after="100" w:afterAutospacing="1"/>
+              <w:rPr>
+                <w:rFonts w:cstheme="minorHAnsi"/>
+                <w:b/>
+              </w:rPr>
+            </w:pPr>
+            <w:proofErr w:type="spellStart"/>
+            <w:r>
+              <w:rPr>
+                <w:rFonts w:cstheme="minorHAnsi"/>
+                <w:b/>
+              </w:rPr>
+              <w:t>Eucl</w:t>
+            </w:r>
+            <w:proofErr w:type="spellEnd"/>
+            <w:r>
+              <w:rPr>
+                <w:rFonts w:cstheme="minorHAnsi"/>
+                <w:b/>
+              </w:rPr>
+              <w:t>. Dist. Squared</w:t>
+            </w:r>
+          </w:p>
+        </w:tc>
+        <w:tc>
+          <w:tcPr>
+            <w:tcW w:w="3420" w:type="dxa"/>
+          </w:tcPr>
+          <w:p>
+            <w:pPr>
+              <w:spacing w:before="100" w:beforeAutospacing="1" w:after="100" w:afterAutospacing="1"/>
+              <w:rPr>
+                <w:rFonts w:cstheme="minorHAnsi"/>
+                <w:b/>
+              </w:rPr>
+            </w:pPr>
+            <w:r>
+              <w:rPr>
+                <w:rFonts w:cstheme="minorHAnsi"/>
+                <w:b/>
+              </w:rPr>
+              <w:t>Running Sum</w:t>
+            </w:r>
+          </w:p>
+        </w:tc>
+      </w:tr>
+      <w:tr>
+        <w:tc>
+          <w:tcPr>
+            <w:tcW w:w="1440" w:type="dxa"/>
+          </w:tcPr>
+          <w:p>
+            <w:pPr>
+              <w:spacing w:before="100" w:beforeAutospacing="1" w:after="100" w:afterAutospacing="1"/>
+              <w:rPr>
+                <w:rFonts w:cstheme="minorHAnsi"/>
+              </w:rPr>
+            </w:pPr>
+            <w:r>
+              <w:rPr>
+                <w:rFonts w:cstheme="minorHAnsi"/>
+              </w:rPr>
+              <w:t>(4.38, -15.96)</w:t>
+            </w:r>
+          </w:p>
+        </w:tc>
+        <w:tc>
+          <w:tcPr>
+            <w:tcW w:w="6120" w:type="dxa"/>
+          </w:tcPr>
+          <w:p>
+            <w:pPr>
+              <w:spacing w:before="100" w:beforeAutospacing="1" w:after="100" w:afterAutospacing="1"/>
+              <w:rPr>
+                <w:rFonts w:cstheme="minorHAnsi"/>
+              </w:rPr>
+            </w:pPr>
+            <w:r>
+              <w:rPr>
+                <w:rFonts w:cstheme="minorHAnsi"/>
+              </w:rPr>
+              <w:t>(4.38-4.38)</w:t>
+            </w:r>
+            <w:r>
+              <w:rPr>
+                <w:rFonts w:cstheme="minorHAnsi"/>
+                <w:vertAlign w:val="superscript"/>
+              </w:rPr>
+              <w:t>2</w:t>
+            </w:r>
+            <w:r>
+              <w:rPr>
+                <w:rFonts w:cstheme="minorHAnsi"/>
+              </w:rPr>
+              <w:t>+(</w:t>
+            </w:r>
+            <w:r>
+              <w:rPr>
+                <w:rFonts w:cstheme="minorHAnsi"/>
+              </w:rPr>
+              <w:t>9.235</w:t>
+            </w:r>
+            <w:r>
+              <w:rPr>
+                <w:rFonts w:cstheme="minorHAnsi"/>
+              </w:rPr>
+              <w:t>-(-15.96))</w:t>
+            </w:r>
+            <w:r>
+              <w:rPr>
+                <w:rFonts w:cstheme="minorHAnsi"/>
+                <w:vertAlign w:val="superscript"/>
+              </w:rPr>
+              <w:t>2</w:t>
+            </w:r>
+            <w:r>
+              <w:rPr>
+                <w:rFonts w:cstheme="minorHAnsi"/>
+              </w:rPr>
+              <w:t xml:space="preserve"> = </w:t>
+            </w:r>
+            <w:r>
+              <w:rPr>
+                <w:rFonts w:cstheme="minorHAnsi"/>
+              </w:rPr>
+              <w:t>0+</w:t>
+            </w:r>
+            <w:r>
+              <w:rPr>
+                <w:rFonts w:cstheme="minorHAnsi"/>
+              </w:rPr>
+              <w:t>634.7880</w:t>
+            </w:r>
+            <w:r>
+              <w:rPr>
+                <w:rFonts w:cstheme="minorHAnsi"/>
+              </w:rPr>
+              <w:t xml:space="preserve"> = </w:t>
+            </w:r>
+            <w:r>
+              <w:rPr>
+                <w:rFonts w:cstheme="minorHAnsi"/>
+              </w:rPr>
+              <w:t>634.7880</w:t>
+            </w:r>
+          </w:p>
+        </w:tc>
+        <w:tc>
+          <w:tcPr>
+            <w:tcW w:w="3420" w:type="dxa"/>
+          </w:tcPr>
+          <w:p>
+            <w:pPr>
+              <w:spacing w:before="100" w:beforeAutospacing="1" w:after="100" w:afterAutospacing="1"/>
+              <w:rPr>
+                <w:rFonts w:cstheme="minorHAnsi"/>
+              </w:rPr>
+            </w:pPr>
+            <w:r>
+              <w:rPr>
+                <w:rFonts w:cstheme="minorHAnsi"/>
+              </w:rPr>
+              <w:t>634.7880</w:t>
+            </w:r>
+          </w:p>
+        </w:tc>
+      </w:tr>
+      <w:tr>
+        <w:tc>
+          <w:tcPr>
+            <w:tcW w:w="1440" w:type="dxa"/>
+          </w:tcPr>
+          <w:p>
+            <w:pPr>
+              <w:spacing w:before="100" w:beforeAutospacing="1" w:after="100" w:afterAutospacing="1"/>
+              <w:rPr>
+                <w:rFonts w:cstheme="minorHAnsi"/>
+              </w:rPr>
+            </w:pPr>
+            <w:r>
+              <w:rPr>
+                <w:rFonts w:cstheme="minorHAnsi"/>
+              </w:rPr>
+              <w:t>(4.38, 34.43)</w:t>
+            </w:r>
+          </w:p>
+        </w:tc>
+        <w:tc>
+          <w:tcPr>
+            <w:tcW w:w="6120" w:type="dxa"/>
+          </w:tcPr>
+          <w:p>
+            <w:pPr>
+              <w:spacing w:before="100" w:beforeAutospacing="1" w:after="100" w:afterAutospacing="1"/>
+              <w:rPr>
+                <w:rFonts w:cstheme="minorHAnsi"/>
+              </w:rPr>
+            </w:pPr>
+            <w:r>
+              <w:rPr>
+                <w:rFonts w:cstheme="minorHAnsi"/>
+              </w:rPr>
+              <w:t>(4.38-4.38)</w:t>
+            </w:r>
+            <w:r>
+              <w:rPr>
+                <w:rFonts w:cstheme="minorHAnsi"/>
+                <w:vertAlign w:val="superscript"/>
+              </w:rPr>
+              <w:t>2</w:t>
+            </w:r>
+            <w:r>
+              <w:rPr>
+                <w:rFonts w:cstheme="minorHAnsi"/>
+              </w:rPr>
+              <w:t>+(</w:t>
+            </w:r>
+            <w:r>
+              <w:rPr>
+                <w:rFonts w:cstheme="minorHAnsi"/>
+              </w:rPr>
+              <w:t>9.235</w:t>
+            </w:r>
+            <w:r>
+              <w:rPr>
+                <w:rFonts w:cstheme="minorHAnsi"/>
+              </w:rPr>
+              <w:t>-34.43)</w:t>
+            </w:r>
+            <w:r>
+              <w:rPr>
+                <w:rFonts w:cstheme="minorHAnsi"/>
+                <w:vertAlign w:val="superscript"/>
+              </w:rPr>
+              <w:t>2</w:t>
+            </w:r>
+            <w:r>
+              <w:rPr>
+                <w:rFonts w:cstheme="minorHAnsi"/>
+              </w:rPr>
+              <w:t xml:space="preserve"> = </w:t>
+            </w:r>
+            <w:r>
+              <w:rPr>
+                <w:rFonts w:cstheme="minorHAnsi"/>
+              </w:rPr>
+              <w:t>0+</w:t>
+            </w:r>
+            <w:r>
+              <w:rPr>
+                <w:rFonts w:cstheme="minorHAnsi"/>
+              </w:rPr>
+              <w:t>634.7880</w:t>
+            </w:r>
+            <w:r>
+              <w:rPr>
+                <w:rFonts w:cstheme="minorHAnsi"/>
+              </w:rPr>
+              <w:t xml:space="preserve"> = </w:t>
+            </w:r>
+            <w:r>
+              <w:rPr>
+                <w:rFonts w:cstheme="minorHAnsi"/>
+              </w:rPr>
+              <w:t>634.7880</w:t>
+            </w:r>
+          </w:p>
+        </w:tc>
+        <w:tc>
+          <w:tcPr>
+            <w:tcW w:w="3420" w:type="dxa"/>
+          </w:tcPr>
+          <w:p>
+            <w:pPr>
+              <w:spacing w:before="100" w:beforeAutospacing="1" w:after="100" w:afterAutospacing="1"/>
+              <w:rPr>
+                <w:rFonts w:cstheme="minorHAnsi"/>
+              </w:rPr>
+            </w:pPr>
+            <w:r>
+              <w:rPr>
+                <w:rFonts w:cstheme="minorHAnsi"/>
+              </w:rPr>
+              <w:t>634.7880</w:t>
+            </w:r>
+            <w:r>
+              <w:rPr>
+                <w:rFonts w:cstheme="minorHAnsi"/>
+              </w:rPr>
+              <w:t>+</w:t>
+            </w:r>
+            <w:r>
+              <w:rPr>
+                <w:rFonts w:cstheme="minorHAnsi"/>
+              </w:rPr>
+              <w:t>634.7880</w:t>
+            </w:r>
+            <w:r>
+              <w:rPr>
+                <w:rFonts w:cstheme="minorHAnsi"/>
+              </w:rPr>
+              <w:t xml:space="preserve"> = 1</w:t>
+            </w:r>
+            <w:r>
+              <w:rPr>
+                <w:rFonts w:cstheme="minorHAnsi"/>
+              </w:rPr>
+              <w:t>269.576</w:t>
+            </w:r>
+          </w:p>
+        </w:tc>
+      </w:tr>
+    </w:tbl>
     <w:p>
       <w:pPr>
         <w:spacing w:before="100" w:beforeAutospacing="1" w:after="100" w:afterAutospacing="1" w:line="240" w:lineRule="auto"/>
         <w:rPr>
           <w:rFonts w:cstheme="minorHAnsi"/>
-          <w:b/>
         </w:rPr>
       </w:pPr>
       <w:r>
         <w:rPr>
           <w:rFonts w:cstheme="minorHAnsi"/>
-          <w:b/>
-        </w:rPr>
-        <w:t>Cluster Step 4: Split into two on the highest-SSE cluster</w:t>
+        </w:rPr>
+        <w:t>ACD: Midpoint/</w:t>
+      </w:r>
+      <w:proofErr w:type="spellStart"/>
+      <w:r>
+        <w:rPr>
+          <w:rFonts w:cstheme="minorHAnsi"/>
+        </w:rPr>
+        <w:t>Centroid</w:t>
+      </w:r>
+      <w:proofErr w:type="spellEnd"/>
+      <w:r>
+        <w:rPr>
+          <w:rFonts w:cstheme="minorHAnsi"/>
+        </w:rPr>
+        <w:t xml:space="preserve"> = (mean(x), mean(y)) = (</w:t>
       </w:r>
       <w:r>
         <w:rPr>
           <w:rFonts w:cstheme="minorHAnsi"/>
-          <w:b/>
-        </w:rPr>
-        <w:t>.</w:t>
+        </w:rPr>
+        <w:t>4.38</w:t>
+      </w:r>
+      <w:r>
+        <w:rPr>
+          <w:rFonts w:cstheme="minorHAnsi"/>
+        </w:rPr>
+        <w:t xml:space="preserve">, </w:t>
+      </w:r>
+      <w:r>
+        <w:rPr>
+          <w:rFonts w:cstheme="minorHAnsi"/>
+        </w:rPr>
+        <w:t>35.275</w:t>
+      </w:r>
+      <w:r>
+        <w:rPr>
+          <w:rFonts w:cstheme="minorHAnsi"/>
+        </w:rPr>
+        <w:t>)</w:t>
       </w:r>
     </w:p>
+    <w:tbl>
+      <w:tblPr>
+        <w:tblStyle w:val="TableGrid"/>
+        <w:tblW w:w="10980" w:type="dxa"/>
+        <w:tblInd w:w="-702" w:type="dxa"/>
+        <w:tblLayout w:type="fixed"/>
+        <w:tblLook w:val="04A0"/>
+      </w:tblPr>
+      <w:tblGrid>
+        <w:gridCol w:w="1440"/>
+        <w:gridCol w:w="6120"/>
+        <w:gridCol w:w="3420"/>
+      </w:tblGrid>
+      <w:tr>
+        <w:tc>
+          <w:tcPr>
+            <w:tcW w:w="1440" w:type="dxa"/>
+          </w:tcPr>
+          <w:p>
+            <w:pPr>
+              <w:spacing w:before="100" w:beforeAutospacing="1" w:after="100" w:afterAutospacing="1"/>
+              <w:rPr>
+                <w:rFonts w:cstheme="minorHAnsi"/>
+                <w:b/>
+              </w:rPr>
+            </w:pPr>
+            <w:r>
+              <w:rPr>
+                <w:rFonts w:cstheme="minorHAnsi"/>
+                <w:b/>
+              </w:rPr>
+              <w:t>Point</w:t>
+            </w:r>
+          </w:p>
+        </w:tc>
+        <w:tc>
+          <w:tcPr>
+            <w:tcW w:w="6120" w:type="dxa"/>
+          </w:tcPr>
+          <w:p>
+            <w:pPr>
+              <w:spacing w:before="100" w:beforeAutospacing="1" w:after="100" w:afterAutospacing="1"/>
+              <w:rPr>
+                <w:rFonts w:cstheme="minorHAnsi"/>
+                <w:b/>
+              </w:rPr>
+            </w:pPr>
+            <w:proofErr w:type="spellStart"/>
+            <w:r>
+              <w:rPr>
+                <w:rFonts w:cstheme="minorHAnsi"/>
+                <w:b/>
+              </w:rPr>
+              <w:t>Eucl</w:t>
+            </w:r>
+            <w:proofErr w:type="spellEnd"/>
+            <w:r>
+              <w:rPr>
+                <w:rFonts w:cstheme="minorHAnsi"/>
+                <w:b/>
+              </w:rPr>
+              <w:t>. Dist. Squared</w:t>
+            </w:r>
+          </w:p>
+        </w:tc>
+        <w:tc>
+          <w:tcPr>
+            <w:tcW w:w="3420" w:type="dxa"/>
+          </w:tcPr>
+          <w:p>
+            <w:pPr>
+              <w:spacing w:before="100" w:beforeAutospacing="1" w:after="100" w:afterAutospacing="1"/>
+              <w:rPr>
+                <w:rFonts w:cstheme="minorHAnsi"/>
+                <w:b/>
+              </w:rPr>
+            </w:pPr>
+            <w:r>
+              <w:rPr>
+                <w:rFonts w:cstheme="minorHAnsi"/>
+                <w:b/>
+              </w:rPr>
+              <w:t>Running Sum</w:t>
+            </w:r>
+          </w:p>
+        </w:tc>
+      </w:tr>
+      <w:tr>
+        <w:tc>
+          <w:tcPr>
+            <w:tcW w:w="1440" w:type="dxa"/>
+          </w:tcPr>
+          <w:p>
+            <w:pPr>
+              <w:spacing w:before="100" w:beforeAutospacing="1" w:after="100" w:afterAutospacing="1"/>
+              <w:rPr>
+                <w:rFonts w:cstheme="minorHAnsi"/>
+              </w:rPr>
+            </w:pPr>
+            <w:r>
+              <w:rPr>
+                <w:rFonts w:cstheme="minorHAnsi"/>
+              </w:rPr>
+              <w:t>(4.69, 36.75)</w:t>
+            </w:r>
+          </w:p>
+        </w:tc>
+        <w:tc>
+          <w:tcPr>
+            <w:tcW w:w="6120" w:type="dxa"/>
+          </w:tcPr>
+          <w:p>
+            <w:pPr>
+              <w:tabs>
+                <w:tab w:val="left" w:pos="3924"/>
+              </w:tabs>
+              <w:spacing w:before="100" w:beforeAutospacing="1" w:after="100" w:afterAutospacing="1"/>
+              <w:rPr>
+                <w:rFonts w:cstheme="minorHAnsi"/>
+              </w:rPr>
+            </w:pPr>
+            <w:r>
+              <w:rPr>
+                <w:rFonts w:cstheme="minorHAnsi"/>
+              </w:rPr>
+              <w:t>(</w:t>
+            </w:r>
+            <w:r>
+              <w:rPr>
+                <w:rFonts w:cstheme="minorHAnsi"/>
+              </w:rPr>
+              <w:t>4.38</w:t>
+            </w:r>
+            <w:r>
+              <w:rPr>
+                <w:rFonts w:cstheme="minorHAnsi"/>
+              </w:rPr>
+              <w:t>-4.69)</w:t>
+            </w:r>
+            <w:r>
+              <w:rPr>
+                <w:rFonts w:cstheme="minorHAnsi"/>
+                <w:vertAlign w:val="superscript"/>
+              </w:rPr>
+              <w:t>2</w:t>
+            </w:r>
+            <w:r>
+              <w:rPr>
+                <w:rFonts w:cstheme="minorHAnsi"/>
+              </w:rPr>
+              <w:t>+(</w:t>
+            </w:r>
+            <w:r>
+              <w:rPr>
+                <w:rFonts w:cstheme="minorHAnsi"/>
+              </w:rPr>
+              <w:t>35.275</w:t>
+            </w:r>
+            <w:r>
+              <w:rPr>
+                <w:rFonts w:cstheme="minorHAnsi"/>
+              </w:rPr>
+              <w:t>-36.75)</w:t>
+            </w:r>
+            <w:r>
+              <w:rPr>
+                <w:rFonts w:cstheme="minorHAnsi"/>
+                <w:vertAlign w:val="superscript"/>
+              </w:rPr>
+              <w:t>2</w:t>
+            </w:r>
+            <w:r>
+              <w:rPr>
+                <w:rFonts w:cstheme="minorHAnsi"/>
+              </w:rPr>
+              <w:t xml:space="preserve"> = </w:t>
+            </w:r>
+            <w:r>
+              <w:rPr>
+                <w:rFonts w:cstheme="minorHAnsi"/>
+              </w:rPr>
+              <w:t>0.0961</w:t>
+            </w:r>
+            <w:r>
+              <w:rPr>
+                <w:rFonts w:cstheme="minorHAnsi"/>
+              </w:rPr>
+              <w:t>+</w:t>
+            </w:r>
+            <w:r>
+              <w:rPr>
+                <w:rFonts w:cstheme="minorHAnsi"/>
+              </w:rPr>
+              <w:t>2.1756</w:t>
+            </w:r>
+            <w:r>
+              <w:rPr>
+                <w:rFonts w:cstheme="minorHAnsi"/>
+              </w:rPr>
+              <w:t xml:space="preserve"> = </w:t>
+            </w:r>
+            <w:r>
+              <w:rPr>
+                <w:rFonts w:cstheme="minorHAnsi"/>
+              </w:rPr>
+              <w:t>2.2717</w:t>
+            </w:r>
+          </w:p>
+        </w:tc>
+        <w:tc>
+          <w:tcPr>
+            <w:tcW w:w="3420" w:type="dxa"/>
+          </w:tcPr>
+          <w:p>
+            <w:pPr>
+              <w:spacing w:before="100" w:beforeAutospacing="1" w:after="100" w:afterAutospacing="1"/>
+              <w:rPr>
+                <w:rFonts w:cstheme="minorHAnsi"/>
+              </w:rPr>
+            </w:pPr>
+            <w:r>
+              <w:rPr>
+                <w:rFonts w:cstheme="minorHAnsi"/>
+              </w:rPr>
+              <w:t>2.2717</w:t>
+            </w:r>
+          </w:p>
+        </w:tc>
+      </w:tr>
+      <w:tr>
+        <w:tc>
+          <w:tcPr>
+            <w:tcW w:w="1440" w:type="dxa"/>
+          </w:tcPr>
+          <w:p>
+            <w:pPr>
+              <w:spacing w:before="100" w:beforeAutospacing="1" w:after="100" w:afterAutospacing="1"/>
+              <w:rPr>
+                <w:rFonts w:cstheme="minorHAnsi"/>
+              </w:rPr>
+            </w:pPr>
+            <w:r>
+              <w:rPr>
+                <w:rFonts w:cstheme="minorHAnsi"/>
+              </w:rPr>
+              <w:t>(4.07, 33.8)</w:t>
+            </w:r>
+          </w:p>
+        </w:tc>
+        <w:tc>
+          <w:tcPr>
+            <w:tcW w:w="6120" w:type="dxa"/>
+          </w:tcPr>
+          <w:p>
+            <w:pPr>
+              <w:spacing w:before="100" w:beforeAutospacing="1" w:after="100" w:afterAutospacing="1"/>
+              <w:rPr>
+                <w:rFonts w:cstheme="minorHAnsi"/>
+              </w:rPr>
+            </w:pPr>
+            <w:r>
+              <w:rPr>
+                <w:rFonts w:cstheme="minorHAnsi"/>
+              </w:rPr>
+              <w:t>(</w:t>
+            </w:r>
+            <w:r>
+              <w:rPr>
+                <w:rFonts w:cstheme="minorHAnsi"/>
+              </w:rPr>
+              <w:t>4.38</w:t>
+            </w:r>
+            <w:r>
+              <w:rPr>
+                <w:rFonts w:cstheme="minorHAnsi"/>
+              </w:rPr>
+              <w:t>-4.07)</w:t>
+            </w:r>
+            <w:r>
+              <w:rPr>
+                <w:rFonts w:cstheme="minorHAnsi"/>
+                <w:vertAlign w:val="superscript"/>
+              </w:rPr>
+              <w:t>2</w:t>
+            </w:r>
+            <w:r>
+              <w:rPr>
+                <w:rFonts w:cstheme="minorHAnsi"/>
+              </w:rPr>
+              <w:t>+(</w:t>
+            </w:r>
+            <w:r>
+              <w:rPr>
+                <w:rFonts w:cstheme="minorHAnsi"/>
+              </w:rPr>
+              <w:t>35.275</w:t>
+            </w:r>
+            <w:r>
+              <w:rPr>
+                <w:rFonts w:cstheme="minorHAnsi"/>
+              </w:rPr>
+              <w:t>-33.8)</w:t>
+            </w:r>
+            <w:r>
+              <w:rPr>
+                <w:rFonts w:cstheme="minorHAnsi"/>
+                <w:vertAlign w:val="superscript"/>
+              </w:rPr>
+              <w:t>2</w:t>
+            </w:r>
+            <w:r>
+              <w:rPr>
+                <w:rFonts w:cstheme="minorHAnsi"/>
+              </w:rPr>
+              <w:t xml:space="preserve"> = </w:t>
+            </w:r>
+            <w:r>
+              <w:rPr>
+                <w:rFonts w:cstheme="minorHAnsi"/>
+              </w:rPr>
+              <w:t>0.0961</w:t>
+            </w:r>
+            <w:r>
+              <w:rPr>
+                <w:rFonts w:cstheme="minorHAnsi"/>
+              </w:rPr>
+              <w:t>+</w:t>
+            </w:r>
+            <w:r>
+              <w:rPr>
+                <w:rFonts w:cstheme="minorHAnsi"/>
+              </w:rPr>
+              <w:t>2.1756</w:t>
+            </w:r>
+            <w:r>
+              <w:rPr>
+                <w:rFonts w:cstheme="minorHAnsi"/>
+              </w:rPr>
+              <w:t xml:space="preserve"> = </w:t>
+            </w:r>
+            <w:r>
+              <w:rPr>
+                <w:rFonts w:cstheme="minorHAnsi"/>
+              </w:rPr>
+              <w:t>2.2717</w:t>
+            </w:r>
+          </w:p>
+        </w:tc>
+        <w:tc>
+          <w:tcPr>
+            <w:tcW w:w="3420" w:type="dxa"/>
+          </w:tcPr>
+          <w:p>
+            <w:pPr>
+              <w:spacing w:before="100" w:beforeAutospacing="1" w:after="100" w:afterAutospacing="1"/>
+              <w:rPr>
+                <w:rFonts w:cstheme="minorHAnsi"/>
+              </w:rPr>
+            </w:pPr>
+            <w:r>
+              <w:rPr>
+                <w:rFonts w:cstheme="minorHAnsi"/>
+              </w:rPr>
+              <w:t>2.2717</w:t>
+            </w:r>
+            <w:r>
+              <w:rPr>
+                <w:rFonts w:cstheme="minorHAnsi"/>
+              </w:rPr>
+              <w:t>+</w:t>
+            </w:r>
+            <w:r>
+              <w:rPr>
+                <w:rFonts w:cstheme="minorHAnsi"/>
+              </w:rPr>
+              <w:t>2.2717</w:t>
+            </w:r>
+            <w:r>
+              <w:rPr>
+                <w:rFonts w:cstheme="minorHAnsi"/>
+              </w:rPr>
+              <w:t xml:space="preserve"> = </w:t>
+            </w:r>
+            <w:r>
+              <w:rPr>
+                <w:rFonts w:cstheme="minorHAnsi"/>
+              </w:rPr>
+              <w:t>4.5434</w:t>
+            </w:r>
+          </w:p>
+        </w:tc>
+      </w:tr>
+    </w:tbl>
     <w:p>
       <w:pPr>
         <w:spacing w:before="100" w:beforeAutospacing="1" w:after="100" w:afterAutospacing="1" w:line="240" w:lineRule="auto"/>
@@ -5710,13 +7042,13 @@
         <w:rPr>
           <w:rFonts w:cstheme="minorHAnsi"/>
         </w:rPr>
-        <w:t>Bisecting AA</w:t>
+        <w:t xml:space="preserve">The ACC/ACD set has the lowest SSE, meaning </w:t>
       </w:r>
       <w:r>
         <w:rPr>
           <w:rFonts w:cstheme="minorHAnsi"/>
         </w:rPr>
-        <w:t xml:space="preserve"> results in the following clusters:</w:t>
+        <w:t>those will be the clusters retained from this set of trials.</w:t>
       </w:r>
     </w:p>
     <w:tbl>
@@ -5812,13 +7144,7 @@
               <w:rPr>
                 <w:rFonts w:cstheme="minorHAnsi"/>
               </w:rPr>
-              <w:t>AA</w:t>
-            </w:r>
-            <w:r>
-              <w:rPr>
-                <w:rFonts w:cstheme="minorHAnsi"/>
-              </w:rPr>
-              <w:t>A</w:t>
+              <w:t>AD</w:t>
             </w:r>
           </w:p>
         </w:tc>
@@ -5837,7 +7163,7 @@
               <w:rPr>
                 <w:rFonts w:cstheme="minorHAnsi"/>
               </w:rPr>
-              <w:t>{(4.38, -15.96), (0.69, 2.5), (4.69, 36.75), (4.7, -7.83)}</w:t>
+              <w:t>{(0.69, 2.5), (4.7, -7.83), (0.47, -2.5), (5.01, -16.59)}</w:t>
             </w:r>
           </w:p>
         </w:tc>
@@ -5856,13 +7182,7 @@
               <w:rPr>
                 <w:rFonts w:cstheme="minorHAnsi"/>
               </w:rPr>
-              <w:t>1</w:t>
-            </w:r>
-            <w:r>
-              <w:rPr>
-                <w:rFonts w:cstheme="minorHAnsi"/>
-              </w:rPr>
-              <w:t>624.5636</w:t>
+              <w:t>214.6486</w:t>
             </w:r>
           </w:p>
         </w:tc>
@@ -5883,8 +7203,7 @@
               <w:rPr>
                 <w:rFonts w:cstheme="minorHAnsi"/>
               </w:rPr>
-              <w:lastRenderedPageBreak/>
-              <w:t>AAB</w:t>
+              <w:t>ACC</w:t>
             </w:r>
           </w:p>
         </w:tc>
@@ -5899,6 +7218,12 @@
                 <w:rFonts w:cstheme="minorHAnsi"/>
               </w:rPr>
             </w:pPr>
+            <w:r>
+              <w:rPr>
+                <w:rFonts w:cstheme="minorHAnsi"/>
+              </w:rPr>
+              <w:t>{(4.38, -15.96), (4.38, 34.43)}</w:t>
+            </w:r>
           </w:p>
         </w:tc>
         <w:tc>
@@ -5912,6 +7237,18 @@
                 <w:rFonts w:cstheme="minorHAnsi"/>
               </w:rPr>
             </w:pPr>
+            <w:r>
+              <w:rPr>
+                <w:rFonts w:cstheme="minorHAnsi"/>
+              </w:rPr>
+              <w:t>1</w:t>
+            </w:r>
+            <w:r>
+              <w:rPr>
+                <w:rFonts w:cstheme="minorHAnsi"/>
+              </w:rPr>
+              <w:t>269.576</w:t>
+            </w:r>
           </w:p>
         </w:tc>
       </w:tr>
@@ -5931,13 +7268,7 @@
               <w:rPr>
                 <w:rFonts w:cstheme="minorHAnsi"/>
               </w:rPr>
-              <w:t>AB</w:t>
-            </w:r>
-            <w:r>
-              <w:rPr>
-                <w:rFonts w:cstheme="minorHAnsi"/>
-              </w:rPr>
-              <w:t>A</w:t>
+              <w:t>ACD</w:t>
             </w:r>
           </w:p>
         </w:tc>
@@ -5956,13 +7287,7 @@
               <w:rPr>
                 <w:rFonts w:cstheme="minorHAnsi"/>
               </w:rPr>
-              <w:t>{(4.38, 34.43), (0.47, -2.5)</w:t>
-            </w:r>
-            <w:r>
-              <w:rPr>
-                <w:rFonts w:cstheme="minorHAnsi"/>
-              </w:rPr>
-              <w:t>}</w:t>
+              <w:t>{(4.69, 36.75), (4.07, 33.8)}</w:t>
             </w:r>
           </w:p>
         </w:tc>
@@ -5981,78 +7306,7 @@
               <w:rPr>
                 <w:rFonts w:cstheme="minorHAnsi"/>
               </w:rPr>
-              <w:t>689.5564</w:t>
-            </w:r>
-          </w:p>
-        </w:tc>
-      </w:tr>
-      <w:tr>
-        <w:tc>
-          <w:tcPr>
-            <w:tcW w:w="918" w:type="dxa"/>
-          </w:tcPr>
-          <w:p>
-            <w:pPr>
-              <w:spacing w:before="100" w:beforeAutospacing="1" w:after="100" w:afterAutospacing="1"/>
-              <w:rPr>
-                <w:rFonts w:cstheme="minorHAnsi"/>
-              </w:rPr>
-            </w:pPr>
-            <w:r>
-              <w:rPr>
-                <w:rFonts w:cstheme="minorHAnsi"/>
-              </w:rPr>
-              <w:t>ABB</w:t>
-            </w:r>
-          </w:p>
-        </w:tc>
-        <w:tc>
-          <w:tcPr>
-            <w:tcW w:w="5466" w:type="dxa"/>
-          </w:tcPr>
-          <w:p>
-            <w:pPr>
-              <w:spacing w:before="100" w:beforeAutospacing="1" w:after="100" w:afterAutospacing="1"/>
-              <w:rPr>
-                <w:rFonts w:cstheme="minorHAnsi"/>
-              </w:rPr>
-            </w:pPr>
-            <w:r>
-              <w:rPr>
-                <w:rFonts w:cstheme="minorHAnsi"/>
-              </w:rPr>
-              <w:t>{</w:t>
-            </w:r>
-            <w:r>
-              <w:rPr>
-                <w:rFonts w:cstheme="minorHAnsi"/>
-              </w:rPr>
-              <w:t>(4.07, 33.8), (5.01, -16.59)}</w:t>
-            </w:r>
-          </w:p>
-        </w:tc>
-        <w:tc>
-          <w:tcPr>
-            <w:tcW w:w="3192" w:type="dxa"/>
-          </w:tcPr>
-          <w:p>
-            <w:pPr>
-              <w:spacing w:before="100" w:beforeAutospacing="1" w:after="100" w:afterAutospacing="1"/>
-              <w:rPr>
-                <w:rFonts w:cstheme="minorHAnsi"/>
-              </w:rPr>
-            </w:pPr>
-            <w:r>
-              <w:rPr>
-                <w:rFonts w:cstheme="minorHAnsi"/>
-              </w:rPr>
-              <w:t>1</w:t>
-            </w:r>
-            <w:r>
-              <w:rPr>
-                <w:rFonts w:cstheme="minorHAnsi"/>
-              </w:rPr>
-              <w:t>270.0178</w:t>
+              <w:t>4.5434</w:t>
             </w:r>
           </w:p>
         </w:tc>
@@ -6065,6 +7319,564 @@
           <w:rFonts w:cstheme="minorHAnsi"/>
         </w:rPr>
       </w:pPr>
+      <w:r>
+        <w:rPr>
+          <w:rFonts w:cstheme="minorHAnsi"/>
+        </w:rPr>
+        <w:t>The highest SSE is cluster ACC, so that will be bisected next.</w:t>
+      </w:r>
+    </w:p>
+    <w:p>
+      <w:pPr>
+        <w:spacing w:before="100" w:beforeAutospacing="1" w:after="100" w:afterAutospacing="1" w:line="240" w:lineRule="auto"/>
+        <w:rPr>
+          <w:rFonts w:cstheme="minorHAnsi"/>
+          <w:b/>
+        </w:rPr>
+      </w:pPr>
+      <w:r>
+        <w:rPr>
+          <w:rFonts w:cstheme="minorHAnsi"/>
+          <w:b/>
+        </w:rPr>
+        <w:t>Cluster Step 4: Split into two on the highest-SSE cluster</w:t>
+      </w:r>
+      <w:r>
+        <w:rPr>
+          <w:rFonts w:cstheme="minorHAnsi"/>
+          <w:b/>
+        </w:rPr>
+        <w:t>.</w:t>
+      </w:r>
+    </w:p>
+    <w:p>
+      <w:pPr>
+        <w:spacing w:before="100" w:beforeAutospacing="1" w:after="100" w:afterAutospacing="1" w:line="240" w:lineRule="auto"/>
+        <w:rPr>
+          <w:rFonts w:cstheme="minorHAnsi"/>
+        </w:rPr>
+      </w:pPr>
+      <w:r>
+        <w:rPr>
+          <w:rFonts w:cstheme="minorHAnsi"/>
+        </w:rPr>
+        <w:t>There is only one way to bisect a cluster of 2, so the cluster set is as follows:</w:t>
+      </w:r>
+    </w:p>
+    <w:tbl>
+      <w:tblPr>
+        <w:tblStyle w:val="TableGrid"/>
+        <w:tblW w:w="0" w:type="auto"/>
+        <w:tblLayout w:type="fixed"/>
+        <w:tblLook w:val="04A0"/>
+      </w:tblPr>
+      <w:tblGrid>
+        <w:gridCol w:w="918"/>
+        <w:gridCol w:w="5466"/>
+        <w:gridCol w:w="3192"/>
+      </w:tblGrid>
+      <w:tr>
+        <w:tc>
+          <w:tcPr>
+            <w:tcW w:w="918" w:type="dxa"/>
+          </w:tcPr>
+          <w:p>
+            <w:pPr>
+              <w:spacing w:before="100" w:beforeAutospacing="1" w:after="100" w:afterAutospacing="1"/>
+              <w:rPr>
+                <w:rFonts w:cstheme="minorHAnsi"/>
+                <w:b/>
+              </w:rPr>
+            </w:pPr>
+            <w:r>
+              <w:rPr>
+                <w:rFonts w:cstheme="minorHAnsi"/>
+                <w:b/>
+              </w:rPr>
+              <w:t>Cluster</w:t>
+            </w:r>
+          </w:p>
+        </w:tc>
+        <w:tc>
+          <w:tcPr>
+            <w:tcW w:w="5466" w:type="dxa"/>
+          </w:tcPr>
+          <w:p>
+            <w:pPr>
+              <w:spacing w:before="100" w:beforeAutospacing="1" w:after="100" w:afterAutospacing="1"/>
+              <w:rPr>
+                <w:rFonts w:cstheme="minorHAnsi"/>
+                <w:b/>
+              </w:rPr>
+            </w:pPr>
+            <w:r>
+              <w:rPr>
+                <w:rFonts w:cstheme="minorHAnsi"/>
+                <w:b/>
+              </w:rPr>
+              <w:t>Contents</w:t>
+            </w:r>
+          </w:p>
+        </w:tc>
+        <w:tc>
+          <w:tcPr>
+            <w:tcW w:w="3192" w:type="dxa"/>
+          </w:tcPr>
+          <w:p>
+            <w:pPr>
+              <w:spacing w:before="100" w:beforeAutospacing="1" w:after="100" w:afterAutospacing="1"/>
+              <w:rPr>
+                <w:rFonts w:cstheme="minorHAnsi"/>
+                <w:b/>
+              </w:rPr>
+            </w:pPr>
+            <w:r>
+              <w:rPr>
+                <w:rFonts w:cstheme="minorHAnsi"/>
+                <w:b/>
+              </w:rPr>
+              <w:t>SSE</w:t>
+            </w:r>
+          </w:p>
+        </w:tc>
+      </w:tr>
+      <w:tr>
+        <w:tc>
+          <w:tcPr>
+            <w:tcW w:w="918" w:type="dxa"/>
+          </w:tcPr>
+          <w:p>
+            <w:pPr>
+              <w:spacing w:before="100" w:beforeAutospacing="1" w:after="100" w:afterAutospacing="1"/>
+              <w:rPr>
+                <w:rFonts w:cstheme="minorHAnsi"/>
+              </w:rPr>
+            </w:pPr>
+            <w:r>
+              <w:rPr>
+                <w:rFonts w:cstheme="minorHAnsi"/>
+              </w:rPr>
+              <w:t>AD</w:t>
+            </w:r>
+          </w:p>
+        </w:tc>
+        <w:tc>
+          <w:tcPr>
+            <w:tcW w:w="5466" w:type="dxa"/>
+          </w:tcPr>
+          <w:p>
+            <w:pPr>
+              <w:spacing w:before="100" w:beforeAutospacing="1" w:after="100" w:afterAutospacing="1"/>
+              <w:rPr>
+                <w:rFonts w:cstheme="minorHAnsi"/>
+              </w:rPr>
+            </w:pPr>
+            <w:r>
+              <w:rPr>
+                <w:rFonts w:cstheme="minorHAnsi"/>
+              </w:rPr>
+              <w:t>{(0.69, 2.5), (4.7, -7.83), (0.47, -2.5), (5.01, -16.59)}</w:t>
+            </w:r>
+          </w:p>
+        </w:tc>
+        <w:tc>
+          <w:tcPr>
+            <w:tcW w:w="3192" w:type="dxa"/>
+          </w:tcPr>
+          <w:p>
+            <w:pPr>
+              <w:spacing w:before="100" w:beforeAutospacing="1" w:after="100" w:afterAutospacing="1"/>
+              <w:rPr>
+                <w:rFonts w:cstheme="minorHAnsi"/>
+              </w:rPr>
+            </w:pPr>
+            <w:r>
+              <w:rPr>
+                <w:rFonts w:cstheme="minorHAnsi"/>
+              </w:rPr>
+              <w:t>214.6486</w:t>
+            </w:r>
+          </w:p>
+        </w:tc>
+      </w:tr>
+      <w:tr>
+        <w:tc>
+          <w:tcPr>
+            <w:tcW w:w="918" w:type="dxa"/>
+          </w:tcPr>
+          <w:p>
+            <w:pPr>
+              <w:spacing w:before="100" w:beforeAutospacing="1" w:after="100" w:afterAutospacing="1"/>
+              <w:rPr>
+                <w:rFonts w:cstheme="minorHAnsi"/>
+              </w:rPr>
+            </w:pPr>
+            <w:r>
+              <w:rPr>
+                <w:rFonts w:cstheme="minorHAnsi"/>
+              </w:rPr>
+              <w:t>ACD</w:t>
+            </w:r>
+          </w:p>
+        </w:tc>
+        <w:tc>
+          <w:tcPr>
+            <w:tcW w:w="5466" w:type="dxa"/>
+          </w:tcPr>
+          <w:p>
+            <w:pPr>
+              <w:spacing w:before="100" w:beforeAutospacing="1" w:after="100" w:afterAutospacing="1"/>
+              <w:rPr>
+                <w:rFonts w:cstheme="minorHAnsi"/>
+              </w:rPr>
+            </w:pPr>
+            <w:r>
+              <w:rPr>
+                <w:rFonts w:cstheme="minorHAnsi"/>
+              </w:rPr>
+              <w:t>{(4.69, 36.75), (4.07, 33.8)}</w:t>
+            </w:r>
+          </w:p>
+        </w:tc>
+        <w:tc>
+          <w:tcPr>
+            <w:tcW w:w="3192" w:type="dxa"/>
+          </w:tcPr>
+          <w:p>
+            <w:pPr>
+              <w:spacing w:before="100" w:beforeAutospacing="1" w:after="100" w:afterAutospacing="1"/>
+              <w:rPr>
+                <w:rFonts w:cstheme="minorHAnsi"/>
+              </w:rPr>
+            </w:pPr>
+            <w:r>
+              <w:rPr>
+                <w:rFonts w:cstheme="minorHAnsi"/>
+              </w:rPr>
+              <w:t>4.5434</w:t>
+            </w:r>
+          </w:p>
+        </w:tc>
+      </w:tr>
+      <w:tr>
+        <w:tc>
+          <w:tcPr>
+            <w:tcW w:w="918" w:type="dxa"/>
+          </w:tcPr>
+          <w:p>
+            <w:pPr>
+              <w:spacing w:before="100" w:beforeAutospacing="1" w:after="100" w:afterAutospacing="1"/>
+              <w:rPr>
+                <w:rFonts w:cstheme="minorHAnsi"/>
+              </w:rPr>
+            </w:pPr>
+            <w:r>
+              <w:rPr>
+                <w:rFonts w:cstheme="minorHAnsi"/>
+              </w:rPr>
+              <w:t>ACC</w:t>
+            </w:r>
+            <w:r>
+              <w:rPr>
+                <w:rFonts w:cstheme="minorHAnsi"/>
+              </w:rPr>
+              <w:t>A</w:t>
+            </w:r>
+          </w:p>
+        </w:tc>
+        <w:tc>
+          <w:tcPr>
+            <w:tcW w:w="5466" w:type="dxa"/>
+          </w:tcPr>
+          <w:p>
+            <w:pPr>
+              <w:spacing w:before="100" w:beforeAutospacing="1" w:after="100" w:afterAutospacing="1"/>
+              <w:rPr>
+                <w:rFonts w:cstheme="minorHAnsi"/>
+              </w:rPr>
+            </w:pPr>
+            <w:r>
+              <w:rPr>
+                <w:rFonts w:cstheme="minorHAnsi"/>
+              </w:rPr>
+              <w:t>{(4.38, -15.96)</w:t>
+            </w:r>
+            <w:r>
+              <w:rPr>
+                <w:rFonts w:cstheme="minorHAnsi"/>
+              </w:rPr>
+              <w:t>}</w:t>
+            </w:r>
+          </w:p>
+        </w:tc>
+        <w:tc>
+          <w:tcPr>
+            <w:tcW w:w="3192" w:type="dxa"/>
+          </w:tcPr>
+          <w:p>
+            <w:pPr>
+              <w:spacing w:before="100" w:beforeAutospacing="1" w:after="100" w:afterAutospacing="1"/>
+              <w:rPr>
+                <w:rFonts w:cstheme="minorHAnsi"/>
+              </w:rPr>
+            </w:pPr>
+            <w:r>
+              <w:rPr>
+                <w:rFonts w:cstheme="minorHAnsi"/>
+              </w:rPr>
+              <w:t>0</w:t>
+            </w:r>
+          </w:p>
+        </w:tc>
+      </w:tr>
+      <w:tr>
+        <w:tc>
+          <w:tcPr>
+            <w:tcW w:w="918" w:type="dxa"/>
+          </w:tcPr>
+          <w:p>
+            <w:pPr>
+              <w:spacing w:before="100" w:beforeAutospacing="1" w:after="100" w:afterAutospacing="1"/>
+              <w:rPr>
+                <w:rFonts w:cstheme="minorHAnsi"/>
+              </w:rPr>
+            </w:pPr>
+            <w:r>
+              <w:rPr>
+                <w:rFonts w:cstheme="minorHAnsi"/>
+              </w:rPr>
+              <w:t>ACCB</w:t>
+            </w:r>
+          </w:p>
+        </w:tc>
+        <w:tc>
+          <w:tcPr>
+            <w:tcW w:w="5466" w:type="dxa"/>
+          </w:tcPr>
+          <w:p>
+            <w:pPr>
+              <w:spacing w:before="100" w:beforeAutospacing="1" w:after="100" w:afterAutospacing="1"/>
+              <w:rPr>
+                <w:rFonts w:cstheme="minorHAnsi"/>
+              </w:rPr>
+            </w:pPr>
+            <w:r>
+              <w:rPr>
+                <w:rFonts w:cstheme="minorHAnsi"/>
+              </w:rPr>
+              <w:t>{</w:t>
+            </w:r>
+            <w:r>
+              <w:rPr>
+                <w:rFonts w:cstheme="minorHAnsi"/>
+              </w:rPr>
+              <w:t>(4.38, 34.43)}</w:t>
+            </w:r>
+          </w:p>
+        </w:tc>
+        <w:tc>
+          <w:tcPr>
+            <w:tcW w:w="3192" w:type="dxa"/>
+          </w:tcPr>
+          <w:p>
+            <w:pPr>
+              <w:spacing w:before="100" w:beforeAutospacing="1" w:after="100" w:afterAutospacing="1"/>
+              <w:rPr>
+                <w:rFonts w:cstheme="minorHAnsi"/>
+              </w:rPr>
+            </w:pPr>
+            <w:r>
+              <w:rPr>
+                <w:rFonts w:cstheme="minorHAnsi"/>
+              </w:rPr>
+              <w:t>0</w:t>
+            </w:r>
+          </w:p>
+        </w:tc>
+      </w:tr>
+      <w:tr>
+        <w:tc>
+          <w:tcPr>
+            <w:tcW w:w="6384" w:type="dxa"/>
+            <w:gridSpan w:val="2"/>
+            <w:shd w:val="clear" w:color="auto" w:fill="BFBFBF" w:themeFill="background1" w:themeFillShade="BF"/>
+          </w:tcPr>
+          <w:p>
+            <w:pPr>
+              <w:spacing w:before="100" w:beforeAutospacing="1" w:after="100" w:afterAutospacing="1"/>
+              <w:jc w:val="right"/>
+              <w:rPr>
+                <w:rFonts w:cstheme="minorHAnsi"/>
+              </w:rPr>
+            </w:pPr>
+            <w:r>
+              <w:rPr>
+                <w:rFonts w:cstheme="minorHAnsi"/>
+              </w:rPr>
+              <w:t>Total SSE</w:t>
+            </w:r>
+          </w:p>
+        </w:tc>
+        <w:tc>
+          <w:tcPr>
+            <w:tcW w:w="3192" w:type="dxa"/>
+          </w:tcPr>
+          <w:p>
+            <w:pPr>
+              <w:spacing w:before="100" w:beforeAutospacing="1" w:after="100" w:afterAutospacing="1"/>
+              <w:rPr>
+                <w:rFonts w:cstheme="minorHAnsi"/>
+              </w:rPr>
+            </w:pPr>
+            <w:r>
+              <w:rPr>
+                <w:rFonts w:cstheme="minorHAnsi"/>
+              </w:rPr>
+              <w:t>219.192</w:t>
+            </w:r>
+          </w:p>
+        </w:tc>
+      </w:tr>
+    </w:tbl>
+    <w:p>
+      <w:pPr>
+        <w:spacing w:before="100" w:beforeAutospacing="1" w:after="100" w:afterAutospacing="1" w:line="240" w:lineRule="auto"/>
+        <w:rPr>
+          <w:rFonts w:cstheme="minorHAnsi"/>
+        </w:rPr>
+      </w:pPr>
+      <w:r>
+        <w:rPr>
+          <w:rFonts w:cstheme="minorHAnsi"/>
+        </w:rPr>
+        <w:t>With K=4 clusters, the algorithm is complete and this is the final clustering and total SSE of each cluster.</w:t>
+      </w:r>
+      <w:r>
+        <w:rPr>
+          <w:rFonts w:cstheme="minorHAnsi"/>
+        </w:rPr>
+        <w:br/>
+      </w:r>
+      <w:r>
+        <w:rPr>
+          <w:rFonts w:cstheme="minorHAnsi"/>
+        </w:rPr>
+        <w:br/>
+        <w:t xml:space="preserve">Here is the resulting graph (generated with </w:t>
+      </w:r>
+      <w:proofErr w:type="spellStart"/>
+      <w:r>
+        <w:rPr>
+          <w:rFonts w:cstheme="minorHAnsi"/>
+        </w:rPr>
+        <w:t>Desmos</w:t>
+      </w:r>
+      <w:proofErr w:type="spellEnd"/>
+      <w:r>
+        <w:rPr>
+          <w:rFonts w:cstheme="minorHAnsi"/>
+        </w:rPr>
+        <w:t>):</w:t>
+      </w:r>
+    </w:p>
+    <w:p>
+      <w:pPr>
+        <w:spacing w:before="100" w:beforeAutospacing="1" w:after="100" w:afterAutospacing="1" w:line="240" w:lineRule="auto"/>
+        <w:rPr>
+          <w:rFonts w:cstheme="minorHAnsi"/>
+        </w:rPr>
+      </w:pPr>
+      <w:r>
+        <w:rPr>
+          <w:rFonts w:cstheme="minorHAnsi"/>
+        </w:rPr>
+        <w:t>The bisection methods may have bee</w:t>
+      </w:r>
+      <w:r>
+        <w:rPr>
+          <w:rFonts w:cstheme="minorHAnsi"/>
+        </w:rPr>
+        <w:t>n more effective if the spread of y</w:t>
+      </w:r>
+      <w:r>
+        <w:rPr>
+          <w:rFonts w:cstheme="minorHAnsi"/>
+        </w:rPr>
+        <w:t>-values were taken into consideration prior to attempting to split the data</w:t>
+      </w:r>
+      <w:r>
+        <w:rPr>
+          <w:rFonts w:cstheme="minorHAnsi"/>
+        </w:rPr>
+        <w:t>, as it appears the grouping of dissimilar y-values may have contributed to less-accurate clustering.</w:t>
+      </w:r>
+    </w:p>
+    <w:p>
+      <w:pPr>
+        <w:spacing w:before="100" w:beforeAutospacing="1" w:after="100" w:afterAutospacing="1" w:line="240" w:lineRule="auto"/>
+        <w:rPr>
+          <w:rFonts w:cstheme="minorHAnsi"/>
+        </w:rPr>
+      </w:pPr>
+      <w:r>
+        <w:rPr>
+          <w:noProof/>
+        </w:rPr>
+        <w:lastRenderedPageBreak/>
+        <w:drawing>
+          <wp:anchor distT="0" distB="0" distL="114300" distR="114300" simplePos="0" relativeHeight="251658240" behindDoc="0" locked="0" layoutInCell="1" allowOverlap="1">
+            <wp:simplePos x="0" y="0"/>
+            <wp:positionH relativeFrom="column">
+              <wp:posOffset>19050</wp:posOffset>
+            </wp:positionH>
+            <wp:positionV relativeFrom="paragraph">
+              <wp:posOffset>0</wp:posOffset>
+            </wp:positionV>
+            <wp:extent cx="2998470" cy="4503420"/>
+            <wp:effectExtent l="19050" t="0" r="0" b="0"/>
+            <wp:wrapSquare wrapText="bothSides"/>
+            <wp:docPr id="7" name="Picture 4" descr="https://i.imgur.com/38gGXDE.png"/>
+            <wp:cNvGraphicFramePr>
+              <a:graphicFrameLocks xmlns:a="http://schemas.openxmlformats.org/drawingml/2006/main" noChangeAspect="1"/>
+            </wp:cNvGraphicFramePr>
+            <a:graphic xmlns:a="http://schemas.openxmlformats.org/drawingml/2006/main">
+              <a:graphicData uri="http://schemas.openxmlformats.org/drawingml/2006/picture">
+                <pic:pic xmlns:pic="http://schemas.openxmlformats.org/drawingml/2006/picture">
+                  <pic:nvPicPr>
+                    <pic:cNvPr id="0" name="Picture 4" descr="https://i.imgur.com/38gGXDE.png"/>
+                    <pic:cNvPicPr>
+                      <a:picLocks noChangeAspect="1" noChangeArrowheads="1"/>
+                    </pic:cNvPicPr>
+                  </pic:nvPicPr>
+                  <pic:blipFill>
+                    <a:blip r:embed="rId7" cstate="print"/>
+                    <a:srcRect/>
+                    <a:stretch>
+                      <a:fillRect/>
+                    </a:stretch>
+                  </pic:blipFill>
+                  <pic:spPr bwMode="auto">
+                    <a:xfrm>
+                      <a:off x="0" y="0"/>
+                      <a:ext cx="2998470" cy="4503420"/>
+                    </a:xfrm>
+                    <a:prstGeom prst="rect">
+                      <a:avLst/>
+                    </a:prstGeom>
+                    <a:noFill/>
+                    <a:ln w="9525">
+                      <a:noFill/>
+                      <a:miter lim="800000"/>
+                      <a:headEnd/>
+                      <a:tailEnd/>
+                    </a:ln>
+                  </pic:spPr>
+                </pic:pic>
+              </a:graphicData>
+            </a:graphic>
+          </wp:anchor>
+        </w:drawing>
+      </w:r>
     </w:p>
     <w:sectPr>
       <w:pgSz w:w="12240" w:h="15840"/>

</xml_diff>

<commit_message>
missed the part where k means also has to be manually performed
</commit_message>
<xml_diff>
--- a/Murray_Chelsea-HW4-CS5593.docx
+++ b/Murray_Chelsea-HW4-CS5593.docx
@@ -673,7 +673,6 @@
     <w:p>
       <w:pPr>
         <w:spacing w:before="100" w:beforeAutospacing="1" w:after="100" w:afterAutospacing="1" w:line="240" w:lineRule="auto"/>
-        <w:ind w:firstLine="720"/>
         <w:rPr>
           <w:rFonts w:cstheme="minorHAnsi"/>
         </w:rPr>
@@ -895,8 +894,2906 @@
         <w:rPr>
           <w:rFonts w:cstheme="minorHAnsi"/>
         </w:rPr>
-        <w:t xml:space="preserve"> is bisected twice (according to the number of trials specified). The first trial will sort the first half of cluster A into one bisection and the second half into another bisection (ex. if A contains {1, 2, 3, 4}, then its bisected clusters would contain {1, 2} and {3, 4}); the second trial will alternate adding points from cluster A to one cluster vs. the other (ex. if A contains {1, 2, 3, 4}, then its bisected clusters would contain {1, 3} and {2, 4}).</w:t>
+        <w:t xml:space="preserve"> is bisected twice (according to the number of trials specified). The first trial will </w:t>
       </w:r>
+      <w:r>
+        <w:rPr>
+          <w:rFonts w:cstheme="minorHAnsi"/>
+        </w:rPr>
+        <w:t>use the first two points as centroids</w:t>
+      </w:r>
+      <w:r>
+        <w:rPr>
+          <w:rFonts w:cstheme="minorHAnsi"/>
+        </w:rPr>
+        <w:t xml:space="preserve">; the second trial will </w:t>
+      </w:r>
+      <w:r>
+        <w:rPr>
+          <w:rFonts w:cstheme="minorHAnsi"/>
+        </w:rPr>
+        <w:t>use the last two points as centroids.</w:t>
+      </w:r>
+    </w:p>
+    <w:p>
+      <w:pPr>
+        <w:spacing w:before="100" w:beforeAutospacing="1" w:after="100" w:afterAutospacing="1" w:line="240" w:lineRule="auto"/>
+        <w:rPr>
+          <w:rFonts w:cstheme="minorHAnsi"/>
+          <w:i/>
+        </w:rPr>
+      </w:pPr>
+      <w:r>
+        <w:rPr>
+          <w:rFonts w:cstheme="minorHAnsi"/>
+          <w:i/>
+        </w:rPr>
+        <w:t xml:space="preserve">Trial 1: </w:t>
+      </w:r>
+      <w:r>
+        <w:rPr>
+          <w:rFonts w:cstheme="minorHAnsi"/>
+          <w:i/>
+        </w:rPr>
+        <w:t>K-Means Clustering around (4.38, -15.96)</w:t>
+      </w:r>
+      <w:r>
+        <w:rPr>
+          <w:rFonts w:cstheme="minorHAnsi"/>
+          <w:i/>
+        </w:rPr>
+        <w:t xml:space="preserve"> [Centroid 1]</w:t>
+      </w:r>
+      <w:r>
+        <w:rPr>
+          <w:rFonts w:cstheme="minorHAnsi"/>
+          <w:i/>
+        </w:rPr>
+        <w:t xml:space="preserve"> and (0.69, 2.5)</w:t>
+      </w:r>
+      <w:r>
+        <w:rPr>
+          <w:rFonts w:cstheme="minorHAnsi"/>
+          <w:i/>
+        </w:rPr>
+        <w:t xml:space="preserve"> [Centroid 2]</w:t>
+      </w:r>
+    </w:p>
+    <w:p>
+      <w:pPr>
+        <w:spacing w:before="100" w:beforeAutospacing="1" w:after="100" w:afterAutospacing="1" w:line="240" w:lineRule="auto"/>
+        <w:rPr>
+          <w:rFonts w:cstheme="minorHAnsi"/>
+          <w:i/>
+        </w:rPr>
+      </w:pPr>
+      <w:r>
+        <w:rPr>
+          <w:rFonts w:cstheme="minorHAnsi"/>
+          <w:i/>
+        </w:rPr>
+        <w:t xml:space="preserve">Trial 1 </w:t>
+      </w:r>
+      <w:r>
+        <w:rPr>
+          <w:rFonts w:cstheme="minorHAnsi"/>
+          <w:i/>
+        </w:rPr>
+        <w:t>Round 1</w:t>
+      </w:r>
+      <w:r>
+        <w:rPr>
+          <w:rFonts w:cstheme="minorHAnsi"/>
+          <w:i/>
+        </w:rPr>
+        <w:t xml:space="preserve">: </w:t>
+      </w:r>
+      <w:r>
+        <w:rPr>
+          <w:rFonts w:cstheme="minorHAnsi"/>
+          <w:i/>
+        </w:rPr>
+        <w:t>(4.38, -15.96) [Centroid 1] and (0.69, 2.5) [Centroid 2]</w:t>
+      </w:r>
+    </w:p>
+    <w:tbl>
+      <w:tblPr>
+        <w:tblStyle w:val="TableGrid"/>
+        <w:tblW w:w="9828" w:type="dxa"/>
+        <w:tblLook w:val="04A0"/>
+      </w:tblPr>
+      <w:tblGrid>
+        <w:gridCol w:w="1458"/>
+        <w:gridCol w:w="3420"/>
+        <w:gridCol w:w="3240"/>
+        <w:gridCol w:w="1710"/>
+      </w:tblGrid>
+      <w:tr>
+        <w:tc>
+          <w:tcPr>
+            <w:tcW w:w="1458" w:type="dxa"/>
+          </w:tcPr>
+          <w:p>
+            <w:pPr>
+              <w:spacing w:before="100" w:beforeAutospacing="1" w:after="100" w:afterAutospacing="1"/>
+              <w:rPr>
+                <w:rFonts w:cstheme="minorHAnsi"/>
+                <w:b/>
+              </w:rPr>
+            </w:pPr>
+            <w:r>
+              <w:rPr>
+                <w:rFonts w:cstheme="minorHAnsi"/>
+                <w:b/>
+              </w:rPr>
+              <w:t>Point</w:t>
+            </w:r>
+          </w:p>
+        </w:tc>
+        <w:tc>
+          <w:tcPr>
+            <w:tcW w:w="3420" w:type="dxa"/>
+          </w:tcPr>
+          <w:p>
+            <w:pPr>
+              <w:spacing w:before="100" w:beforeAutospacing="1" w:after="100" w:afterAutospacing="1"/>
+              <w:rPr>
+                <w:rFonts w:cstheme="minorHAnsi"/>
+                <w:b/>
+              </w:rPr>
+            </w:pPr>
+            <w:r>
+              <w:rPr>
+                <w:rFonts w:cstheme="minorHAnsi"/>
+                <w:b/>
+              </w:rPr>
+              <w:t>Distance to Centroid 1</w:t>
+            </w:r>
+          </w:p>
+        </w:tc>
+        <w:tc>
+          <w:tcPr>
+            <w:tcW w:w="3240" w:type="dxa"/>
+          </w:tcPr>
+          <w:p>
+            <w:pPr>
+              <w:spacing w:before="100" w:beforeAutospacing="1" w:after="100" w:afterAutospacing="1"/>
+              <w:rPr>
+                <w:rFonts w:cstheme="minorHAnsi"/>
+                <w:b/>
+              </w:rPr>
+            </w:pPr>
+            <w:r>
+              <w:rPr>
+                <w:rFonts w:cstheme="minorHAnsi"/>
+                <w:b/>
+              </w:rPr>
+              <w:t>Distance to Centroid 2</w:t>
+            </w:r>
+          </w:p>
+        </w:tc>
+        <w:tc>
+          <w:tcPr>
+            <w:tcW w:w="1710" w:type="dxa"/>
+          </w:tcPr>
+          <w:p>
+            <w:pPr>
+              <w:spacing w:before="100" w:beforeAutospacing="1" w:after="100" w:afterAutospacing="1"/>
+              <w:rPr>
+                <w:rFonts w:cstheme="minorHAnsi"/>
+                <w:b/>
+              </w:rPr>
+            </w:pPr>
+            <w:r>
+              <w:rPr>
+                <w:rFonts w:cstheme="minorHAnsi"/>
+                <w:b/>
+              </w:rPr>
+              <w:t>Closest Centroid</w:t>
+            </w:r>
+          </w:p>
+        </w:tc>
+      </w:tr>
+      <w:tr>
+        <w:tc>
+          <w:tcPr>
+            <w:tcW w:w="1458" w:type="dxa"/>
+          </w:tcPr>
+          <w:p>
+            <w:pPr>
+              <w:spacing w:before="100" w:beforeAutospacing="1" w:after="100" w:afterAutospacing="1"/>
+              <w:rPr>
+                <w:rFonts w:cstheme="minorHAnsi"/>
+              </w:rPr>
+            </w:pPr>
+            <w:r>
+              <w:rPr>
+                <w:rFonts w:cstheme="minorHAnsi"/>
+              </w:rPr>
+              <w:t>(4.38, -15.96)</w:t>
+            </w:r>
+          </w:p>
+        </w:tc>
+        <w:tc>
+          <w:tcPr>
+            <w:tcW w:w="3420" w:type="dxa"/>
+          </w:tcPr>
+          <w:p>
+            <w:pPr>
+              <w:spacing w:before="100" w:beforeAutospacing="1" w:after="100" w:afterAutospacing="1"/>
+              <w:rPr>
+                <w:rFonts w:cstheme="minorHAnsi"/>
+              </w:rPr>
+            </w:pPr>
+            <w:r>
+              <w:rPr>
+                <w:rFonts w:cstheme="minorHAnsi"/>
+              </w:rPr>
+              <w:t>0</w:t>
+            </w:r>
+          </w:p>
+        </w:tc>
+        <w:tc>
+          <w:tcPr>
+            <w:tcW w:w="3240" w:type="dxa"/>
+          </w:tcPr>
+          <w:p>
+            <w:pPr>
+              <w:spacing w:before="100" w:beforeAutospacing="1" w:after="100" w:afterAutospacing="1"/>
+              <w:rPr>
+                <w:rFonts w:cstheme="minorHAnsi"/>
+              </w:rPr>
+            </w:pPr>
+            <w:proofErr w:type="spellStart"/>
+            <w:r>
+              <w:rPr>
+                <w:rFonts w:cstheme="minorHAnsi"/>
+              </w:rPr>
+              <w:t>sqrt</w:t>
+            </w:r>
+            <w:proofErr w:type="spellEnd"/>
+            <w:r>
+              <w:rPr>
+                <w:rFonts w:cstheme="minorHAnsi"/>
+              </w:rPr>
+              <w:t>((0.69-4.38)</w:t>
+            </w:r>
+            <w:r>
+              <w:rPr>
+                <w:rFonts w:cstheme="minorHAnsi"/>
+                <w:vertAlign w:val="superscript"/>
+              </w:rPr>
+              <w:t>2</w:t>
+            </w:r>
+            <w:r>
+              <w:rPr>
+                <w:rFonts w:cstheme="minorHAnsi"/>
+              </w:rPr>
+              <w:t>+(2.5-(-15.96))</w:t>
+            </w:r>
+            <w:r>
+              <w:rPr>
+                <w:rFonts w:cstheme="minorHAnsi"/>
+                <w:vertAlign w:val="superscript"/>
+              </w:rPr>
+              <w:t>2</w:t>
+            </w:r>
+            <w:r>
+              <w:rPr>
+                <w:rFonts w:cstheme="minorHAnsi"/>
+              </w:rPr>
+              <w:t>)</w:t>
+            </w:r>
+            <w:r>
+              <w:rPr>
+                <w:rFonts w:cstheme="minorHAnsi"/>
+              </w:rPr>
+              <w:br/>
+              <w:t>=</w:t>
+            </w:r>
+            <w:proofErr w:type="spellStart"/>
+            <w:r>
+              <w:rPr>
+                <w:rFonts w:cstheme="minorHAnsi"/>
+              </w:rPr>
+              <w:t>sqrt</w:t>
+            </w:r>
+            <w:proofErr w:type="spellEnd"/>
+            <w:r>
+              <w:rPr>
+                <w:rFonts w:cstheme="minorHAnsi"/>
+              </w:rPr>
+              <w:t>(13.6161+</w:t>
+            </w:r>
+            <w:r>
+              <w:rPr>
+                <w:rFonts w:cstheme="minorHAnsi"/>
+              </w:rPr>
+              <w:t>340.7716</w:t>
+            </w:r>
+            <w:r>
+              <w:rPr>
+                <w:rFonts w:cstheme="minorHAnsi"/>
+              </w:rPr>
+              <w:t>)</w:t>
+            </w:r>
+            <w:r>
+              <w:rPr>
+                <w:rFonts w:cstheme="minorHAnsi"/>
+              </w:rPr>
+              <w:br/>
+              <w:t>=</w:t>
+            </w:r>
+            <w:r>
+              <w:rPr>
+                <w:rFonts w:cstheme="minorHAnsi"/>
+              </w:rPr>
+              <w:t>18.825</w:t>
+            </w:r>
+            <w:r>
+              <w:rPr>
+                <w:rFonts w:cstheme="minorHAnsi"/>
+              </w:rPr>
+              <w:t>2</w:t>
+            </w:r>
+          </w:p>
+        </w:tc>
+        <w:tc>
+          <w:tcPr>
+            <w:tcW w:w="1710" w:type="dxa"/>
+            <w:shd w:val="clear" w:color="auto" w:fill="B6DDE8" w:themeFill="accent5" w:themeFillTint="66"/>
+          </w:tcPr>
+          <w:p>
+            <w:pPr>
+              <w:spacing w:before="100" w:beforeAutospacing="1" w:after="100" w:afterAutospacing="1"/>
+              <w:rPr>
+                <w:rFonts w:cstheme="minorHAnsi"/>
+              </w:rPr>
+            </w:pPr>
+            <w:r>
+              <w:rPr>
+                <w:rFonts w:cstheme="minorHAnsi"/>
+              </w:rPr>
+              <w:t>Centroid 1</w:t>
+            </w:r>
+          </w:p>
+        </w:tc>
+      </w:tr>
+      <w:tr>
+        <w:tc>
+          <w:tcPr>
+            <w:tcW w:w="1458" w:type="dxa"/>
+          </w:tcPr>
+          <w:p>
+            <w:pPr>
+              <w:spacing w:before="100" w:beforeAutospacing="1" w:after="100" w:afterAutospacing="1"/>
+              <w:rPr>
+                <w:rFonts w:cstheme="minorHAnsi"/>
+              </w:rPr>
+            </w:pPr>
+            <w:r>
+              <w:rPr>
+                <w:rFonts w:cstheme="minorHAnsi"/>
+              </w:rPr>
+              <w:t>(0.69, 2.5)</w:t>
+            </w:r>
+          </w:p>
+        </w:tc>
+        <w:tc>
+          <w:tcPr>
+            <w:tcW w:w="3420" w:type="dxa"/>
+          </w:tcPr>
+          <w:p>
+            <w:pPr>
+              <w:spacing w:before="100" w:beforeAutospacing="1" w:after="100" w:afterAutospacing="1"/>
+              <w:rPr>
+                <w:rFonts w:cstheme="minorHAnsi"/>
+              </w:rPr>
+            </w:pPr>
+            <w:proofErr w:type="spellStart"/>
+            <w:r>
+              <w:rPr>
+                <w:rFonts w:cstheme="minorHAnsi"/>
+              </w:rPr>
+              <w:t>sqrt</w:t>
+            </w:r>
+            <w:proofErr w:type="spellEnd"/>
+            <w:r>
+              <w:rPr>
+                <w:rFonts w:cstheme="minorHAnsi"/>
+              </w:rPr>
+              <w:t>((4.38-0.69)</w:t>
+            </w:r>
+            <w:r>
+              <w:rPr>
+                <w:rFonts w:cstheme="minorHAnsi"/>
+                <w:vertAlign w:val="superscript"/>
+              </w:rPr>
+              <w:t>2</w:t>
+            </w:r>
+            <w:r>
+              <w:rPr>
+                <w:rFonts w:cstheme="minorHAnsi"/>
+              </w:rPr>
+              <w:t>+(-15.96-2.5)</w:t>
+            </w:r>
+            <w:r>
+              <w:rPr>
+                <w:rFonts w:cstheme="minorHAnsi"/>
+                <w:vertAlign w:val="superscript"/>
+              </w:rPr>
+              <w:t>2</w:t>
+            </w:r>
+            <w:r>
+              <w:rPr>
+                <w:rFonts w:cstheme="minorHAnsi"/>
+              </w:rPr>
+              <w:t>)</w:t>
+            </w:r>
+            <w:r>
+              <w:rPr>
+                <w:rFonts w:cstheme="minorHAnsi"/>
+              </w:rPr>
+              <w:br/>
+              <w:t>=</w:t>
+            </w:r>
+            <w:proofErr w:type="spellStart"/>
+            <w:r>
+              <w:rPr>
+                <w:rFonts w:cstheme="minorHAnsi"/>
+              </w:rPr>
+              <w:t>sqrt</w:t>
+            </w:r>
+            <w:proofErr w:type="spellEnd"/>
+            <w:r>
+              <w:rPr>
+                <w:rFonts w:cstheme="minorHAnsi"/>
+              </w:rPr>
+              <w:t>(13.6161+</w:t>
+            </w:r>
+            <w:r>
+              <w:rPr>
+                <w:rFonts w:cstheme="minorHAnsi"/>
+              </w:rPr>
+              <w:t>340.7716</w:t>
+            </w:r>
+            <w:r>
+              <w:rPr>
+                <w:rFonts w:cstheme="minorHAnsi"/>
+              </w:rPr>
+              <w:t>)</w:t>
+            </w:r>
+            <w:r>
+              <w:rPr>
+                <w:rFonts w:cstheme="minorHAnsi"/>
+              </w:rPr>
+              <w:br/>
+              <w:t>=</w:t>
+            </w:r>
+            <w:r>
+              <w:rPr>
+                <w:rFonts w:cstheme="minorHAnsi"/>
+              </w:rPr>
+              <w:t>18.825</w:t>
+            </w:r>
+            <w:r>
+              <w:rPr>
+                <w:rFonts w:cstheme="minorHAnsi"/>
+              </w:rPr>
+              <w:t>2</w:t>
+            </w:r>
+          </w:p>
+        </w:tc>
+        <w:tc>
+          <w:tcPr>
+            <w:tcW w:w="3240" w:type="dxa"/>
+          </w:tcPr>
+          <w:p>
+            <w:pPr>
+              <w:spacing w:before="100" w:beforeAutospacing="1" w:after="100" w:afterAutospacing="1"/>
+              <w:rPr>
+                <w:rFonts w:cstheme="minorHAnsi"/>
+              </w:rPr>
+            </w:pPr>
+            <w:r>
+              <w:rPr>
+                <w:rFonts w:cstheme="minorHAnsi"/>
+              </w:rPr>
+              <w:t>0</w:t>
+            </w:r>
+          </w:p>
+        </w:tc>
+        <w:tc>
+          <w:tcPr>
+            <w:tcW w:w="1710" w:type="dxa"/>
+            <w:shd w:val="clear" w:color="auto" w:fill="CCC0D9" w:themeFill="accent4" w:themeFillTint="66"/>
+          </w:tcPr>
+          <w:p>
+            <w:pPr>
+              <w:spacing w:before="100" w:beforeAutospacing="1" w:after="100" w:afterAutospacing="1"/>
+              <w:rPr>
+                <w:rFonts w:cstheme="minorHAnsi"/>
+              </w:rPr>
+            </w:pPr>
+            <w:r>
+              <w:rPr>
+                <w:rFonts w:cstheme="minorHAnsi"/>
+              </w:rPr>
+              <w:t>Centroid 2</w:t>
+            </w:r>
+          </w:p>
+        </w:tc>
+      </w:tr>
+      <w:tr>
+        <w:tc>
+          <w:tcPr>
+            <w:tcW w:w="1458" w:type="dxa"/>
+          </w:tcPr>
+          <w:p>
+            <w:pPr>
+              <w:spacing w:before="100" w:beforeAutospacing="1" w:after="100" w:afterAutospacing="1"/>
+              <w:rPr>
+                <w:rFonts w:cstheme="minorHAnsi"/>
+              </w:rPr>
+            </w:pPr>
+            <w:r>
+              <w:rPr>
+                <w:rFonts w:cstheme="minorHAnsi"/>
+              </w:rPr>
+              <w:t>(4.69, 36.75)</w:t>
+            </w:r>
+          </w:p>
+        </w:tc>
+        <w:tc>
+          <w:tcPr>
+            <w:tcW w:w="3420" w:type="dxa"/>
+          </w:tcPr>
+          <w:p>
+            <w:pPr>
+              <w:spacing w:before="100" w:beforeAutospacing="1" w:after="100" w:afterAutospacing="1"/>
+              <w:rPr>
+                <w:rFonts w:cstheme="minorHAnsi"/>
+              </w:rPr>
+            </w:pPr>
+            <w:proofErr w:type="spellStart"/>
+            <w:r>
+              <w:rPr>
+                <w:rFonts w:cstheme="minorHAnsi"/>
+              </w:rPr>
+              <w:t>sqrt</w:t>
+            </w:r>
+            <w:proofErr w:type="spellEnd"/>
+            <w:r>
+              <w:rPr>
+                <w:rFonts w:cstheme="minorHAnsi"/>
+              </w:rPr>
+              <w:t>((4.38-4.69)</w:t>
+            </w:r>
+            <w:r>
+              <w:rPr>
+                <w:rFonts w:cstheme="minorHAnsi"/>
+                <w:vertAlign w:val="superscript"/>
+              </w:rPr>
+              <w:t>2</w:t>
+            </w:r>
+            <w:r>
+              <w:rPr>
+                <w:rFonts w:cstheme="minorHAnsi"/>
+              </w:rPr>
+              <w:t>+(-15.96-36.75)</w:t>
+            </w:r>
+            <w:r>
+              <w:rPr>
+                <w:rFonts w:cstheme="minorHAnsi"/>
+                <w:vertAlign w:val="superscript"/>
+              </w:rPr>
+              <w:t>2</w:t>
+            </w:r>
+            <w:r>
+              <w:rPr>
+                <w:rFonts w:cstheme="minorHAnsi"/>
+              </w:rPr>
+              <w:t>)</w:t>
+            </w:r>
+            <w:r>
+              <w:rPr>
+                <w:rFonts w:cstheme="minorHAnsi"/>
+              </w:rPr>
+              <w:br/>
+              <w:t>=</w:t>
+            </w:r>
+            <w:proofErr w:type="spellStart"/>
+            <w:r>
+              <w:rPr>
+                <w:rFonts w:cstheme="minorHAnsi"/>
+              </w:rPr>
+              <w:t>sqrt</w:t>
+            </w:r>
+            <w:proofErr w:type="spellEnd"/>
+            <w:r>
+              <w:rPr>
+                <w:rFonts w:cstheme="minorHAnsi"/>
+              </w:rPr>
+              <w:t>(</w:t>
+            </w:r>
+            <w:r>
+              <w:rPr>
+                <w:rFonts w:cstheme="minorHAnsi"/>
+              </w:rPr>
+              <w:t>0.0961</w:t>
+            </w:r>
+            <w:r>
+              <w:rPr>
+                <w:rFonts w:cstheme="minorHAnsi"/>
+              </w:rPr>
+              <w:t>+2</w:t>
+            </w:r>
+            <w:r>
+              <w:rPr>
+                <w:rFonts w:cstheme="minorHAnsi"/>
+              </w:rPr>
+              <w:t>778.3441</w:t>
+            </w:r>
+            <w:r>
+              <w:rPr>
+                <w:rFonts w:cstheme="minorHAnsi"/>
+              </w:rPr>
+              <w:t>)</w:t>
+            </w:r>
+            <w:r>
+              <w:rPr>
+                <w:rFonts w:cstheme="minorHAnsi"/>
+              </w:rPr>
+              <w:br/>
+              <w:t>=</w:t>
+            </w:r>
+            <w:r>
+              <w:t xml:space="preserve"> </w:t>
+            </w:r>
+            <w:r>
+              <w:rPr>
+                <w:rFonts w:cstheme="minorHAnsi"/>
+              </w:rPr>
+              <w:t>52.7109</w:t>
+            </w:r>
+          </w:p>
+        </w:tc>
+        <w:tc>
+          <w:tcPr>
+            <w:tcW w:w="3240" w:type="dxa"/>
+          </w:tcPr>
+          <w:p>
+            <w:pPr>
+              <w:spacing w:before="100" w:beforeAutospacing="1" w:after="100" w:afterAutospacing="1"/>
+              <w:rPr>
+                <w:rFonts w:cstheme="minorHAnsi"/>
+              </w:rPr>
+            </w:pPr>
+            <w:proofErr w:type="spellStart"/>
+            <w:r>
+              <w:rPr>
+                <w:rFonts w:cstheme="minorHAnsi"/>
+              </w:rPr>
+              <w:t>sqrt</w:t>
+            </w:r>
+            <w:proofErr w:type="spellEnd"/>
+            <w:r>
+              <w:rPr>
+                <w:rFonts w:cstheme="minorHAnsi"/>
+              </w:rPr>
+              <w:t>((0.69-4.69)</w:t>
+            </w:r>
+            <w:r>
+              <w:rPr>
+                <w:rFonts w:cstheme="minorHAnsi"/>
+                <w:vertAlign w:val="superscript"/>
+              </w:rPr>
+              <w:t>2</w:t>
+            </w:r>
+            <w:r>
+              <w:rPr>
+                <w:rFonts w:cstheme="minorHAnsi"/>
+              </w:rPr>
+              <w:t>+(2.5-36.75)</w:t>
+            </w:r>
+            <w:r>
+              <w:rPr>
+                <w:rFonts w:cstheme="minorHAnsi"/>
+                <w:vertAlign w:val="superscript"/>
+              </w:rPr>
+              <w:t>2</w:t>
+            </w:r>
+            <w:r>
+              <w:rPr>
+                <w:rFonts w:cstheme="minorHAnsi"/>
+              </w:rPr>
+              <w:t>)</w:t>
+            </w:r>
+            <w:r>
+              <w:rPr>
+                <w:rFonts w:cstheme="minorHAnsi"/>
+              </w:rPr>
+              <w:br/>
+              <w:t>=</w:t>
+            </w:r>
+            <w:proofErr w:type="spellStart"/>
+            <w:r>
+              <w:rPr>
+                <w:rFonts w:cstheme="minorHAnsi"/>
+              </w:rPr>
+              <w:t>sqrt</w:t>
+            </w:r>
+            <w:proofErr w:type="spellEnd"/>
+            <w:r>
+              <w:rPr>
+                <w:rFonts w:cstheme="minorHAnsi"/>
+              </w:rPr>
+              <w:t>(16+1</w:t>
+            </w:r>
+            <w:r>
+              <w:rPr>
+                <w:rFonts w:cstheme="minorHAnsi"/>
+              </w:rPr>
+              <w:t>173.0625</w:t>
+            </w:r>
+            <w:r>
+              <w:rPr>
+                <w:rFonts w:cstheme="minorHAnsi"/>
+              </w:rPr>
+              <w:t>)</w:t>
+            </w:r>
+            <w:r>
+              <w:rPr>
+                <w:rFonts w:cstheme="minorHAnsi"/>
+              </w:rPr>
+              <w:br/>
+              <w:t>=</w:t>
+            </w:r>
+            <w:r>
+              <w:t xml:space="preserve"> </w:t>
+            </w:r>
+            <w:r>
+              <w:rPr>
+                <w:rFonts w:cstheme="minorHAnsi"/>
+              </w:rPr>
+              <w:t>34.482</w:t>
+            </w:r>
+            <w:r>
+              <w:rPr>
+                <w:rFonts w:cstheme="minorHAnsi"/>
+              </w:rPr>
+              <w:t>8</w:t>
+            </w:r>
+          </w:p>
+        </w:tc>
+        <w:tc>
+          <w:tcPr>
+            <w:tcW w:w="1710" w:type="dxa"/>
+            <w:shd w:val="clear" w:color="auto" w:fill="CCC0D9" w:themeFill="accent4" w:themeFillTint="66"/>
+          </w:tcPr>
+          <w:p>
+            <w:pPr>
+              <w:spacing w:before="100" w:beforeAutospacing="1" w:after="100" w:afterAutospacing="1"/>
+              <w:rPr>
+                <w:rFonts w:cstheme="minorHAnsi"/>
+              </w:rPr>
+            </w:pPr>
+            <w:r>
+              <w:rPr>
+                <w:rFonts w:cstheme="minorHAnsi"/>
+              </w:rPr>
+              <w:t>Centroid 2</w:t>
+            </w:r>
+          </w:p>
+        </w:tc>
+      </w:tr>
+      <w:tr>
+        <w:tc>
+          <w:tcPr>
+            <w:tcW w:w="1458" w:type="dxa"/>
+          </w:tcPr>
+          <w:p>
+            <w:pPr>
+              <w:spacing w:before="100" w:beforeAutospacing="1" w:after="100" w:afterAutospacing="1"/>
+              <w:rPr>
+                <w:rFonts w:cstheme="minorHAnsi"/>
+              </w:rPr>
+            </w:pPr>
+            <w:r>
+              <w:rPr>
+                <w:rFonts w:cstheme="minorHAnsi"/>
+              </w:rPr>
+              <w:t>(4.7, -7.83)</w:t>
+            </w:r>
+          </w:p>
+        </w:tc>
+        <w:tc>
+          <w:tcPr>
+            <w:tcW w:w="3420" w:type="dxa"/>
+          </w:tcPr>
+          <w:p>
+            <w:pPr>
+              <w:spacing w:before="100" w:beforeAutospacing="1" w:after="100" w:afterAutospacing="1"/>
+              <w:rPr>
+                <w:rFonts w:cstheme="minorHAnsi"/>
+              </w:rPr>
+            </w:pPr>
+            <w:proofErr w:type="spellStart"/>
+            <w:r>
+              <w:rPr>
+                <w:rFonts w:cstheme="minorHAnsi"/>
+              </w:rPr>
+              <w:t>sqrt</w:t>
+            </w:r>
+            <w:proofErr w:type="spellEnd"/>
+            <w:r>
+              <w:rPr>
+                <w:rFonts w:cstheme="minorHAnsi"/>
+              </w:rPr>
+              <w:t>((4.38-4.7)</w:t>
+            </w:r>
+            <w:r>
+              <w:rPr>
+                <w:rFonts w:cstheme="minorHAnsi"/>
+                <w:vertAlign w:val="superscript"/>
+              </w:rPr>
+              <w:t>2</w:t>
+            </w:r>
+            <w:r>
+              <w:rPr>
+                <w:rFonts w:cstheme="minorHAnsi"/>
+              </w:rPr>
+              <w:t>+(-15.96-(-7.83))</w:t>
+            </w:r>
+            <w:r>
+              <w:rPr>
+                <w:rFonts w:cstheme="minorHAnsi"/>
+                <w:vertAlign w:val="superscript"/>
+              </w:rPr>
+              <w:t>2</w:t>
+            </w:r>
+            <w:r>
+              <w:rPr>
+                <w:rFonts w:cstheme="minorHAnsi"/>
+              </w:rPr>
+              <w:t>)</w:t>
+            </w:r>
+            <w:r>
+              <w:rPr>
+                <w:rFonts w:cstheme="minorHAnsi"/>
+              </w:rPr>
+              <w:br/>
+              <w:t>=</w:t>
+            </w:r>
+            <w:proofErr w:type="spellStart"/>
+            <w:r>
+              <w:rPr>
+                <w:rFonts w:cstheme="minorHAnsi"/>
+              </w:rPr>
+              <w:t>sqrt</w:t>
+            </w:r>
+            <w:proofErr w:type="spellEnd"/>
+            <w:r>
+              <w:rPr>
+                <w:rFonts w:cstheme="minorHAnsi"/>
+              </w:rPr>
+              <w:t>(</w:t>
+            </w:r>
+            <w:r>
+              <w:rPr>
+                <w:rFonts w:cstheme="minorHAnsi"/>
+              </w:rPr>
+              <w:t>0.1024</w:t>
+            </w:r>
+            <w:r>
+              <w:rPr>
+                <w:rFonts w:cstheme="minorHAnsi"/>
+              </w:rPr>
+              <w:t>+</w:t>
+            </w:r>
+            <w:r>
+              <w:rPr>
+                <w:rFonts w:cstheme="minorHAnsi"/>
+              </w:rPr>
+              <w:t>66.0969</w:t>
+            </w:r>
+            <w:r>
+              <w:rPr>
+                <w:rFonts w:cstheme="minorHAnsi"/>
+              </w:rPr>
+              <w:t>)</w:t>
+            </w:r>
+            <w:r>
+              <w:rPr>
+                <w:rFonts w:cstheme="minorHAnsi"/>
+              </w:rPr>
+              <w:br/>
+              <w:t>=</w:t>
+            </w:r>
+            <w:r>
+              <w:t xml:space="preserve"> </w:t>
+            </w:r>
+            <w:r>
+              <w:rPr>
+                <w:rFonts w:cstheme="minorHAnsi"/>
+              </w:rPr>
+              <w:t>8.136</w:t>
+            </w:r>
+            <w:r>
+              <w:rPr>
+                <w:rFonts w:cstheme="minorHAnsi"/>
+              </w:rPr>
+              <w:t>3</w:t>
+            </w:r>
+          </w:p>
+        </w:tc>
+        <w:tc>
+          <w:tcPr>
+            <w:tcW w:w="3240" w:type="dxa"/>
+          </w:tcPr>
+          <w:p>
+            <w:pPr>
+              <w:spacing w:before="100" w:beforeAutospacing="1" w:after="100" w:afterAutospacing="1"/>
+              <w:rPr>
+                <w:rFonts w:cstheme="minorHAnsi"/>
+              </w:rPr>
+            </w:pPr>
+            <w:proofErr w:type="spellStart"/>
+            <w:r>
+              <w:rPr>
+                <w:rFonts w:cstheme="minorHAnsi"/>
+              </w:rPr>
+              <w:t>sqrt</w:t>
+            </w:r>
+            <w:proofErr w:type="spellEnd"/>
+            <w:r>
+              <w:rPr>
+                <w:rFonts w:cstheme="minorHAnsi"/>
+              </w:rPr>
+              <w:t>((0.69-4.7)</w:t>
+            </w:r>
+            <w:r>
+              <w:rPr>
+                <w:rFonts w:cstheme="minorHAnsi"/>
+                <w:vertAlign w:val="superscript"/>
+              </w:rPr>
+              <w:t>2</w:t>
+            </w:r>
+            <w:r>
+              <w:rPr>
+                <w:rFonts w:cstheme="minorHAnsi"/>
+              </w:rPr>
+              <w:t>+(2.5-(-7.83))</w:t>
+            </w:r>
+            <w:r>
+              <w:rPr>
+                <w:rFonts w:cstheme="minorHAnsi"/>
+                <w:vertAlign w:val="superscript"/>
+              </w:rPr>
+              <w:t>2</w:t>
+            </w:r>
+            <w:r>
+              <w:rPr>
+                <w:rFonts w:cstheme="minorHAnsi"/>
+              </w:rPr>
+              <w:t>)</w:t>
+            </w:r>
+            <w:r>
+              <w:rPr>
+                <w:rFonts w:cstheme="minorHAnsi"/>
+              </w:rPr>
+              <w:br/>
+              <w:t>=</w:t>
+            </w:r>
+            <w:proofErr w:type="spellStart"/>
+            <w:r>
+              <w:rPr>
+                <w:rFonts w:cstheme="minorHAnsi"/>
+              </w:rPr>
+              <w:t>sqrt</w:t>
+            </w:r>
+            <w:proofErr w:type="spellEnd"/>
+            <w:r>
+              <w:rPr>
+                <w:rFonts w:cstheme="minorHAnsi"/>
+              </w:rPr>
+              <w:t>(</w:t>
+            </w:r>
+            <w:r>
+              <w:rPr>
+                <w:rFonts w:cstheme="minorHAnsi"/>
+              </w:rPr>
+              <w:t>16.0801</w:t>
+            </w:r>
+            <w:r>
+              <w:rPr>
+                <w:rFonts w:cstheme="minorHAnsi"/>
+              </w:rPr>
+              <w:t>+</w:t>
+            </w:r>
+            <w:r>
+              <w:rPr>
+                <w:rFonts w:cstheme="minorHAnsi"/>
+              </w:rPr>
+              <w:t>106.7089</w:t>
+            </w:r>
+            <w:r>
+              <w:rPr>
+                <w:rFonts w:cstheme="minorHAnsi"/>
+              </w:rPr>
+              <w:t>)</w:t>
+            </w:r>
+            <w:r>
+              <w:rPr>
+                <w:rFonts w:cstheme="minorHAnsi"/>
+              </w:rPr>
+              <w:br/>
+              <w:t>=</w:t>
+            </w:r>
+            <w:r>
+              <w:t xml:space="preserve"> </w:t>
+            </w:r>
+            <w:r>
+              <w:rPr>
+                <w:rFonts w:cstheme="minorHAnsi"/>
+              </w:rPr>
+              <w:t>11.0810</w:t>
+            </w:r>
+          </w:p>
+        </w:tc>
+        <w:tc>
+          <w:tcPr>
+            <w:tcW w:w="1710" w:type="dxa"/>
+            <w:shd w:val="clear" w:color="auto" w:fill="B6DDE8" w:themeFill="accent5" w:themeFillTint="66"/>
+          </w:tcPr>
+          <w:p>
+            <w:pPr>
+              <w:spacing w:before="100" w:beforeAutospacing="1" w:after="100" w:afterAutospacing="1"/>
+              <w:rPr>
+                <w:rFonts w:cstheme="minorHAnsi"/>
+              </w:rPr>
+            </w:pPr>
+            <w:r>
+              <w:rPr>
+                <w:rFonts w:cstheme="minorHAnsi"/>
+              </w:rPr>
+              <w:t>Centroid 1</w:t>
+            </w:r>
+          </w:p>
+        </w:tc>
+      </w:tr>
+      <w:tr>
+        <w:tc>
+          <w:tcPr>
+            <w:tcW w:w="1458" w:type="dxa"/>
+          </w:tcPr>
+          <w:p>
+            <w:pPr>
+              <w:spacing w:before="100" w:beforeAutospacing="1" w:after="100" w:afterAutospacing="1"/>
+              <w:rPr>
+                <w:rFonts w:cstheme="minorHAnsi"/>
+              </w:rPr>
+            </w:pPr>
+            <w:r>
+              <w:rPr>
+                <w:rFonts w:cstheme="minorHAnsi"/>
+              </w:rPr>
+              <w:t>(4.38, 34.43)</w:t>
+            </w:r>
+          </w:p>
+        </w:tc>
+        <w:tc>
+          <w:tcPr>
+            <w:tcW w:w="3420" w:type="dxa"/>
+          </w:tcPr>
+          <w:p>
+            <w:pPr>
+              <w:spacing w:before="100" w:beforeAutospacing="1" w:after="100" w:afterAutospacing="1"/>
+              <w:rPr>
+                <w:rFonts w:cstheme="minorHAnsi"/>
+              </w:rPr>
+            </w:pPr>
+            <w:proofErr w:type="spellStart"/>
+            <w:r>
+              <w:rPr>
+                <w:rFonts w:cstheme="minorHAnsi"/>
+              </w:rPr>
+              <w:t>sqrt</w:t>
+            </w:r>
+            <w:proofErr w:type="spellEnd"/>
+            <w:r>
+              <w:rPr>
+                <w:rFonts w:cstheme="minorHAnsi"/>
+              </w:rPr>
+              <w:t>((4.38-4.38)</w:t>
+            </w:r>
+            <w:r>
+              <w:rPr>
+                <w:rFonts w:cstheme="minorHAnsi"/>
+                <w:vertAlign w:val="superscript"/>
+              </w:rPr>
+              <w:t>2</w:t>
+            </w:r>
+            <w:r>
+              <w:rPr>
+                <w:rFonts w:cstheme="minorHAnsi"/>
+              </w:rPr>
+              <w:t>+(-15.96-34.43)</w:t>
+            </w:r>
+            <w:r>
+              <w:rPr>
+                <w:rFonts w:cstheme="minorHAnsi"/>
+                <w:vertAlign w:val="superscript"/>
+              </w:rPr>
+              <w:t>2</w:t>
+            </w:r>
+            <w:r>
+              <w:rPr>
+                <w:rFonts w:cstheme="minorHAnsi"/>
+              </w:rPr>
+              <w:t>)</w:t>
+            </w:r>
+            <w:r>
+              <w:rPr>
+                <w:rFonts w:cstheme="minorHAnsi"/>
+              </w:rPr>
+              <w:br/>
+              <w:t>=</w:t>
+            </w:r>
+            <w:proofErr w:type="spellStart"/>
+            <w:r>
+              <w:rPr>
+                <w:rFonts w:cstheme="minorHAnsi"/>
+              </w:rPr>
+              <w:t>sqrt</w:t>
+            </w:r>
+            <w:proofErr w:type="spellEnd"/>
+            <w:r>
+              <w:rPr>
+                <w:rFonts w:cstheme="minorHAnsi"/>
+              </w:rPr>
+              <w:t>(0+2</w:t>
+            </w:r>
+            <w:r>
+              <w:rPr>
+                <w:rFonts w:cstheme="minorHAnsi"/>
+              </w:rPr>
+              <w:t>539.1521</w:t>
+            </w:r>
+            <w:r>
+              <w:rPr>
+                <w:rFonts w:cstheme="minorHAnsi"/>
+              </w:rPr>
+              <w:t>)</w:t>
+            </w:r>
+            <w:r>
+              <w:rPr>
+                <w:rFonts w:cstheme="minorHAnsi"/>
+              </w:rPr>
+              <w:br/>
+              <w:t>=</w:t>
+            </w:r>
+            <w:r>
+              <w:t xml:space="preserve"> 50.39</w:t>
+            </w:r>
+          </w:p>
+        </w:tc>
+        <w:tc>
+          <w:tcPr>
+            <w:tcW w:w="3240" w:type="dxa"/>
+          </w:tcPr>
+          <w:p>
+            <w:pPr>
+              <w:spacing w:before="100" w:beforeAutospacing="1" w:after="100" w:afterAutospacing="1"/>
+              <w:rPr>
+                <w:rFonts w:cstheme="minorHAnsi"/>
+              </w:rPr>
+            </w:pPr>
+            <w:proofErr w:type="spellStart"/>
+            <w:r>
+              <w:rPr>
+                <w:rFonts w:cstheme="minorHAnsi"/>
+              </w:rPr>
+              <w:t>sqrt</w:t>
+            </w:r>
+            <w:proofErr w:type="spellEnd"/>
+            <w:r>
+              <w:rPr>
+                <w:rFonts w:cstheme="minorHAnsi"/>
+              </w:rPr>
+              <w:t>((0.69-4.38)</w:t>
+            </w:r>
+            <w:r>
+              <w:rPr>
+                <w:rFonts w:cstheme="minorHAnsi"/>
+                <w:vertAlign w:val="superscript"/>
+              </w:rPr>
+              <w:t>2</w:t>
+            </w:r>
+            <w:r>
+              <w:rPr>
+                <w:rFonts w:cstheme="minorHAnsi"/>
+              </w:rPr>
+              <w:t>+(2.5-34.43)</w:t>
+            </w:r>
+            <w:r>
+              <w:rPr>
+                <w:rFonts w:cstheme="minorHAnsi"/>
+                <w:vertAlign w:val="superscript"/>
+              </w:rPr>
+              <w:t>2</w:t>
+            </w:r>
+            <w:r>
+              <w:rPr>
+                <w:rFonts w:cstheme="minorHAnsi"/>
+              </w:rPr>
+              <w:t>)</w:t>
+            </w:r>
+            <w:r>
+              <w:rPr>
+                <w:rFonts w:cstheme="minorHAnsi"/>
+              </w:rPr>
+              <w:br/>
+              <w:t>=</w:t>
+            </w:r>
+            <w:proofErr w:type="spellStart"/>
+            <w:r>
+              <w:rPr>
+                <w:rFonts w:cstheme="minorHAnsi"/>
+              </w:rPr>
+              <w:t>sqrt</w:t>
+            </w:r>
+            <w:proofErr w:type="spellEnd"/>
+            <w:r>
+              <w:rPr>
+                <w:rFonts w:cstheme="minorHAnsi"/>
+              </w:rPr>
+              <w:t>(13.6161+1</w:t>
+            </w:r>
+            <w:r>
+              <w:rPr>
+                <w:rFonts w:cstheme="minorHAnsi"/>
+              </w:rPr>
+              <w:t>019.5249</w:t>
+            </w:r>
+            <w:r>
+              <w:rPr>
+                <w:rFonts w:cstheme="minorHAnsi"/>
+              </w:rPr>
+              <w:t>)</w:t>
+            </w:r>
+            <w:r>
+              <w:rPr>
+                <w:rFonts w:cstheme="minorHAnsi"/>
+              </w:rPr>
+              <w:br/>
+              <w:t>=</w:t>
+            </w:r>
+            <w:r>
+              <w:t xml:space="preserve"> </w:t>
+            </w:r>
+            <w:r>
+              <w:rPr>
+                <w:rFonts w:cstheme="minorHAnsi"/>
+              </w:rPr>
+              <w:t>32.1425</w:t>
+            </w:r>
+          </w:p>
+        </w:tc>
+        <w:tc>
+          <w:tcPr>
+            <w:tcW w:w="1710" w:type="dxa"/>
+            <w:shd w:val="clear" w:color="auto" w:fill="CCC0D9" w:themeFill="accent4" w:themeFillTint="66"/>
+          </w:tcPr>
+          <w:p>
+            <w:pPr>
+              <w:spacing w:before="100" w:beforeAutospacing="1" w:after="100" w:afterAutospacing="1"/>
+              <w:rPr>
+                <w:rFonts w:cstheme="minorHAnsi"/>
+              </w:rPr>
+            </w:pPr>
+            <w:r>
+              <w:rPr>
+                <w:rFonts w:cstheme="minorHAnsi"/>
+              </w:rPr>
+              <w:t>Centroid 2</w:t>
+            </w:r>
+          </w:p>
+        </w:tc>
+      </w:tr>
+      <w:tr>
+        <w:tc>
+          <w:tcPr>
+            <w:tcW w:w="1458" w:type="dxa"/>
+          </w:tcPr>
+          <w:p>
+            <w:pPr>
+              <w:spacing w:before="100" w:beforeAutospacing="1" w:after="100" w:afterAutospacing="1"/>
+              <w:rPr>
+                <w:rFonts w:cstheme="minorHAnsi"/>
+              </w:rPr>
+            </w:pPr>
+            <w:r>
+              <w:rPr>
+                <w:rFonts w:cstheme="minorHAnsi"/>
+              </w:rPr>
+              <w:t>(0.47, -2.5)</w:t>
+            </w:r>
+          </w:p>
+        </w:tc>
+        <w:tc>
+          <w:tcPr>
+            <w:tcW w:w="3420" w:type="dxa"/>
+          </w:tcPr>
+          <w:p>
+            <w:pPr>
+              <w:spacing w:before="100" w:beforeAutospacing="1" w:after="100" w:afterAutospacing="1"/>
+              <w:rPr>
+                <w:rFonts w:cstheme="minorHAnsi"/>
+              </w:rPr>
+            </w:pPr>
+            <w:proofErr w:type="spellStart"/>
+            <w:r>
+              <w:rPr>
+                <w:rFonts w:cstheme="minorHAnsi"/>
+              </w:rPr>
+              <w:t>sqrt</w:t>
+            </w:r>
+            <w:proofErr w:type="spellEnd"/>
+            <w:r>
+              <w:rPr>
+                <w:rFonts w:cstheme="minorHAnsi"/>
+              </w:rPr>
+              <w:t>((4.38-</w:t>
+            </w:r>
+            <w:r>
+              <w:rPr>
+                <w:rFonts w:cstheme="minorHAnsi"/>
+              </w:rPr>
+              <w:t>0.4</w:t>
+            </w:r>
+            <w:r>
+              <w:rPr>
+                <w:rFonts w:cstheme="minorHAnsi"/>
+              </w:rPr>
+              <w:t>7)</w:t>
+            </w:r>
+            <w:r>
+              <w:rPr>
+                <w:rFonts w:cstheme="minorHAnsi"/>
+                <w:vertAlign w:val="superscript"/>
+              </w:rPr>
+              <w:t>2</w:t>
+            </w:r>
+            <w:r>
+              <w:rPr>
+                <w:rFonts w:cstheme="minorHAnsi"/>
+              </w:rPr>
+              <w:t>+(</w:t>
+            </w:r>
+            <w:r>
+              <w:rPr>
+                <w:rFonts w:cstheme="minorHAnsi"/>
+              </w:rPr>
+              <w:t>-15.96-(-2.5</w:t>
+            </w:r>
+            <w:r>
+              <w:rPr>
+                <w:rFonts w:cstheme="minorHAnsi"/>
+              </w:rPr>
+              <w:t>))</w:t>
+            </w:r>
+            <w:r>
+              <w:rPr>
+                <w:rFonts w:cstheme="minorHAnsi"/>
+                <w:vertAlign w:val="superscript"/>
+              </w:rPr>
+              <w:t>2</w:t>
+            </w:r>
+            <w:r>
+              <w:rPr>
+                <w:rFonts w:cstheme="minorHAnsi"/>
+              </w:rPr>
+              <w:t>)</w:t>
+            </w:r>
+            <w:r>
+              <w:rPr>
+                <w:rFonts w:cstheme="minorHAnsi"/>
+              </w:rPr>
+              <w:br/>
+              <w:t>=</w:t>
+            </w:r>
+            <w:proofErr w:type="spellStart"/>
+            <w:r>
+              <w:rPr>
+                <w:rFonts w:cstheme="minorHAnsi"/>
+              </w:rPr>
+              <w:t>sqrt</w:t>
+            </w:r>
+            <w:proofErr w:type="spellEnd"/>
+            <w:r>
+              <w:rPr>
+                <w:rFonts w:cstheme="minorHAnsi"/>
+              </w:rPr>
+              <w:t>(</w:t>
+            </w:r>
+            <w:r>
+              <w:rPr>
+                <w:rFonts w:cstheme="minorHAnsi"/>
+              </w:rPr>
+              <w:t>15.2881</w:t>
+            </w:r>
+            <w:r>
+              <w:rPr>
+                <w:rFonts w:cstheme="minorHAnsi"/>
+              </w:rPr>
+              <w:t>+</w:t>
+            </w:r>
+            <w:r>
+              <w:rPr>
+                <w:rFonts w:cstheme="minorHAnsi"/>
+              </w:rPr>
+              <w:t>181.1716</w:t>
+            </w:r>
+            <w:r>
+              <w:rPr>
+                <w:rFonts w:cstheme="minorHAnsi"/>
+              </w:rPr>
+              <w:t>)</w:t>
+            </w:r>
+            <w:r>
+              <w:rPr>
+                <w:rFonts w:cstheme="minorHAnsi"/>
+              </w:rPr>
+              <w:br/>
+              <w:t>=</w:t>
+            </w:r>
+            <w:r>
+              <w:t xml:space="preserve"> </w:t>
+            </w:r>
+            <w:r>
+              <w:t>14.0164</w:t>
+            </w:r>
+          </w:p>
+        </w:tc>
+        <w:tc>
+          <w:tcPr>
+            <w:tcW w:w="3240" w:type="dxa"/>
+          </w:tcPr>
+          <w:p>
+            <w:pPr>
+              <w:spacing w:before="100" w:beforeAutospacing="1" w:after="100" w:afterAutospacing="1"/>
+              <w:rPr>
+                <w:rFonts w:cstheme="minorHAnsi"/>
+              </w:rPr>
+            </w:pPr>
+            <w:proofErr w:type="spellStart"/>
+            <w:r>
+              <w:rPr>
+                <w:rFonts w:cstheme="minorHAnsi"/>
+              </w:rPr>
+              <w:t>sqrt</w:t>
+            </w:r>
+            <w:proofErr w:type="spellEnd"/>
+            <w:r>
+              <w:rPr>
+                <w:rFonts w:cstheme="minorHAnsi"/>
+              </w:rPr>
+              <w:t>((0.69-0.47)</w:t>
+            </w:r>
+            <w:r>
+              <w:rPr>
+                <w:rFonts w:cstheme="minorHAnsi"/>
+                <w:vertAlign w:val="superscript"/>
+              </w:rPr>
+              <w:t>2</w:t>
+            </w:r>
+            <w:r>
+              <w:rPr>
+                <w:rFonts w:cstheme="minorHAnsi"/>
+              </w:rPr>
+              <w:t>+(2.5-(-2.5))</w:t>
+            </w:r>
+            <w:r>
+              <w:rPr>
+                <w:rFonts w:cstheme="minorHAnsi"/>
+                <w:vertAlign w:val="superscript"/>
+              </w:rPr>
+              <w:t>2</w:t>
+            </w:r>
+            <w:r>
+              <w:rPr>
+                <w:rFonts w:cstheme="minorHAnsi"/>
+              </w:rPr>
+              <w:t>)</w:t>
+            </w:r>
+            <w:r>
+              <w:rPr>
+                <w:rFonts w:cstheme="minorHAnsi"/>
+              </w:rPr>
+              <w:br/>
+              <w:t>=</w:t>
+            </w:r>
+            <w:proofErr w:type="spellStart"/>
+            <w:r>
+              <w:rPr>
+                <w:rFonts w:cstheme="minorHAnsi"/>
+              </w:rPr>
+              <w:t>sqrt</w:t>
+            </w:r>
+            <w:proofErr w:type="spellEnd"/>
+            <w:r>
+              <w:rPr>
+                <w:rFonts w:cstheme="minorHAnsi"/>
+              </w:rPr>
+              <w:t>(</w:t>
+            </w:r>
+            <w:r>
+              <w:rPr>
+                <w:rFonts w:cstheme="minorHAnsi"/>
+              </w:rPr>
+              <w:t>0.0484</w:t>
+            </w:r>
+            <w:r>
+              <w:rPr>
+                <w:rFonts w:cstheme="minorHAnsi"/>
+              </w:rPr>
+              <w:t>+25)</w:t>
+            </w:r>
+            <w:r>
+              <w:rPr>
+                <w:rFonts w:cstheme="minorHAnsi"/>
+              </w:rPr>
+              <w:br/>
+              <w:t>=</w:t>
+            </w:r>
+            <w:r>
+              <w:t xml:space="preserve"> </w:t>
+            </w:r>
+            <w:r>
+              <w:rPr>
+                <w:rFonts w:cstheme="minorHAnsi"/>
+              </w:rPr>
+              <w:t>5.0048</w:t>
+            </w:r>
+          </w:p>
+        </w:tc>
+        <w:tc>
+          <w:tcPr>
+            <w:tcW w:w="1710" w:type="dxa"/>
+            <w:shd w:val="clear" w:color="auto" w:fill="CCC0D9" w:themeFill="accent4" w:themeFillTint="66"/>
+          </w:tcPr>
+          <w:p>
+            <w:pPr>
+              <w:spacing w:before="100" w:beforeAutospacing="1" w:after="100" w:afterAutospacing="1"/>
+              <w:rPr>
+                <w:rFonts w:cstheme="minorHAnsi"/>
+              </w:rPr>
+            </w:pPr>
+            <w:r>
+              <w:rPr>
+                <w:rFonts w:cstheme="minorHAnsi"/>
+              </w:rPr>
+              <w:t>Centroid 2</w:t>
+            </w:r>
+          </w:p>
+        </w:tc>
+      </w:tr>
+      <w:tr>
+        <w:tc>
+          <w:tcPr>
+            <w:tcW w:w="1458" w:type="dxa"/>
+          </w:tcPr>
+          <w:p>
+            <w:pPr>
+              <w:spacing w:before="100" w:beforeAutospacing="1" w:after="100" w:afterAutospacing="1"/>
+              <w:rPr>
+                <w:rFonts w:cstheme="minorHAnsi"/>
+              </w:rPr>
+            </w:pPr>
+            <w:r>
+              <w:rPr>
+                <w:rFonts w:cstheme="minorHAnsi"/>
+              </w:rPr>
+              <w:t>(4.07, 33.8)</w:t>
+            </w:r>
+          </w:p>
+        </w:tc>
+        <w:tc>
+          <w:tcPr>
+            <w:tcW w:w="3420" w:type="dxa"/>
+          </w:tcPr>
+          <w:p>
+            <w:pPr>
+              <w:spacing w:before="100" w:beforeAutospacing="1" w:after="100" w:afterAutospacing="1"/>
+              <w:rPr>
+                <w:rFonts w:cstheme="minorHAnsi"/>
+              </w:rPr>
+            </w:pPr>
+            <w:proofErr w:type="spellStart"/>
+            <w:r>
+              <w:rPr>
+                <w:rFonts w:cstheme="minorHAnsi"/>
+              </w:rPr>
+              <w:t>sqrt</w:t>
+            </w:r>
+            <w:proofErr w:type="spellEnd"/>
+            <w:r>
+              <w:rPr>
+                <w:rFonts w:cstheme="minorHAnsi"/>
+              </w:rPr>
+              <w:t>((4.38-4.</w:t>
+            </w:r>
+            <w:r>
+              <w:rPr>
+                <w:rFonts w:cstheme="minorHAnsi"/>
+              </w:rPr>
+              <w:t>0</w:t>
+            </w:r>
+            <w:r>
+              <w:rPr>
+                <w:rFonts w:cstheme="minorHAnsi"/>
+              </w:rPr>
+              <w:t>7)</w:t>
+            </w:r>
+            <w:r>
+              <w:rPr>
+                <w:rFonts w:cstheme="minorHAnsi"/>
+                <w:vertAlign w:val="superscript"/>
+              </w:rPr>
+              <w:t>2</w:t>
+            </w:r>
+            <w:r>
+              <w:rPr>
+                <w:rFonts w:cstheme="minorHAnsi"/>
+              </w:rPr>
+              <w:t>+(</w:t>
+            </w:r>
+            <w:r>
+              <w:rPr>
+                <w:rFonts w:cstheme="minorHAnsi"/>
+              </w:rPr>
+              <w:t>-15.96-33.8</w:t>
+            </w:r>
+            <w:r>
+              <w:rPr>
+                <w:rFonts w:cstheme="minorHAnsi"/>
+              </w:rPr>
+              <w:t>)</w:t>
+            </w:r>
+            <w:r>
+              <w:rPr>
+                <w:rFonts w:cstheme="minorHAnsi"/>
+                <w:vertAlign w:val="superscript"/>
+              </w:rPr>
+              <w:t>2</w:t>
+            </w:r>
+            <w:r>
+              <w:rPr>
+                <w:rFonts w:cstheme="minorHAnsi"/>
+              </w:rPr>
+              <w:t>)</w:t>
+            </w:r>
+            <w:r>
+              <w:rPr>
+                <w:rFonts w:cstheme="minorHAnsi"/>
+              </w:rPr>
+              <w:br/>
+              <w:t>=</w:t>
+            </w:r>
+            <w:proofErr w:type="spellStart"/>
+            <w:r>
+              <w:rPr>
+                <w:rFonts w:cstheme="minorHAnsi"/>
+              </w:rPr>
+              <w:t>sqrt</w:t>
+            </w:r>
+            <w:proofErr w:type="spellEnd"/>
+            <w:r>
+              <w:rPr>
+                <w:rFonts w:cstheme="minorHAnsi"/>
+              </w:rPr>
+              <w:t>(</w:t>
+            </w:r>
+            <w:r>
+              <w:rPr>
+                <w:rFonts w:cstheme="minorHAnsi"/>
+              </w:rPr>
+              <w:t>0.0961</w:t>
+            </w:r>
+            <w:r>
+              <w:rPr>
+                <w:rFonts w:cstheme="minorHAnsi"/>
+              </w:rPr>
+              <w:t>+2</w:t>
+            </w:r>
+            <w:r>
+              <w:rPr>
+                <w:rFonts w:cstheme="minorHAnsi"/>
+              </w:rPr>
+              <w:t>476.0576</w:t>
+            </w:r>
+            <w:r>
+              <w:rPr>
+                <w:rFonts w:cstheme="minorHAnsi"/>
+              </w:rPr>
+              <w:t>)</w:t>
+            </w:r>
+            <w:r>
+              <w:rPr>
+                <w:rFonts w:cstheme="minorHAnsi"/>
+              </w:rPr>
+              <w:br/>
+              <w:t>=</w:t>
+            </w:r>
+            <w:r>
+              <w:t xml:space="preserve"> </w:t>
+            </w:r>
+            <w:r>
+              <w:t>49.76</w:t>
+            </w:r>
+            <w:r>
+              <w:t>10</w:t>
+            </w:r>
+          </w:p>
+        </w:tc>
+        <w:tc>
+          <w:tcPr>
+            <w:tcW w:w="3240" w:type="dxa"/>
+          </w:tcPr>
+          <w:p>
+            <w:pPr>
+              <w:spacing w:before="100" w:beforeAutospacing="1" w:after="100" w:afterAutospacing="1"/>
+              <w:rPr>
+                <w:rFonts w:cstheme="minorHAnsi"/>
+              </w:rPr>
+            </w:pPr>
+            <w:proofErr w:type="spellStart"/>
+            <w:r>
+              <w:rPr>
+                <w:rFonts w:cstheme="minorHAnsi"/>
+              </w:rPr>
+              <w:t>sqrt</w:t>
+            </w:r>
+            <w:proofErr w:type="spellEnd"/>
+            <w:r>
+              <w:rPr>
+                <w:rFonts w:cstheme="minorHAnsi"/>
+              </w:rPr>
+              <w:t>((0.69-4.07)</w:t>
+            </w:r>
+            <w:r>
+              <w:rPr>
+                <w:rFonts w:cstheme="minorHAnsi"/>
+                <w:vertAlign w:val="superscript"/>
+              </w:rPr>
+              <w:t>2</w:t>
+            </w:r>
+            <w:r>
+              <w:rPr>
+                <w:rFonts w:cstheme="minorHAnsi"/>
+              </w:rPr>
+              <w:t>+(2.5-33.8)</w:t>
+            </w:r>
+            <w:r>
+              <w:rPr>
+                <w:rFonts w:cstheme="minorHAnsi"/>
+                <w:vertAlign w:val="superscript"/>
+              </w:rPr>
+              <w:t>2</w:t>
+            </w:r>
+            <w:r>
+              <w:rPr>
+                <w:rFonts w:cstheme="minorHAnsi"/>
+              </w:rPr>
+              <w:t>)</w:t>
+            </w:r>
+            <w:r>
+              <w:rPr>
+                <w:rFonts w:cstheme="minorHAnsi"/>
+              </w:rPr>
+              <w:br/>
+              <w:t>=</w:t>
+            </w:r>
+            <w:proofErr w:type="spellStart"/>
+            <w:r>
+              <w:rPr>
+                <w:rFonts w:cstheme="minorHAnsi"/>
+              </w:rPr>
+              <w:t>sqrt</w:t>
+            </w:r>
+            <w:proofErr w:type="spellEnd"/>
+            <w:r>
+              <w:rPr>
+                <w:rFonts w:cstheme="minorHAnsi"/>
+              </w:rPr>
+              <w:t>(</w:t>
+            </w:r>
+            <w:r>
+              <w:rPr>
+                <w:rFonts w:cstheme="minorHAnsi"/>
+              </w:rPr>
+              <w:t>11.4244</w:t>
+            </w:r>
+            <w:r>
+              <w:rPr>
+                <w:rFonts w:cstheme="minorHAnsi"/>
+              </w:rPr>
+              <w:t>+</w:t>
+            </w:r>
+            <w:r>
+              <w:rPr>
+                <w:rFonts w:cstheme="minorHAnsi"/>
+              </w:rPr>
+              <w:t>979.69</w:t>
+            </w:r>
+            <w:r>
+              <w:rPr>
+                <w:rFonts w:cstheme="minorHAnsi"/>
+              </w:rPr>
+              <w:t>)</w:t>
+            </w:r>
+            <w:r>
+              <w:rPr>
+                <w:rFonts w:cstheme="minorHAnsi"/>
+              </w:rPr>
+              <w:br/>
+              <w:t>=</w:t>
+            </w:r>
+            <w:r>
+              <w:t xml:space="preserve"> </w:t>
+            </w:r>
+            <w:r>
+              <w:t>31.48</w:t>
+            </w:r>
+            <w:r>
+              <w:t>20</w:t>
+            </w:r>
+          </w:p>
+        </w:tc>
+        <w:tc>
+          <w:tcPr>
+            <w:tcW w:w="1710" w:type="dxa"/>
+            <w:shd w:val="clear" w:color="auto" w:fill="CCC0D9" w:themeFill="accent4" w:themeFillTint="66"/>
+          </w:tcPr>
+          <w:p>
+            <w:pPr>
+              <w:spacing w:before="100" w:beforeAutospacing="1" w:after="100" w:afterAutospacing="1"/>
+              <w:rPr>
+                <w:rFonts w:cstheme="minorHAnsi"/>
+              </w:rPr>
+            </w:pPr>
+            <w:r>
+              <w:rPr>
+                <w:rFonts w:cstheme="minorHAnsi"/>
+              </w:rPr>
+              <w:t>Centroid 2</w:t>
+            </w:r>
+          </w:p>
+        </w:tc>
+      </w:tr>
+      <w:tr>
+        <w:tc>
+          <w:tcPr>
+            <w:tcW w:w="1458" w:type="dxa"/>
+          </w:tcPr>
+          <w:p>
+            <w:pPr>
+              <w:spacing w:before="100" w:beforeAutospacing="1" w:after="100" w:afterAutospacing="1"/>
+              <w:rPr>
+                <w:rFonts w:cstheme="minorHAnsi"/>
+              </w:rPr>
+            </w:pPr>
+            <w:r>
+              <w:rPr>
+                <w:rFonts w:cstheme="minorHAnsi"/>
+              </w:rPr>
+              <w:t>(5.01, -16.59)</w:t>
+            </w:r>
+          </w:p>
+        </w:tc>
+        <w:tc>
+          <w:tcPr>
+            <w:tcW w:w="3420" w:type="dxa"/>
+          </w:tcPr>
+          <w:p>
+            <w:pPr>
+              <w:spacing w:before="100" w:beforeAutospacing="1" w:after="100" w:afterAutospacing="1"/>
+              <w:rPr>
+                <w:rFonts w:cstheme="minorHAnsi"/>
+              </w:rPr>
+            </w:pPr>
+            <w:proofErr w:type="spellStart"/>
+            <w:r>
+              <w:rPr>
+                <w:rFonts w:cstheme="minorHAnsi"/>
+              </w:rPr>
+              <w:t>sqrt</w:t>
+            </w:r>
+            <w:proofErr w:type="spellEnd"/>
+            <w:r>
+              <w:rPr>
+                <w:rFonts w:cstheme="minorHAnsi"/>
+              </w:rPr>
+              <w:t>((4.38-</w:t>
+            </w:r>
+            <w:r>
+              <w:rPr>
+                <w:rFonts w:cstheme="minorHAnsi"/>
+              </w:rPr>
+              <w:t>5.01</w:t>
+            </w:r>
+            <w:r>
+              <w:rPr>
+                <w:rFonts w:cstheme="minorHAnsi"/>
+              </w:rPr>
+              <w:t>)</w:t>
+            </w:r>
+            <w:r>
+              <w:rPr>
+                <w:rFonts w:cstheme="minorHAnsi"/>
+                <w:vertAlign w:val="superscript"/>
+              </w:rPr>
+              <w:t>2</w:t>
+            </w:r>
+            <w:r>
+              <w:rPr>
+                <w:rFonts w:cstheme="minorHAnsi"/>
+              </w:rPr>
+              <w:t>+(</w:t>
+            </w:r>
+            <w:r>
+              <w:rPr>
+                <w:rFonts w:cstheme="minorHAnsi"/>
+              </w:rPr>
+              <w:t>-15.96-(-16.59</w:t>
+            </w:r>
+            <w:r>
+              <w:rPr>
+                <w:rFonts w:cstheme="minorHAnsi"/>
+              </w:rPr>
+              <w:t>))</w:t>
+            </w:r>
+            <w:r>
+              <w:rPr>
+                <w:rFonts w:cstheme="minorHAnsi"/>
+                <w:vertAlign w:val="superscript"/>
+              </w:rPr>
+              <w:t>2</w:t>
+            </w:r>
+            <w:r>
+              <w:rPr>
+                <w:rFonts w:cstheme="minorHAnsi"/>
+              </w:rPr>
+              <w:t>)</w:t>
+            </w:r>
+            <w:r>
+              <w:rPr>
+                <w:rFonts w:cstheme="minorHAnsi"/>
+              </w:rPr>
+              <w:br/>
+              <w:t>=</w:t>
+            </w:r>
+            <w:proofErr w:type="spellStart"/>
+            <w:r>
+              <w:rPr>
+                <w:rFonts w:cstheme="minorHAnsi"/>
+              </w:rPr>
+              <w:t>sqrt</w:t>
+            </w:r>
+            <w:proofErr w:type="spellEnd"/>
+            <w:r>
+              <w:rPr>
+                <w:rFonts w:cstheme="minorHAnsi"/>
+              </w:rPr>
+              <w:t>(</w:t>
+            </w:r>
+            <w:r>
+              <w:rPr>
+                <w:rFonts w:cstheme="minorHAnsi"/>
+              </w:rPr>
+              <w:t>0.3969</w:t>
+            </w:r>
+            <w:r>
+              <w:rPr>
+                <w:rFonts w:cstheme="minorHAnsi"/>
+              </w:rPr>
+              <w:t>+</w:t>
+            </w:r>
+            <w:r>
+              <w:rPr>
+                <w:rFonts w:cstheme="minorHAnsi"/>
+              </w:rPr>
+              <w:t>0.3969</w:t>
+            </w:r>
+            <w:r>
+              <w:rPr>
+                <w:rFonts w:cstheme="minorHAnsi"/>
+              </w:rPr>
+              <w:t>)</w:t>
+            </w:r>
+            <w:r>
+              <w:rPr>
+                <w:rFonts w:cstheme="minorHAnsi"/>
+              </w:rPr>
+              <w:br/>
+              <w:t>=</w:t>
+            </w:r>
+            <w:r>
+              <w:t xml:space="preserve"> </w:t>
+            </w:r>
+            <w:r>
+              <w:t>0.89</w:t>
+            </w:r>
+            <w:r>
+              <w:t>10</w:t>
+            </w:r>
+          </w:p>
+        </w:tc>
+        <w:tc>
+          <w:tcPr>
+            <w:tcW w:w="3240" w:type="dxa"/>
+          </w:tcPr>
+          <w:p>
+            <w:pPr>
+              <w:spacing w:before="100" w:beforeAutospacing="1" w:after="100" w:afterAutospacing="1"/>
+              <w:rPr>
+                <w:rFonts w:cstheme="minorHAnsi"/>
+              </w:rPr>
+            </w:pPr>
+            <w:proofErr w:type="spellStart"/>
+            <w:r>
+              <w:rPr>
+                <w:rFonts w:cstheme="minorHAnsi"/>
+              </w:rPr>
+              <w:t>sqrt</w:t>
+            </w:r>
+            <w:proofErr w:type="spellEnd"/>
+            <w:r>
+              <w:rPr>
+                <w:rFonts w:cstheme="minorHAnsi"/>
+              </w:rPr>
+              <w:t>((0.69-5.01)</w:t>
+            </w:r>
+            <w:r>
+              <w:rPr>
+                <w:rFonts w:cstheme="minorHAnsi"/>
+                <w:vertAlign w:val="superscript"/>
+              </w:rPr>
+              <w:t>2</w:t>
+            </w:r>
+            <w:r>
+              <w:rPr>
+                <w:rFonts w:cstheme="minorHAnsi"/>
+              </w:rPr>
+              <w:t>+(2.5-(-16.59))</w:t>
+            </w:r>
+            <w:r>
+              <w:rPr>
+                <w:rFonts w:cstheme="minorHAnsi"/>
+                <w:vertAlign w:val="superscript"/>
+              </w:rPr>
+              <w:t>2</w:t>
+            </w:r>
+            <w:r>
+              <w:rPr>
+                <w:rFonts w:cstheme="minorHAnsi"/>
+              </w:rPr>
+              <w:t>)</w:t>
+            </w:r>
+            <w:r>
+              <w:rPr>
+                <w:rFonts w:cstheme="minorHAnsi"/>
+              </w:rPr>
+              <w:br/>
+              <w:t>=</w:t>
+            </w:r>
+            <w:proofErr w:type="spellStart"/>
+            <w:r>
+              <w:rPr>
+                <w:rFonts w:cstheme="minorHAnsi"/>
+              </w:rPr>
+              <w:t>sqrt</w:t>
+            </w:r>
+            <w:proofErr w:type="spellEnd"/>
+            <w:r>
+              <w:rPr>
+                <w:rFonts w:cstheme="minorHAnsi"/>
+              </w:rPr>
+              <w:t>(</w:t>
+            </w:r>
+            <w:r>
+              <w:rPr>
+                <w:rFonts w:cstheme="minorHAnsi"/>
+              </w:rPr>
+              <w:t>18.6624</w:t>
+            </w:r>
+            <w:r>
+              <w:rPr>
+                <w:rFonts w:cstheme="minorHAnsi"/>
+              </w:rPr>
+              <w:t>+</w:t>
+            </w:r>
+            <w:r>
+              <w:rPr>
+                <w:rFonts w:cstheme="minorHAnsi"/>
+              </w:rPr>
+              <w:t>364.4281</w:t>
+            </w:r>
+            <w:r>
+              <w:rPr>
+                <w:rFonts w:cstheme="minorHAnsi"/>
+              </w:rPr>
+              <w:t>)</w:t>
+            </w:r>
+            <w:r>
+              <w:rPr>
+                <w:rFonts w:cstheme="minorHAnsi"/>
+              </w:rPr>
+              <w:br/>
+              <w:t>=</w:t>
+            </w:r>
+            <w:r>
+              <w:t xml:space="preserve"> </w:t>
+            </w:r>
+            <w:r>
+              <w:rPr>
+                <w:rFonts w:cstheme="minorHAnsi"/>
+              </w:rPr>
+              <w:t>19.572</w:t>
+            </w:r>
+            <w:r>
+              <w:rPr>
+                <w:rFonts w:cstheme="minorHAnsi"/>
+              </w:rPr>
+              <w:t>7</w:t>
+            </w:r>
+          </w:p>
+        </w:tc>
+        <w:tc>
+          <w:tcPr>
+            <w:tcW w:w="1710" w:type="dxa"/>
+            <w:shd w:val="clear" w:color="auto" w:fill="B6DDE8" w:themeFill="accent5" w:themeFillTint="66"/>
+          </w:tcPr>
+          <w:p>
+            <w:pPr>
+              <w:spacing w:before="100" w:beforeAutospacing="1" w:after="100" w:afterAutospacing="1"/>
+              <w:rPr>
+                <w:rFonts w:cstheme="minorHAnsi"/>
+              </w:rPr>
+            </w:pPr>
+            <w:r>
+              <w:rPr>
+                <w:rFonts w:cstheme="minorHAnsi"/>
+              </w:rPr>
+              <w:t>Centroid 1</w:t>
+            </w:r>
+          </w:p>
+        </w:tc>
+      </w:tr>
+    </w:tbl>
+    <w:p>
+      <w:pPr>
+        <w:spacing w:before="100" w:beforeAutospacing="1" w:after="100" w:afterAutospacing="1" w:line="240" w:lineRule="auto"/>
+        <w:rPr>
+          <w:rFonts w:cstheme="minorHAnsi"/>
+        </w:rPr>
+      </w:pPr>
+      <w:r>
+        <w:rPr>
+          <w:rFonts w:cstheme="minorHAnsi"/>
+        </w:rPr>
+        <w:t>New centroids = (mean(x), mean(y)) for each set</w:t>
+      </w:r>
+    </w:p>
+    <w:p>
+      <w:pPr>
+        <w:spacing w:before="100" w:beforeAutospacing="1" w:after="100" w:afterAutospacing="1" w:line="240" w:lineRule="auto"/>
+        <w:rPr>
+          <w:rFonts w:cstheme="minorHAnsi"/>
+          <w:i/>
+        </w:rPr>
+      </w:pPr>
+      <w:r>
+        <w:rPr>
+          <w:rFonts w:cstheme="minorHAnsi"/>
+          <w:i/>
+        </w:rPr>
+        <w:t>Trial 1 Round 2:</w:t>
+      </w:r>
+    </w:p>
+    <w:p>
+      <w:pPr>
+        <w:spacing w:before="100" w:beforeAutospacing="1" w:after="100" w:afterAutospacing="1" w:line="240" w:lineRule="auto"/>
+        <w:rPr>
+          <w:rFonts w:cstheme="minorHAnsi"/>
+        </w:rPr>
+      </w:pPr>
+    </w:p>
+    <w:p>
+      <w:pPr>
+        <w:spacing w:before="100" w:beforeAutospacing="1" w:after="100" w:afterAutospacing="1" w:line="240" w:lineRule="auto"/>
+        <w:rPr>
+          <w:rFonts w:cstheme="minorHAnsi"/>
+        </w:rPr>
+      </w:pPr>
+      <w:r>
+        <w:rPr>
+          <w:rFonts w:cstheme="minorHAnsi"/>
+        </w:rPr>
+        <w:t>K-Means Clustering around (4.07, 33.8) [Centroid 1] and (5.01, -16.59) [Centroid 2]</w:t>
+      </w:r>
+    </w:p>
+    <w:tbl>
+      <w:tblPr>
+        <w:tblStyle w:val="TableGrid"/>
+        <w:tblW w:w="0" w:type="auto"/>
+        <w:tblLook w:val="04A0"/>
+      </w:tblPr>
+      <w:tblGrid>
+        <w:gridCol w:w="1458"/>
+        <w:gridCol w:w="3330"/>
+        <w:gridCol w:w="2394"/>
+        <w:gridCol w:w="2394"/>
+      </w:tblGrid>
+      <w:tr>
+        <w:tc>
+          <w:tcPr>
+            <w:tcW w:w="1458" w:type="dxa"/>
+          </w:tcPr>
+          <w:p>
+            <w:pPr>
+              <w:spacing w:before="100" w:beforeAutospacing="1" w:after="100" w:afterAutospacing="1"/>
+              <w:rPr>
+                <w:rFonts w:cstheme="minorHAnsi"/>
+                <w:b/>
+              </w:rPr>
+            </w:pPr>
+            <w:r>
+              <w:rPr>
+                <w:rFonts w:cstheme="minorHAnsi"/>
+                <w:b/>
+              </w:rPr>
+              <w:t>Point</w:t>
+            </w:r>
+          </w:p>
+        </w:tc>
+        <w:tc>
+          <w:tcPr>
+            <w:tcW w:w="3330" w:type="dxa"/>
+          </w:tcPr>
+          <w:p>
+            <w:pPr>
+              <w:spacing w:before="100" w:beforeAutospacing="1" w:after="100" w:afterAutospacing="1"/>
+              <w:rPr>
+                <w:rFonts w:cstheme="minorHAnsi"/>
+                <w:b/>
+              </w:rPr>
+            </w:pPr>
+            <w:r>
+              <w:rPr>
+                <w:rFonts w:cstheme="minorHAnsi"/>
+                <w:b/>
+              </w:rPr>
+              <w:t>Distance to Centroid 1</w:t>
+            </w:r>
+          </w:p>
+        </w:tc>
+        <w:tc>
+          <w:tcPr>
+            <w:tcW w:w="2394" w:type="dxa"/>
+          </w:tcPr>
+          <w:p>
+            <w:pPr>
+              <w:spacing w:before="100" w:beforeAutospacing="1" w:after="100" w:afterAutospacing="1"/>
+              <w:rPr>
+                <w:rFonts w:cstheme="minorHAnsi"/>
+                <w:b/>
+              </w:rPr>
+            </w:pPr>
+            <w:r>
+              <w:rPr>
+                <w:rFonts w:cstheme="minorHAnsi"/>
+                <w:b/>
+              </w:rPr>
+              <w:t>Distance to Centroid 2</w:t>
+            </w:r>
+          </w:p>
+        </w:tc>
+        <w:tc>
+          <w:tcPr>
+            <w:tcW w:w="2394" w:type="dxa"/>
+          </w:tcPr>
+          <w:p>
+            <w:pPr>
+              <w:spacing w:before="100" w:beforeAutospacing="1" w:after="100" w:afterAutospacing="1"/>
+              <w:rPr>
+                <w:rFonts w:cstheme="minorHAnsi"/>
+                <w:b/>
+              </w:rPr>
+            </w:pPr>
+            <w:r>
+              <w:rPr>
+                <w:rFonts w:cstheme="minorHAnsi"/>
+                <w:b/>
+              </w:rPr>
+              <w:t>Closest Centroid</w:t>
+            </w:r>
+          </w:p>
+        </w:tc>
+      </w:tr>
+      <w:tr>
+        <w:tc>
+          <w:tcPr>
+            <w:tcW w:w="1458" w:type="dxa"/>
+          </w:tcPr>
+          <w:p>
+            <w:pPr>
+              <w:spacing w:before="100" w:beforeAutospacing="1" w:after="100" w:afterAutospacing="1"/>
+              <w:rPr>
+                <w:rFonts w:cstheme="minorHAnsi"/>
+              </w:rPr>
+            </w:pPr>
+            <w:r>
+              <w:rPr>
+                <w:rFonts w:cstheme="minorHAnsi"/>
+              </w:rPr>
+              <w:t>(4.38, -15.96)</w:t>
+            </w:r>
+          </w:p>
+        </w:tc>
+        <w:tc>
+          <w:tcPr>
+            <w:tcW w:w="3330" w:type="dxa"/>
+          </w:tcPr>
+          <w:p>
+            <w:pPr>
+              <w:spacing w:before="100" w:beforeAutospacing="1" w:after="100" w:afterAutospacing="1"/>
+              <w:rPr>
+                <w:rFonts w:cstheme="minorHAnsi"/>
+              </w:rPr>
+            </w:pPr>
+          </w:p>
+        </w:tc>
+        <w:tc>
+          <w:tcPr>
+            <w:tcW w:w="2394" w:type="dxa"/>
+          </w:tcPr>
+          <w:p>
+            <w:pPr>
+              <w:spacing w:before="100" w:beforeAutospacing="1" w:after="100" w:afterAutospacing="1"/>
+              <w:rPr>
+                <w:rFonts w:cstheme="minorHAnsi"/>
+              </w:rPr>
+            </w:pPr>
+          </w:p>
+        </w:tc>
+        <w:tc>
+          <w:tcPr>
+            <w:tcW w:w="2394" w:type="dxa"/>
+          </w:tcPr>
+          <w:p>
+            <w:pPr>
+              <w:spacing w:before="100" w:beforeAutospacing="1" w:after="100" w:afterAutospacing="1"/>
+              <w:rPr>
+                <w:rFonts w:cstheme="minorHAnsi"/>
+              </w:rPr>
+            </w:pPr>
+          </w:p>
+        </w:tc>
+      </w:tr>
+      <w:tr>
+        <w:tc>
+          <w:tcPr>
+            <w:tcW w:w="1458" w:type="dxa"/>
+          </w:tcPr>
+          <w:p>
+            <w:pPr>
+              <w:spacing w:before="100" w:beforeAutospacing="1" w:after="100" w:afterAutospacing="1"/>
+              <w:rPr>
+                <w:rFonts w:cstheme="minorHAnsi"/>
+              </w:rPr>
+            </w:pPr>
+            <w:r>
+              <w:rPr>
+                <w:rFonts w:cstheme="minorHAnsi"/>
+              </w:rPr>
+              <w:t>(0.69, 2.5)</w:t>
+            </w:r>
+          </w:p>
+        </w:tc>
+        <w:tc>
+          <w:tcPr>
+            <w:tcW w:w="3330" w:type="dxa"/>
+          </w:tcPr>
+          <w:p>
+            <w:pPr>
+              <w:spacing w:before="100" w:beforeAutospacing="1" w:after="100" w:afterAutospacing="1"/>
+              <w:rPr>
+                <w:rFonts w:cstheme="minorHAnsi"/>
+              </w:rPr>
+            </w:pPr>
+          </w:p>
+        </w:tc>
+        <w:tc>
+          <w:tcPr>
+            <w:tcW w:w="2394" w:type="dxa"/>
+          </w:tcPr>
+          <w:p>
+            <w:pPr>
+              <w:spacing w:before="100" w:beforeAutospacing="1" w:after="100" w:afterAutospacing="1"/>
+              <w:rPr>
+                <w:rFonts w:cstheme="minorHAnsi"/>
+              </w:rPr>
+            </w:pPr>
+          </w:p>
+        </w:tc>
+        <w:tc>
+          <w:tcPr>
+            <w:tcW w:w="2394" w:type="dxa"/>
+          </w:tcPr>
+          <w:p>
+            <w:pPr>
+              <w:spacing w:before="100" w:beforeAutospacing="1" w:after="100" w:afterAutospacing="1"/>
+              <w:rPr>
+                <w:rFonts w:cstheme="minorHAnsi"/>
+              </w:rPr>
+            </w:pPr>
+          </w:p>
+        </w:tc>
+      </w:tr>
+      <w:tr>
+        <w:tc>
+          <w:tcPr>
+            <w:tcW w:w="1458" w:type="dxa"/>
+          </w:tcPr>
+          <w:p>
+            <w:pPr>
+              <w:spacing w:before="100" w:beforeAutospacing="1" w:after="100" w:afterAutospacing="1"/>
+              <w:rPr>
+                <w:rFonts w:cstheme="minorHAnsi"/>
+              </w:rPr>
+            </w:pPr>
+            <w:r>
+              <w:rPr>
+                <w:rFonts w:cstheme="minorHAnsi"/>
+              </w:rPr>
+              <w:t>(4.69, 36.75)</w:t>
+            </w:r>
+          </w:p>
+        </w:tc>
+        <w:tc>
+          <w:tcPr>
+            <w:tcW w:w="3330" w:type="dxa"/>
+          </w:tcPr>
+          <w:p>
+            <w:pPr>
+              <w:spacing w:before="100" w:beforeAutospacing="1" w:after="100" w:afterAutospacing="1"/>
+              <w:rPr>
+                <w:rFonts w:cstheme="minorHAnsi"/>
+              </w:rPr>
+            </w:pPr>
+          </w:p>
+        </w:tc>
+        <w:tc>
+          <w:tcPr>
+            <w:tcW w:w="2394" w:type="dxa"/>
+          </w:tcPr>
+          <w:p>
+            <w:pPr>
+              <w:spacing w:before="100" w:beforeAutospacing="1" w:after="100" w:afterAutospacing="1"/>
+              <w:rPr>
+                <w:rFonts w:cstheme="minorHAnsi"/>
+              </w:rPr>
+            </w:pPr>
+          </w:p>
+        </w:tc>
+        <w:tc>
+          <w:tcPr>
+            <w:tcW w:w="2394" w:type="dxa"/>
+          </w:tcPr>
+          <w:p>
+            <w:pPr>
+              <w:spacing w:before="100" w:beforeAutospacing="1" w:after="100" w:afterAutospacing="1"/>
+              <w:rPr>
+                <w:rFonts w:cstheme="minorHAnsi"/>
+              </w:rPr>
+            </w:pPr>
+          </w:p>
+        </w:tc>
+      </w:tr>
+      <w:tr>
+        <w:tc>
+          <w:tcPr>
+            <w:tcW w:w="1458" w:type="dxa"/>
+          </w:tcPr>
+          <w:p>
+            <w:pPr>
+              <w:spacing w:before="100" w:beforeAutospacing="1" w:after="100" w:afterAutospacing="1"/>
+              <w:rPr>
+                <w:rFonts w:cstheme="minorHAnsi"/>
+              </w:rPr>
+            </w:pPr>
+            <w:r>
+              <w:rPr>
+                <w:rFonts w:cstheme="minorHAnsi"/>
+              </w:rPr>
+              <w:t>(4.7, -7.83)</w:t>
+            </w:r>
+          </w:p>
+        </w:tc>
+        <w:tc>
+          <w:tcPr>
+            <w:tcW w:w="3330" w:type="dxa"/>
+          </w:tcPr>
+          <w:p>
+            <w:pPr>
+              <w:spacing w:before="100" w:beforeAutospacing="1" w:after="100" w:afterAutospacing="1"/>
+              <w:rPr>
+                <w:rFonts w:cstheme="minorHAnsi"/>
+              </w:rPr>
+            </w:pPr>
+          </w:p>
+        </w:tc>
+        <w:tc>
+          <w:tcPr>
+            <w:tcW w:w="2394" w:type="dxa"/>
+          </w:tcPr>
+          <w:p>
+            <w:pPr>
+              <w:spacing w:before="100" w:beforeAutospacing="1" w:after="100" w:afterAutospacing="1"/>
+              <w:rPr>
+                <w:rFonts w:cstheme="minorHAnsi"/>
+              </w:rPr>
+            </w:pPr>
+          </w:p>
+        </w:tc>
+        <w:tc>
+          <w:tcPr>
+            <w:tcW w:w="2394" w:type="dxa"/>
+          </w:tcPr>
+          <w:p>
+            <w:pPr>
+              <w:spacing w:before="100" w:beforeAutospacing="1" w:after="100" w:afterAutospacing="1"/>
+              <w:rPr>
+                <w:rFonts w:cstheme="minorHAnsi"/>
+              </w:rPr>
+            </w:pPr>
+          </w:p>
+        </w:tc>
+      </w:tr>
+      <w:tr>
+        <w:tc>
+          <w:tcPr>
+            <w:tcW w:w="1458" w:type="dxa"/>
+          </w:tcPr>
+          <w:p>
+            <w:pPr>
+              <w:spacing w:before="100" w:beforeAutospacing="1" w:after="100" w:afterAutospacing="1"/>
+              <w:rPr>
+                <w:rFonts w:cstheme="minorHAnsi"/>
+              </w:rPr>
+            </w:pPr>
+            <w:r>
+              <w:rPr>
+                <w:rFonts w:cstheme="minorHAnsi"/>
+              </w:rPr>
+              <w:t>(4.38, 34.43)</w:t>
+            </w:r>
+          </w:p>
+        </w:tc>
+        <w:tc>
+          <w:tcPr>
+            <w:tcW w:w="3330" w:type="dxa"/>
+          </w:tcPr>
+          <w:p>
+            <w:pPr>
+              <w:spacing w:before="100" w:beforeAutospacing="1" w:after="100" w:afterAutospacing="1"/>
+              <w:rPr>
+                <w:rFonts w:cstheme="minorHAnsi"/>
+              </w:rPr>
+            </w:pPr>
+          </w:p>
+        </w:tc>
+        <w:tc>
+          <w:tcPr>
+            <w:tcW w:w="2394" w:type="dxa"/>
+          </w:tcPr>
+          <w:p>
+            <w:pPr>
+              <w:spacing w:before="100" w:beforeAutospacing="1" w:after="100" w:afterAutospacing="1"/>
+              <w:rPr>
+                <w:rFonts w:cstheme="minorHAnsi"/>
+              </w:rPr>
+            </w:pPr>
+          </w:p>
+        </w:tc>
+        <w:tc>
+          <w:tcPr>
+            <w:tcW w:w="2394" w:type="dxa"/>
+          </w:tcPr>
+          <w:p>
+            <w:pPr>
+              <w:spacing w:before="100" w:beforeAutospacing="1" w:after="100" w:afterAutospacing="1"/>
+              <w:rPr>
+                <w:rFonts w:cstheme="minorHAnsi"/>
+              </w:rPr>
+            </w:pPr>
+          </w:p>
+        </w:tc>
+      </w:tr>
+      <w:tr>
+        <w:tc>
+          <w:tcPr>
+            <w:tcW w:w="1458" w:type="dxa"/>
+          </w:tcPr>
+          <w:p>
+            <w:pPr>
+              <w:spacing w:before="100" w:beforeAutospacing="1" w:after="100" w:afterAutospacing="1"/>
+              <w:rPr>
+                <w:rFonts w:cstheme="minorHAnsi"/>
+              </w:rPr>
+            </w:pPr>
+            <w:r>
+              <w:rPr>
+                <w:rFonts w:cstheme="minorHAnsi"/>
+              </w:rPr>
+              <w:t>(0.47, -2.5)</w:t>
+            </w:r>
+          </w:p>
+        </w:tc>
+        <w:tc>
+          <w:tcPr>
+            <w:tcW w:w="3330" w:type="dxa"/>
+          </w:tcPr>
+          <w:p>
+            <w:pPr>
+              <w:spacing w:before="100" w:beforeAutospacing="1" w:after="100" w:afterAutospacing="1"/>
+              <w:rPr>
+                <w:rFonts w:cstheme="minorHAnsi"/>
+              </w:rPr>
+            </w:pPr>
+          </w:p>
+        </w:tc>
+        <w:tc>
+          <w:tcPr>
+            <w:tcW w:w="2394" w:type="dxa"/>
+          </w:tcPr>
+          <w:p>
+            <w:pPr>
+              <w:spacing w:before="100" w:beforeAutospacing="1" w:after="100" w:afterAutospacing="1"/>
+              <w:rPr>
+                <w:rFonts w:cstheme="minorHAnsi"/>
+              </w:rPr>
+            </w:pPr>
+          </w:p>
+        </w:tc>
+        <w:tc>
+          <w:tcPr>
+            <w:tcW w:w="2394" w:type="dxa"/>
+          </w:tcPr>
+          <w:p>
+            <w:pPr>
+              <w:spacing w:before="100" w:beforeAutospacing="1" w:after="100" w:afterAutospacing="1"/>
+              <w:rPr>
+                <w:rFonts w:cstheme="minorHAnsi"/>
+              </w:rPr>
+            </w:pPr>
+          </w:p>
+        </w:tc>
+      </w:tr>
+      <w:tr>
+        <w:tc>
+          <w:tcPr>
+            <w:tcW w:w="1458" w:type="dxa"/>
+          </w:tcPr>
+          <w:p>
+            <w:pPr>
+              <w:spacing w:before="100" w:beforeAutospacing="1" w:after="100" w:afterAutospacing="1"/>
+              <w:rPr>
+                <w:rFonts w:cstheme="minorHAnsi"/>
+              </w:rPr>
+            </w:pPr>
+            <w:r>
+              <w:rPr>
+                <w:rFonts w:cstheme="minorHAnsi"/>
+              </w:rPr>
+              <w:t>(4.07, 33.8)</w:t>
+            </w:r>
+          </w:p>
+        </w:tc>
+        <w:tc>
+          <w:tcPr>
+            <w:tcW w:w="3330" w:type="dxa"/>
+          </w:tcPr>
+          <w:p>
+            <w:pPr>
+              <w:spacing w:before="100" w:beforeAutospacing="1" w:after="100" w:afterAutospacing="1"/>
+              <w:rPr>
+                <w:rFonts w:cstheme="minorHAnsi"/>
+              </w:rPr>
+            </w:pPr>
+            <w:r>
+              <w:rPr>
+                <w:rFonts w:cstheme="minorHAnsi"/>
+              </w:rPr>
+              <w:t>0</w:t>
+            </w:r>
+          </w:p>
+        </w:tc>
+        <w:tc>
+          <w:tcPr>
+            <w:tcW w:w="2394" w:type="dxa"/>
+          </w:tcPr>
+          <w:p>
+            <w:pPr>
+              <w:spacing w:before="100" w:beforeAutospacing="1" w:after="100" w:afterAutospacing="1"/>
+              <w:rPr>
+                <w:rFonts w:cstheme="minorHAnsi"/>
+              </w:rPr>
+            </w:pPr>
+          </w:p>
+        </w:tc>
+        <w:tc>
+          <w:tcPr>
+            <w:tcW w:w="2394" w:type="dxa"/>
+          </w:tcPr>
+          <w:p>
+            <w:pPr>
+              <w:spacing w:before="100" w:beforeAutospacing="1" w:after="100" w:afterAutospacing="1"/>
+              <w:rPr>
+                <w:rFonts w:cstheme="minorHAnsi"/>
+              </w:rPr>
+            </w:pPr>
+          </w:p>
+        </w:tc>
+      </w:tr>
+      <w:tr>
+        <w:tc>
+          <w:tcPr>
+            <w:tcW w:w="1458" w:type="dxa"/>
+          </w:tcPr>
+          <w:p>
+            <w:pPr>
+              <w:spacing w:before="100" w:beforeAutospacing="1" w:after="100" w:afterAutospacing="1"/>
+              <w:rPr>
+                <w:rFonts w:cstheme="minorHAnsi"/>
+              </w:rPr>
+            </w:pPr>
+            <w:r>
+              <w:rPr>
+                <w:rFonts w:cstheme="minorHAnsi"/>
+              </w:rPr>
+              <w:t>(5.01, -16.59)</w:t>
+            </w:r>
+          </w:p>
+        </w:tc>
+        <w:tc>
+          <w:tcPr>
+            <w:tcW w:w="3330" w:type="dxa"/>
+          </w:tcPr>
+          <w:p>
+            <w:pPr>
+              <w:spacing w:before="100" w:beforeAutospacing="1" w:after="100" w:afterAutospacing="1"/>
+              <w:rPr>
+                <w:rFonts w:cstheme="minorHAnsi"/>
+              </w:rPr>
+            </w:pPr>
+          </w:p>
+        </w:tc>
+        <w:tc>
+          <w:tcPr>
+            <w:tcW w:w="2394" w:type="dxa"/>
+          </w:tcPr>
+          <w:p>
+            <w:pPr>
+              <w:spacing w:before="100" w:beforeAutospacing="1" w:after="100" w:afterAutospacing="1"/>
+              <w:rPr>
+                <w:rFonts w:cstheme="minorHAnsi"/>
+              </w:rPr>
+            </w:pPr>
+            <w:r>
+              <w:rPr>
+                <w:rFonts w:cstheme="minorHAnsi"/>
+              </w:rPr>
+              <w:t>0</w:t>
+            </w:r>
+          </w:p>
+        </w:tc>
+        <w:tc>
+          <w:tcPr>
+            <w:tcW w:w="2394" w:type="dxa"/>
+          </w:tcPr>
+          <w:p>
+            <w:pPr>
+              <w:spacing w:before="100" w:beforeAutospacing="1" w:after="100" w:afterAutospacing="1"/>
+              <w:rPr>
+                <w:rFonts w:cstheme="minorHAnsi"/>
+              </w:rPr>
+            </w:pPr>
+          </w:p>
+        </w:tc>
+      </w:tr>
+    </w:tbl>
+    <w:p>
+      <w:pPr>
+        <w:spacing w:before="100" w:beforeAutospacing="1" w:after="100" w:afterAutospacing="1" w:line="240" w:lineRule="auto"/>
+        <w:rPr>
+          <w:rFonts w:cstheme="minorHAnsi"/>
+        </w:rPr>
+      </w:pPr>
+    </w:p>
+    <w:p>
+      <w:pPr>
+        <w:spacing w:before="100" w:beforeAutospacing="1" w:after="100" w:afterAutospacing="1" w:line="240" w:lineRule="auto"/>
+        <w:rPr>
+          <w:rFonts w:cstheme="minorHAnsi"/>
+        </w:rPr>
+      </w:pPr>
+    </w:p>
+    <w:p>
+      <w:pPr>
+        <w:spacing w:before="100" w:beforeAutospacing="1" w:after="100" w:afterAutospacing="1" w:line="240" w:lineRule="auto"/>
+        <w:rPr>
+          <w:rFonts w:cstheme="minorHAnsi"/>
+        </w:rPr>
+      </w:pPr>
+    </w:p>
+    <w:p>
+      <w:pPr>
+        <w:spacing w:before="100" w:beforeAutospacing="1" w:after="100" w:afterAutospacing="1" w:line="240" w:lineRule="auto"/>
+        <w:rPr>
+          <w:rFonts w:cstheme="minorHAnsi"/>
+        </w:rPr>
+      </w:pPr>
+    </w:p>
+    <w:p>
+      <w:pPr>
+        <w:spacing w:before="100" w:beforeAutospacing="1" w:after="100" w:afterAutospacing="1" w:line="240" w:lineRule="auto"/>
+        <w:rPr>
+          <w:rFonts w:cstheme="minorHAnsi"/>
+        </w:rPr>
+      </w:pPr>
+    </w:p>
+    <w:p>
+      <w:pPr>
+        <w:spacing w:before="100" w:beforeAutospacing="1" w:after="100" w:afterAutospacing="1" w:line="240" w:lineRule="auto"/>
+        <w:rPr>
+          <w:rFonts w:cstheme="minorHAnsi"/>
+        </w:rPr>
+      </w:pPr>
+    </w:p>
+    <w:p>
+      <w:pPr>
+        <w:spacing w:before="100" w:beforeAutospacing="1" w:after="100" w:afterAutospacing="1" w:line="240" w:lineRule="auto"/>
+        <w:rPr>
+          <w:rFonts w:cstheme="minorHAnsi"/>
+        </w:rPr>
+      </w:pPr>
+    </w:p>
+    <w:p>
+      <w:pPr>
+        <w:spacing w:before="100" w:beforeAutospacing="1" w:after="100" w:afterAutospacing="1" w:line="240" w:lineRule="auto"/>
+        <w:rPr>
+          <w:rFonts w:cstheme="minorHAnsi"/>
+        </w:rPr>
+      </w:pPr>
+    </w:p>
+    <w:p>
+      <w:pPr>
+        <w:spacing w:before="100" w:beforeAutospacing="1" w:after="100" w:afterAutospacing="1" w:line="240" w:lineRule="auto"/>
+        <w:rPr>
+          <w:rFonts w:cstheme="minorHAnsi"/>
+        </w:rPr>
+      </w:pPr>
+    </w:p>
+    <w:p>
+      <w:pPr>
+        <w:spacing w:before="100" w:beforeAutospacing="1" w:after="100" w:afterAutospacing="1" w:line="240" w:lineRule="auto"/>
+        <w:rPr>
+          <w:rFonts w:cstheme="minorHAnsi"/>
+        </w:rPr>
+      </w:pPr>
     </w:p>
     <w:tbl>
       <w:tblPr>
@@ -1411,16 +4308,8 @@
         <w:rPr>
           <w:rFonts w:cstheme="minorHAnsi"/>
         </w:rPr>
-        <w:t>/</w:t>
+        <w:t>/Centroid</w:t>
       </w:r>
-      <w:proofErr w:type="spellStart"/>
-      <w:r>
-        <w:rPr>
-          <w:rFonts w:cstheme="minorHAnsi"/>
-        </w:rPr>
-        <w:t>Centroid</w:t>
-      </w:r>
-      <w:proofErr w:type="spellEnd"/>
       <w:r>
         <w:rPr>
           <w:rFonts w:cstheme="minorHAnsi"/>
@@ -1459,6 +4348,7 @@
                 <w:rFonts w:cstheme="minorHAnsi"/>
                 <w:b/>
               </w:rPr>
+              <w:lastRenderedPageBreak/>
               <w:t>Point</w:t>
             </w:r>
           </w:p>
@@ -2029,21 +4919,7 @@
         <w:rPr>
           <w:rFonts w:cstheme="minorHAnsi"/>
         </w:rPr>
-        <w:t>AB: Midpoint/</w:t>
-      </w:r>
-      <w:proofErr w:type="spellStart"/>
-      <w:r>
-        <w:rPr>
-          <w:rFonts w:cstheme="minorHAnsi"/>
-        </w:rPr>
-        <w:t>Centroid</w:t>
-      </w:r>
-      <w:proofErr w:type="spellEnd"/>
-      <w:r>
-        <w:rPr>
-          <w:rFonts w:cstheme="minorHAnsi"/>
-        </w:rPr>
-        <w:t xml:space="preserve"> = (mean(x), mean(y)) = (</w:t>
+        <w:t>AB: Midpoint/Centroid = (mean(x), mean(y)) = (</w:t>
       </w:r>
       <w:r>
         <w:rPr>
@@ -2791,21 +5667,7 @@
         <w:rPr>
           <w:rFonts w:cstheme="minorHAnsi"/>
         </w:rPr>
-        <w:t>AC: Midpoint/</w:t>
-      </w:r>
-      <w:proofErr w:type="spellStart"/>
-      <w:r>
-        <w:rPr>
-          <w:rFonts w:cstheme="minorHAnsi"/>
-        </w:rPr>
-        <w:t>Centroid</w:t>
-      </w:r>
-      <w:proofErr w:type="spellEnd"/>
-      <w:r>
-        <w:rPr>
-          <w:rFonts w:cstheme="minorHAnsi"/>
-        </w:rPr>
-        <w:t xml:space="preserve"> = (mean(x), mean(y)) = (</w:t>
+        <w:t>AC: Midpoint/Centroid = (mean(x), mean(y)) = (</w:t>
       </w:r>
       <w:r>
         <w:rPr>
@@ -3074,7 +5936,6 @@
               <w:rPr>
                 <w:rFonts w:cstheme="minorHAnsi"/>
               </w:rPr>
-              <w:lastRenderedPageBreak/>
               <w:t>(4.69, 36.75)</w:t>
             </w:r>
           </w:p>
@@ -3575,21 +6436,7 @@
         <w:rPr>
           <w:rFonts w:cstheme="minorHAnsi"/>
         </w:rPr>
-        <w:t>AD: Midpoint/</w:t>
-      </w:r>
-      <w:proofErr w:type="spellStart"/>
-      <w:r>
-        <w:rPr>
-          <w:rFonts w:cstheme="minorHAnsi"/>
-        </w:rPr>
-        <w:t>Centroid</w:t>
-      </w:r>
-      <w:proofErr w:type="spellEnd"/>
-      <w:r>
-        <w:rPr>
-          <w:rFonts w:cstheme="minorHAnsi"/>
-        </w:rPr>
-        <w:t xml:space="preserve"> = (mean(x), mean(y)) = (</w:t>
+        <w:t>AD: Midpoint/Centroid = (mean(x), mean(y)) = (</w:t>
       </w:r>
       <w:r>
         <w:rPr>
@@ -4836,6 +7683,7 @@
               <w:rPr>
                 <w:rFonts w:cstheme="minorHAnsi"/>
               </w:rPr>
+              <w:lastRenderedPageBreak/>
               <w:t>A</w:t>
             </w:r>
             <w:r>
@@ -5225,21 +8073,7 @@
         <w:rPr>
           <w:rFonts w:cstheme="minorHAnsi"/>
         </w:rPr>
-        <w:t>A: Midpoint/</w:t>
-      </w:r>
-      <w:proofErr w:type="spellStart"/>
-      <w:r>
-        <w:rPr>
-          <w:rFonts w:cstheme="minorHAnsi"/>
-        </w:rPr>
-        <w:t>Centroid</w:t>
-      </w:r>
-      <w:proofErr w:type="spellEnd"/>
-      <w:r>
-        <w:rPr>
-          <w:rFonts w:cstheme="minorHAnsi"/>
-        </w:rPr>
-        <w:t xml:space="preserve"> = (mean(x), mean(y)) = (</w:t>
+        <w:t>A: Midpoint/Centroid = (mean(x), mean(y)) = (</w:t>
       </w:r>
       <w:r>
         <w:rPr>
@@ -5724,21 +8558,7 @@
         <w:rPr>
           <w:rFonts w:cstheme="minorHAnsi"/>
         </w:rPr>
-        <w:t>B: Midpoint/</w:t>
-      </w:r>
-      <w:proofErr w:type="spellStart"/>
-      <w:r>
-        <w:rPr>
-          <w:rFonts w:cstheme="minorHAnsi"/>
-        </w:rPr>
-        <w:t>Centroid</w:t>
-      </w:r>
-      <w:proofErr w:type="spellEnd"/>
-      <w:r>
-        <w:rPr>
-          <w:rFonts w:cstheme="minorHAnsi"/>
-        </w:rPr>
-        <w:t xml:space="preserve"> = (mean(x), mean(y)) = (</w:t>
+        <w:t>B: Midpoint/Centroid = (mean(x), mean(y)) = (</w:t>
       </w:r>
       <w:r>
         <w:rPr>
@@ -6031,7 +8851,6 @@
               <w:rPr>
                 <w:rFonts w:cstheme="minorHAnsi"/>
               </w:rPr>
-              <w:lastRenderedPageBreak/>
               <w:t>(4.07, 33.8)</w:t>
             </w:r>
           </w:p>
@@ -6203,21 +9022,7 @@
         <w:rPr>
           <w:rFonts w:cstheme="minorHAnsi"/>
         </w:rPr>
-        <w:t>ACC: Midpoint/</w:t>
-      </w:r>
-      <w:proofErr w:type="spellStart"/>
-      <w:r>
-        <w:rPr>
-          <w:rFonts w:cstheme="minorHAnsi"/>
-        </w:rPr>
-        <w:t>Centroid</w:t>
-      </w:r>
-      <w:proofErr w:type="spellEnd"/>
-      <w:r>
-        <w:rPr>
-          <w:rFonts w:cstheme="minorHAnsi"/>
-        </w:rPr>
-        <w:t xml:space="preserve"> = (mean(x), mean(y)) = (4.38, </w:t>
+        <w:t xml:space="preserve">ACC: Midpoint/Centroid = (mean(x), mean(y)) = (4.38, </w:t>
       </w:r>
       <w:r>
         <w:rPr>
@@ -6597,21 +9402,7 @@
         <w:rPr>
           <w:rFonts w:cstheme="minorHAnsi"/>
         </w:rPr>
-        <w:t>ACD: Midpoint/</w:t>
-      </w:r>
-      <w:proofErr w:type="spellStart"/>
-      <w:r>
-        <w:rPr>
-          <w:rFonts w:cstheme="minorHAnsi"/>
-        </w:rPr>
-        <w:t>Centroid</w:t>
-      </w:r>
-      <w:proofErr w:type="spellEnd"/>
-      <w:r>
-        <w:rPr>
-          <w:rFonts w:cstheme="minorHAnsi"/>
-        </w:rPr>
-        <w:t xml:space="preserve"> = (mean(x), mean(y)) = (</w:t>
+        <w:t>ACD: Midpoint/Centroid = (mean(x), mean(y)) = (</w:t>
       </w:r>
       <w:r>
         <w:rPr>
@@ -7515,6 +10306,7 @@
               <w:rPr>
                 <w:rFonts w:cstheme="minorHAnsi"/>
               </w:rPr>
+              <w:lastRenderedPageBreak/>
               <w:t>ACD</w:t>
             </w:r>
           </w:p>
@@ -7748,92 +10540,19 @@
       <w:r>
         <w:rPr>
           <w:rFonts w:cstheme="minorHAnsi"/>
-        </w:rPr>
-        <w:t>With K=4 clusters, the algorithm is complete and this is the final clustering and total SSE of each cluster.</w:t>
-      </w:r>
-      <w:r>
-        <w:rPr>
-          <w:rFonts w:cstheme="minorHAnsi"/>
-        </w:rPr>
-        <w:br/>
-      </w:r>
-      <w:r>
-        <w:rPr>
-          <w:rFonts w:cstheme="minorHAnsi"/>
-        </w:rPr>
-        <w:br/>
-        <w:t xml:space="preserve">Here is the resulting graph (generated with </w:t>
-      </w:r>
-      <w:proofErr w:type="spellStart"/>
-      <w:r>
-        <w:rPr>
-          <w:rFonts w:cstheme="minorHAnsi"/>
-        </w:rPr>
-        <w:t>Desmos</w:t>
-      </w:r>
-      <w:proofErr w:type="spellEnd"/>
-      <w:r>
-        <w:rPr>
-          <w:rFonts w:cstheme="minorHAnsi"/>
-        </w:rPr>
-        <w:t>):</w:t>
-      </w:r>
-    </w:p>
-    <w:p>
-      <w:pPr>
-        <w:spacing w:before="100" w:beforeAutospacing="1" w:after="100" w:afterAutospacing="1" w:line="240" w:lineRule="auto"/>
-        <w:rPr>
-          <w:rFonts w:cstheme="minorHAnsi"/>
-        </w:rPr>
-      </w:pPr>
-      <w:r>
-        <w:rPr>
-          <w:rFonts w:cstheme="minorHAnsi"/>
-        </w:rPr>
-        <w:t>The bisection methods may have bee</w:t>
-      </w:r>
-      <w:r>
-        <w:rPr>
-          <w:rFonts w:cstheme="minorHAnsi"/>
-        </w:rPr>
-        <w:t>n more effective if the spread of y</w:t>
-      </w:r>
-      <w:r>
-        <w:rPr>
-          <w:rFonts w:cstheme="minorHAnsi"/>
-        </w:rPr>
-        <w:t>-values were taken into consideration prior to attempting to split the data</w:t>
-      </w:r>
-      <w:r>
-        <w:rPr>
-          <w:rFonts w:cstheme="minorHAnsi"/>
-        </w:rPr>
-        <w:t>, as it appears the grouping of dissimilar y-values may have contributed to less-accurate clustering.</w:t>
-      </w:r>
-    </w:p>
-    <w:p>
-      <w:pPr>
-        <w:spacing w:before="100" w:beforeAutospacing="1" w:after="100" w:afterAutospacing="1" w:line="240" w:lineRule="auto"/>
-        <w:rPr>
-          <w:rFonts w:cstheme="minorHAnsi"/>
-        </w:rPr>
-      </w:pPr>
-      <w:r>
-        <w:rPr>
           <w:noProof/>
         </w:rPr>
-        <w:lastRenderedPageBreak/>
         <w:drawing>
           <wp:anchor distT="0" distB="0" distL="114300" distR="114300" simplePos="0" relativeHeight="251658240" behindDoc="0" locked="0" layoutInCell="1" allowOverlap="1">
             <wp:simplePos x="0" y="0"/>
             <wp:positionH relativeFrom="column">
-              <wp:posOffset>19050</wp:posOffset>
+              <wp:posOffset>4347210</wp:posOffset>
             </wp:positionH>
             <wp:positionV relativeFrom="paragraph">
-              <wp:posOffset>0</wp:posOffset>
+              <wp:posOffset>88265</wp:posOffset>
             </wp:positionV>
-            <wp:extent cx="2998470" cy="4503420"/>
-            <wp:effectExtent l="19050" t="0" r="0" b="0"/>
+            <wp:extent cx="2028825" cy="3048000"/>
+            <wp:effectExtent l="19050" t="0" r="9525" b="0"/>
             <wp:wrapSquare wrapText="bothSides"/>
             <wp:docPr id="7" name="Picture 4" descr="https://i.imgur.com/38gGXDE.png"/>
             <wp:cNvGraphicFramePr>
@@ -7858,7 +10577,7 @@
                   <pic:spPr bwMode="auto">
                     <a:xfrm>
                       <a:off x="0" y="0"/>
-                      <a:ext cx="2998470" cy="4503420"/>
+                      <a:ext cx="2028825" cy="3048000"/>
                     </a:xfrm>
                     <a:prstGeom prst="rect">
                       <a:avLst/>
@@ -7877,6 +10596,93 @@
           </wp:anchor>
         </w:drawing>
       </w:r>
+      <w:r>
+        <w:rPr>
+          <w:rFonts w:cstheme="minorHAnsi"/>
+        </w:rPr>
+        <w:t>With K=4 clusters, the algorithm is complete and this is the final clustering and total SSE of each cluster.</w:t>
+      </w:r>
+      <w:r>
+        <w:rPr>
+          <w:rFonts w:cstheme="minorHAnsi"/>
+        </w:rPr>
+        <w:br/>
+      </w:r>
+      <w:r>
+        <w:rPr>
+          <w:rFonts w:cstheme="minorHAnsi"/>
+        </w:rPr>
+        <w:br/>
+        <w:t xml:space="preserve">Here is the resulting graph (generated with </w:t>
+      </w:r>
+      <w:proofErr w:type="spellStart"/>
+      <w:r>
+        <w:rPr>
+          <w:rFonts w:cstheme="minorHAnsi"/>
+        </w:rPr>
+        <w:t>Desmos</w:t>
+      </w:r>
+      <w:proofErr w:type="spellEnd"/>
+      <w:r>
+        <w:rPr>
+          <w:rFonts w:cstheme="minorHAnsi"/>
+        </w:rPr>
+        <w:t>):</w:t>
+      </w:r>
+    </w:p>
+    <w:p>
+      <w:pPr>
+        <w:spacing w:before="100" w:beforeAutospacing="1" w:after="100" w:afterAutospacing="1" w:line="240" w:lineRule="auto"/>
+        <w:rPr>
+          <w:rFonts w:cstheme="minorHAnsi"/>
+        </w:rPr>
+      </w:pPr>
+      <w:r>
+        <w:rPr>
+          <w:rFonts w:cstheme="minorHAnsi"/>
+        </w:rPr>
+        <w:t>The bisection methods may have bee</w:t>
+      </w:r>
+      <w:r>
+        <w:rPr>
+          <w:rFonts w:cstheme="minorHAnsi"/>
+        </w:rPr>
+        <w:t>n more effective if the spread of y</w:t>
+      </w:r>
+      <w:r>
+        <w:rPr>
+          <w:rFonts w:cstheme="minorHAnsi"/>
+        </w:rPr>
+        <w:t>-values were taken into consideration prior to attempting to split the data</w:t>
+      </w:r>
+      <w:r>
+        <w:rPr>
+          <w:rFonts w:cstheme="minorHAnsi"/>
+        </w:rPr>
+        <w:t>, as it appears the grouping of dissimilar y-values may have contributed to less-accurate clustering.</w:t>
+      </w:r>
+    </w:p>
+    <w:p>
+      <w:pPr>
+        <w:spacing w:before="100" w:beforeAutospacing="1" w:after="100" w:afterAutospacing="1" w:line="240" w:lineRule="auto"/>
+        <w:rPr>
+          <w:rFonts w:cstheme="minorHAnsi"/>
+        </w:rPr>
+      </w:pPr>
+      <w:r>
+        <w:rPr>
+          <w:rFonts w:cstheme="minorHAnsi"/>
+        </w:rPr>
+        <w:t xml:space="preserve">2.2) </w:t>
+      </w:r>
+    </w:p>
+    <w:p>
+      <w:pPr>
+        <w:spacing w:before="100" w:beforeAutospacing="1" w:after="100" w:afterAutospacing="1" w:line="240" w:lineRule="auto"/>
+        <w:rPr>
+          <w:rFonts w:cstheme="minorHAnsi"/>
+        </w:rPr>
+      </w:pPr>
     </w:p>
     <w:sectPr>
       <w:pgSz w:w="12240" w:h="15840"/>

</xml_diff>

<commit_message>
do chatgpt response bc i will never not be sleep deprived lbr
</commit_message>
<xml_diff>
--- a/Murray_Chelsea-HW4-CS5593.docx
+++ b/Murray_Chelsea-HW4-CS5593.docx
@@ -456,22 +456,80 @@
       <w:pPr>
         <w:spacing w:before="100" w:beforeAutospacing="1" w:after="100" w:afterAutospacing="1" w:line="240" w:lineRule="auto"/>
       </w:pPr>
+      <w:proofErr w:type="spellStart"/>
+      <w:r>
+        <w:t>ChatGPT’s</w:t>
+      </w:r>
+      <w:proofErr w:type="spellEnd"/>
+      <w:r>
+        <w:t xml:space="preserve"> response is</w:t>
+      </w:r>
+      <w:r>
+        <w:t xml:space="preserve"> vaguely</w:t>
+      </w:r>
+      <w:r>
+        <w:t xml:space="preserve"> plausible for Google, although it’s much more likel</w:t>
+      </w:r>
+      <w:r>
+        <w:t xml:space="preserve">y that Google uses a </w:t>
+      </w:r>
+      <w:proofErr w:type="spellStart"/>
+      <w:r>
+        <w:t>convolutional</w:t>
+      </w:r>
+      <w:proofErr w:type="spellEnd"/>
+      <w:r>
+        <w:t xml:space="preserve"> neural network or other deep learning implementation given their available resources with regards to training data and computing power, and the shift in focus to AI as a corporate buzzword in recent years (as well as the rapidly-increasing presence of generative AI features in the public release of Google Photos on Pixel phones in particular). It’s much more likely that Google would use clustering algorithms for the purposes of advertising and tailored search results based on similarities in user preferences</w:t>
+      </w:r>
+      <w:r>
+        <w:t xml:space="preserve"> and interests</w:t>
+      </w:r>
+      <w:r>
+        <w:t xml:space="preserve">—in fact, it is possible to view and modify the interest “buckets” Google uses to </w:t>
+      </w:r>
+      <w:r>
+        <w:t xml:space="preserve">identify your potential receptiveness to certain advertisements. </w:t>
+      </w:r>
+      <w:r>
+        <w:t xml:space="preserve">This clustering would likely not be hierarchical in nature in a broad sense, since areas of interest and demographics may overlap, but could assume </w:t>
+      </w:r>
+      <w:proofErr w:type="gramStart"/>
+      <w:r>
+        <w:t>an</w:t>
+      </w:r>
+      <w:proofErr w:type="gramEnd"/>
+      <w:r>
+        <w:t xml:space="preserve"> hierarchical structure on a more specific level (ex. “interested in beauty products &gt; interested in makeup &gt; interested in Brand X’s makeup products”).</w:t>
+      </w:r>
+      <w:r>
+        <w:br/>
+        <w:t xml:space="preserve">The response for AT&amp;T makes more sense, as clustering “hotspots” for certain activities and issues would help the company with resource allocation based on actual activity. The emphasis on DBSCAN and k-means makes sense due to the geographic nature of the data with regards to the actual physical locations of AT&amp;T customers, and the density of AT&amp;T phones surrounding fixed tower locations. It would also be interesting to note if these results (particularly in identifying </w:t>
+      </w:r>
+      <w:r>
+        <w:t>core points in DBSCAN and centroids in k-means) ever influence the company’s decisions about geographical locations for new cell towers, as understanding the distribution of clusters of users could inform the future workload of a given tower.</w:t>
+      </w:r>
+      <w:r>
+        <w:br/>
+      </w:r>
+      <w:proofErr w:type="spellStart"/>
+      <w:r>
+        <w:t>ChatGPT’s</w:t>
+      </w:r>
+      <w:proofErr w:type="spellEnd"/>
+      <w:r>
+        <w:t xml:space="preserve"> response about Uber also makes sense, for similar reasons to AT&amp;T. Understanding the distribution of Uber traffic would indeed provide more accuracy in predicting availabilities, wait times, and where drivers would best be served to wait on ride assignments. I find it interesting that the model did not explicitly name DBSCAN this time, despite referencing density-based clustering, although that may have just been a linguistic quirk. Either way, it’s a similar response to the AT&amp;T response, and I almost wish the model had picked something like public transportation to discuss with regards to understanding, for example, the passenger load at certain times on certain bus lines to determine where </w:t>
+      </w:r>
+      <w:r>
+        <w:lastRenderedPageBreak/>
+        <w:t>extra buses or stops may be needed, or to evaluate whether bus routes are cost-effective at their current timing/wor</w:t>
+      </w:r>
+      <w:r>
+        <w:t>kload, or to determine how to price advertising spaces inside the vehicles.</w:t>
+      </w:r>
     </w:p>
     <w:p>
       <w:pPr>
         <w:spacing w:before="100" w:beforeAutospacing="1" w:after="100" w:afterAutospacing="1" w:line="240" w:lineRule="auto"/>
-      </w:pPr>
-      <w:r>
-        <w:t>[response once u are not sleep deprived]</w:t>
-      </w:r>
-    </w:p>
-    <w:p>
-      <w:pPr>
-        <w:pStyle w:val="ListParagraph"/>
-        <w:spacing w:before="100" w:beforeAutospacing="1" w:after="100" w:afterAutospacing="1" w:line="240" w:lineRule="auto"/>
-        <w:rPr>
-          <w:rFonts w:cstheme="minorHAnsi"/>
-        </w:rPr>
       </w:pPr>
     </w:p>
     <w:p>
@@ -597,7 +655,6 @@
           <w:rFonts w:cstheme="minorHAnsi"/>
           <w:b/>
         </w:rPr>
-        <w:lastRenderedPageBreak/>
         <w:t xml:space="preserve">Cluster </w:t>
       </w:r>
       <w:r>
@@ -1105,6 +1162,12 @@
                 <w:rFonts w:cstheme="minorHAnsi"/>
               </w:rPr>
               <w:br/>
+            </w:r>
+            <w:r>
+              <w:rPr>
+                <w:rFonts w:cstheme="minorHAnsi"/>
+              </w:rPr>
+              <w:lastRenderedPageBreak/>
               <w:t>=</w:t>
             </w:r>
             <w:r>
@@ -1137,6 +1200,7 @@
               <w:rPr>
                 <w:rFonts w:cstheme="minorHAnsi"/>
               </w:rPr>
+              <w:lastRenderedPageBreak/>
               <w:t>Centroid 1</w:t>
             </w:r>
           </w:p>
@@ -1158,6 +1222,7 @@
               <w:rPr>
                 <w:rFonts w:cstheme="minorHAnsi"/>
               </w:rPr>
+              <w:lastRenderedPageBreak/>
               <w:t>(0.69, 2.5)</w:t>
             </w:r>
           </w:p>
@@ -2807,7 +2872,6 @@
                 <w:rFonts w:cstheme="minorHAnsi"/>
                 <w:b/>
               </w:rPr>
-              <w:lastRenderedPageBreak/>
               <w:t>Point</w:t>
             </w:r>
           </w:p>
@@ -4673,6 +4737,12 @@
                 <w:rFonts w:cstheme="minorHAnsi"/>
               </w:rPr>
               <w:br/>
+            </w:r>
+            <w:r>
+              <w:rPr>
+                <w:rFonts w:cstheme="minorHAnsi"/>
+              </w:rPr>
+              <w:lastRenderedPageBreak/>
               <w:t>=sqrt(</w:t>
             </w:r>
             <w:r>
@@ -4747,6 +4817,7 @@
               <w:rPr>
                 <w:rFonts w:cstheme="minorHAnsi"/>
               </w:rPr>
+              <w:lastRenderedPageBreak/>
               <w:t>sqrt((2.86-4.07)</w:t>
             </w:r>
             <w:r>
@@ -4780,6 +4851,12 @@
                 <w:rFonts w:cstheme="minorHAnsi"/>
               </w:rPr>
               <w:br/>
+            </w:r>
+            <w:r>
+              <w:rPr>
+                <w:rFonts w:cstheme="minorHAnsi"/>
+              </w:rPr>
+              <w:lastRenderedPageBreak/>
               <w:t>=sqrt(</w:t>
             </w:r>
             <w:r>
@@ -4843,13 +4920,21 @@
               <w:rPr>
                 <w:rFonts w:cstheme="minorHAnsi"/>
               </w:rPr>
+              <w:lastRenderedPageBreak/>
               <w:t>Centroid 2</w:t>
             </w:r>
             <w:r>
               <w:rPr>
                 <w:rFonts w:cstheme="minorHAnsi"/>
               </w:rPr>
-              <w:t xml:space="preserve"> (unchanged)</w:t>
+              <w:t xml:space="preserve"> </w:t>
+            </w:r>
+            <w:r>
+              <w:rPr>
+                <w:rFonts w:cstheme="minorHAnsi"/>
+              </w:rPr>
+              <w:lastRenderedPageBreak/>
+              <w:t>(unchanged)</w:t>
             </w:r>
           </w:p>
         </w:tc>
@@ -4870,6 +4955,7 @@
               <w:rPr>
                 <w:rFonts w:cstheme="minorHAnsi"/>
               </w:rPr>
+              <w:lastRenderedPageBreak/>
               <w:t>(5.01, -16.59)</w:t>
             </w:r>
           </w:p>
@@ -6895,12 +6981,6 @@
                 <w:rFonts w:cstheme="minorHAnsi"/>
               </w:rPr>
               <w:br/>
-            </w:r>
-            <w:r>
-              <w:rPr>
-                <w:rFonts w:cstheme="minorHAnsi"/>
-              </w:rPr>
-              <w:lastRenderedPageBreak/>
               <w:t>=sqrt(</w:t>
             </w:r>
             <w:r>
@@ -6963,7 +7043,6 @@
               <w:rPr>
                 <w:rFonts w:cstheme="minorHAnsi"/>
               </w:rPr>
-              <w:lastRenderedPageBreak/>
               <w:t>sqrt((</w:t>
             </w:r>
             <w:r>
@@ -7045,12 +7124,6 @@
                 <w:rFonts w:cstheme="minorHAnsi"/>
               </w:rPr>
               <w:br/>
-            </w:r>
-            <w:r>
-              <w:rPr>
-                <w:rFonts w:cstheme="minorHAnsi"/>
-              </w:rPr>
-              <w:lastRenderedPageBreak/>
               <w:t>=sqrt(</w:t>
             </w:r>
             <w:r>
@@ -7120,14 +7193,12 @@
               <w:rPr>
                 <w:rFonts w:cstheme="minorHAnsi"/>
               </w:rPr>
-              <w:lastRenderedPageBreak/>
               <w:t xml:space="preserve">Centroid 1 </w:t>
             </w:r>
             <w:r>
               <w:rPr>
                 <w:rFonts w:cstheme="minorHAnsi"/>
               </w:rPr>
-              <w:lastRenderedPageBreak/>
               <w:t>(unchanged)</w:t>
             </w:r>
           </w:p>
@@ -7149,7 +7220,6 @@
               <w:rPr>
                 <w:rFonts w:cstheme="minorHAnsi"/>
               </w:rPr>
-              <w:lastRenderedPageBreak/>
               <w:t>(4.07, 33.8)</w:t>
             </w:r>
           </w:p>
@@ -8212,6 +8282,7 @@
         <w:rPr>
           <w:rFonts w:cstheme="minorHAnsi"/>
         </w:rPr>
+        <w:lastRenderedPageBreak/>
         <w:t>Cluster AA</w:t>
       </w:r>
       <w:r>
@@ -10116,12 +10187,6 @@
                 <w:rFonts w:cstheme="minorHAnsi"/>
               </w:rPr>
               <w:br/>
-            </w:r>
-            <w:r>
-              <w:rPr>
-                <w:rFonts w:cstheme="minorHAnsi"/>
-              </w:rPr>
-              <w:lastRenderedPageBreak/>
               <w:t>=sqrt(</w:t>
             </w:r>
             <w:r>
@@ -10190,7 +10255,6 @@
               <w:rPr>
                 <w:rFonts w:cstheme="minorHAnsi"/>
               </w:rPr>
-              <w:lastRenderedPageBreak/>
               <w:t>sqrt((</w:t>
             </w:r>
             <w:r>
@@ -10272,12 +10336,6 @@
                 <w:rFonts w:cstheme="minorHAnsi"/>
               </w:rPr>
               <w:br/>
-            </w:r>
-            <w:r>
-              <w:rPr>
-                <w:rFonts w:cstheme="minorHAnsi"/>
-              </w:rPr>
-              <w:lastRenderedPageBreak/>
               <w:t>=sqrt(</w:t>
             </w:r>
             <w:r>
@@ -10341,7 +10399,6 @@
               <w:rPr>
                 <w:rFonts w:cstheme="minorHAnsi"/>
               </w:rPr>
-              <w:lastRenderedPageBreak/>
               <w:t>Centroid 2</w:t>
             </w:r>
           </w:p>
@@ -10363,7 +10420,6 @@
               <w:rPr>
                 <w:rFonts w:cstheme="minorHAnsi"/>
               </w:rPr>
-              <w:lastRenderedPageBreak/>
               <w:t>(4.07, 33.8)</w:t>
             </w:r>
           </w:p>
@@ -11212,6 +11268,7 @@
               <w:rPr>
                 <w:rFonts w:cstheme="minorHAnsi"/>
               </w:rPr>
+              <w:lastRenderedPageBreak/>
               <w:t>(0.69, 2.5)</w:t>
             </w:r>
           </w:p>
@@ -13566,7 +13623,6 @@
               <w:rPr>
                 <w:rFonts w:cstheme="minorHAnsi"/>
               </w:rPr>
-              <w:lastRenderedPageBreak/>
               <w:t>AD</w:t>
             </w:r>
           </w:p>
@@ -14170,7 +14226,14 @@
               <w:rPr>
                 <w:rFonts w:cstheme="minorHAnsi"/>
               </w:rPr>
-              <w:t>{(4.38, -15.96), (0.69, 2.5), (4.7, -7.83), (0.47, -2.5), (5.01, -16.59)}</w:t>
+              <w:t xml:space="preserve">{(4.38, -15.96), (0.69, 2.5), (4.7, -7.83), (0.47, -2.5), </w:t>
+            </w:r>
+            <w:r>
+              <w:rPr>
+                <w:rFonts w:cstheme="minorHAnsi"/>
+              </w:rPr>
+              <w:lastRenderedPageBreak/>
+              <w:t>(5.01, -16.59)}</w:t>
             </w:r>
           </w:p>
         </w:tc>
@@ -14189,6 +14252,7 @@
               <w:rPr>
                 <w:rFonts w:cstheme="minorHAnsi"/>
               </w:rPr>
+              <w:lastRenderedPageBreak/>
               <w:t>298.2090</w:t>
             </w:r>
           </w:p>
@@ -14210,6 +14274,7 @@
               <w:rPr>
                 <w:rFonts w:cstheme="minorHAnsi"/>
               </w:rPr>
+              <w:lastRenderedPageBreak/>
               <w:t>AB</w:t>
             </w:r>
           </w:p>
@@ -15337,12 +15402,6 @@
                 <w:rFonts w:cstheme="minorHAnsi"/>
               </w:rPr>
               <w:br/>
-            </w:r>
-            <w:r>
-              <w:rPr>
-                <w:rFonts w:cstheme="minorHAnsi"/>
-              </w:rPr>
-              <w:lastRenderedPageBreak/>
               <w:t>=</w:t>
             </w:r>
             <w:r>
@@ -15371,7 +15430,6 @@
               <w:rPr>
                 <w:rFonts w:cstheme="minorHAnsi"/>
               </w:rPr>
-              <w:lastRenderedPageBreak/>
               <w:t>sqrt((0.69-5.01)</w:t>
             </w:r>
             <w:r>
@@ -15436,12 +15494,6 @@
                 <w:rFonts w:cstheme="minorHAnsi"/>
               </w:rPr>
               <w:br/>
-            </w:r>
-            <w:r>
-              <w:rPr>
-                <w:rFonts w:cstheme="minorHAnsi"/>
-              </w:rPr>
-              <w:lastRenderedPageBreak/>
               <w:t>=</w:t>
             </w:r>
             <w:r>
@@ -15477,7 +15529,6 @@
               <w:rPr>
                 <w:rFonts w:cstheme="minorHAnsi"/>
               </w:rPr>
-              <w:lastRenderedPageBreak/>
               <w:t>Centroid 1</w:t>
             </w:r>
           </w:p>
@@ -15495,7 +15546,6 @@
         <w:rPr>
           <w:rFonts w:cstheme="minorHAnsi"/>
         </w:rPr>
-        <w:lastRenderedPageBreak/>
         <w:t xml:space="preserve">New centroids = (mean(x), mean(y)) for each set: (4.6967, </w:t>
       </w:r>
       <w:r>
@@ -16812,6 +16862,12 @@
                 <w:rFonts w:cstheme="minorHAnsi"/>
               </w:rPr>
               <w:br/>
+            </w:r>
+            <w:r>
+              <w:rPr>
+                <w:rFonts w:cstheme="minorHAnsi"/>
+              </w:rPr>
+              <w:lastRenderedPageBreak/>
               <w:t xml:space="preserve">= </w:t>
             </w:r>
             <w:r>
@@ -16837,6 +16893,7 @@
               <w:rPr>
                 <w:rFonts w:cstheme="minorHAnsi"/>
               </w:rPr>
+              <w:lastRenderedPageBreak/>
               <w:t>sqrt((</w:t>
             </w:r>
             <w:r>
@@ -16930,6 +16987,12 @@
                 <w:rFonts w:cstheme="minorHAnsi"/>
               </w:rPr>
               <w:br/>
+            </w:r>
+            <w:r>
+              <w:rPr>
+                <w:rFonts w:cstheme="minorHAnsi"/>
+              </w:rPr>
+              <w:lastRenderedPageBreak/>
               <w:t xml:space="preserve">= </w:t>
             </w:r>
             <w:r>
@@ -16962,6 +17025,7 @@
               <w:rPr>
                 <w:rFonts w:cstheme="minorHAnsi"/>
               </w:rPr>
+              <w:lastRenderedPageBreak/>
               <w:t>Centroid 1 (unchanged)</w:t>
             </w:r>
           </w:p>
@@ -16979,6 +17043,7 @@
         <w:rPr>
           <w:rFonts w:cstheme="minorHAnsi"/>
         </w:rPr>
+        <w:lastRenderedPageBreak/>
         <w:t>Since none of the points changed clusters, the centroids do not adjust and this is the final split.</w:t>
       </w:r>
     </w:p>
@@ -18177,12 +18242,6 @@
                 <w:rFonts w:cstheme="minorHAnsi"/>
               </w:rPr>
               <w:br/>
-            </w:r>
-            <w:r>
-              <w:rPr>
-                <w:rFonts w:cstheme="minorHAnsi"/>
-              </w:rPr>
-              <w:lastRenderedPageBreak/>
               <w:t>=sqrt(</w:t>
             </w:r>
             <w:r>
@@ -18239,7 +18298,6 @@
               <w:rPr>
                 <w:rFonts w:cstheme="minorHAnsi"/>
               </w:rPr>
-              <w:lastRenderedPageBreak/>
               <w:t>sqrt((</w:t>
             </w:r>
             <w:r>
@@ -18321,12 +18379,6 @@
                 <w:rFonts w:cstheme="minorHAnsi"/>
               </w:rPr>
               <w:br/>
-            </w:r>
-            <w:r>
-              <w:rPr>
-                <w:rFonts w:cstheme="minorHAnsi"/>
-              </w:rPr>
-              <w:lastRenderedPageBreak/>
               <w:t>=sqrt(</w:t>
             </w:r>
             <w:r>
@@ -18396,7 +18448,6 @@
               <w:rPr>
                 <w:rFonts w:cstheme="minorHAnsi"/>
               </w:rPr>
-              <w:lastRenderedPageBreak/>
               <w:t>Centroid 1</w:t>
             </w:r>
           </w:p>
@@ -18421,7 +18472,6 @@
               <w:rPr>
                 <w:rFonts w:cstheme="minorHAnsi"/>
               </w:rPr>
-              <w:lastRenderedPageBreak/>
               <w:t>(0.47, -2.5)</w:t>
             </w:r>
           </w:p>
@@ -19641,6 +19691,12 @@
                 <w:rFonts w:cstheme="minorHAnsi"/>
               </w:rPr>
               <w:br/>
+            </w:r>
+            <w:r>
+              <w:rPr>
+                <w:rFonts w:cstheme="minorHAnsi"/>
+              </w:rPr>
+              <w:lastRenderedPageBreak/>
               <w:t>=sqrt(</w:t>
             </w:r>
             <w:r>
@@ -19697,6 +19753,7 @@
               <w:rPr>
                 <w:rFonts w:cstheme="minorHAnsi"/>
               </w:rPr>
+              <w:lastRenderedPageBreak/>
               <w:t>sqrt((</w:t>
             </w:r>
             <w:r>
@@ -19778,6 +19835,12 @@
                 <w:rFonts w:cstheme="minorHAnsi"/>
               </w:rPr>
               <w:br/>
+            </w:r>
+            <w:r>
+              <w:rPr>
+                <w:rFonts w:cstheme="minorHAnsi"/>
+              </w:rPr>
+              <w:lastRenderedPageBreak/>
               <w:t>=sqrt(</w:t>
             </w:r>
             <w:r>
@@ -19841,13 +19904,21 @@
               <w:rPr>
                 <w:rFonts w:cstheme="minorHAnsi"/>
               </w:rPr>
+              <w:lastRenderedPageBreak/>
               <w:t>Centroid 1</w:t>
             </w:r>
             <w:r>
               <w:rPr>
                 <w:rFonts w:cstheme="minorHAnsi"/>
               </w:rPr>
-              <w:t xml:space="preserve"> (unchanged)</w:t>
+              <w:t xml:space="preserve"> </w:t>
+            </w:r>
+            <w:r>
+              <w:rPr>
+                <w:rFonts w:cstheme="minorHAnsi"/>
+              </w:rPr>
+              <w:lastRenderedPageBreak/>
+              <w:t>(unchanged)</w:t>
             </w:r>
           </w:p>
         </w:tc>
@@ -19871,6 +19942,7 @@
               <w:rPr>
                 <w:rFonts w:cstheme="minorHAnsi"/>
               </w:rPr>
+              <w:lastRenderedPageBreak/>
               <w:t>(0.47, -2.5)</w:t>
             </w:r>
           </w:p>
@@ -21220,7 +21292,6 @@
               <w:rPr>
                 <w:rFonts w:cstheme="minorHAnsi"/>
               </w:rPr>
-              <w:lastRenderedPageBreak/>
               <w:t>AAA</w:t>
             </w:r>
           </w:p>
@@ -22175,6 +22246,7 @@
         <w:rPr>
           <w:rFonts w:cstheme="minorHAnsi"/>
         </w:rPr>
+        <w:lastRenderedPageBreak/>
         <w:t>Since Cluster AAA has the highest SSE, it will be bisected using 2 trials of K-means to generate the next pair of clusters. These trials will again use the first 2 and last 2 points as centroids (since this set only contains 3 points, the trials will have 1 centroid in common).</w:t>
       </w:r>
     </w:p>
@@ -23214,12 +23286,6 @@
                 <w:rFonts w:cstheme="minorHAnsi"/>
               </w:rPr>
               <w:br/>
-            </w:r>
-            <w:r>
-              <w:rPr>
-                <w:rFonts w:cstheme="minorHAnsi"/>
-              </w:rPr>
-              <w:lastRenderedPageBreak/>
               <w:t>=sqrt(</w:t>
             </w:r>
             <w:r>
@@ -23276,7 +23342,6 @@
               <w:rPr>
                 <w:rFonts w:cstheme="minorHAnsi"/>
               </w:rPr>
-              <w:lastRenderedPageBreak/>
               <w:t>sqrt((4.7-4.38)</w:t>
             </w:r>
             <w:r>
@@ -23310,12 +23375,6 @@
                 <w:rFonts w:cstheme="minorHAnsi"/>
               </w:rPr>
               <w:br/>
-            </w:r>
-            <w:r>
-              <w:rPr>
-                <w:rFonts w:cstheme="minorHAnsi"/>
-              </w:rPr>
-              <w:lastRenderedPageBreak/>
               <w:t>=sqrt(</w:t>
             </w:r>
             <w:r>
@@ -23379,15 +23438,7 @@
               <w:rPr>
                 <w:rFonts w:cstheme="minorHAnsi"/>
               </w:rPr>
-              <w:lastRenderedPageBreak/>
-              <w:t xml:space="preserve">Centroid 1 </w:t>
-            </w:r>
-            <w:r>
-              <w:rPr>
-                <w:rFonts w:cstheme="minorHAnsi"/>
-              </w:rPr>
-              <w:lastRenderedPageBreak/>
-              <w:t>(unchanged)</w:t>
+              <w:t>Centroid 1 (unchanged)</w:t>
             </w:r>
           </w:p>
         </w:tc>
@@ -23408,7 +23459,6 @@
               <w:rPr>
                 <w:rFonts w:cstheme="minorHAnsi"/>
               </w:rPr>
-              <w:lastRenderedPageBreak/>
               <w:t>(4.7, -7.83)</w:t>
             </w:r>
           </w:p>
@@ -24407,6 +24457,7 @@
           <w:rFonts w:cstheme="minorHAnsi"/>
           <w:i/>
         </w:rPr>
+        <w:lastRenderedPageBreak/>
         <w:t xml:space="preserve">Trial 2 Round 1: </w:t>
       </w:r>
       <w:r>
@@ -25767,12 +25818,6 @@
                 <w:rFonts w:cstheme="minorHAnsi"/>
               </w:rPr>
               <w:br/>
-            </w:r>
-            <w:r>
-              <w:rPr>
-                <w:rFonts w:cstheme="minorHAnsi"/>
-              </w:rPr>
-              <w:lastRenderedPageBreak/>
               <w:t>=</w:t>
             </w:r>
             <w:r>
@@ -25805,7 +25850,6 @@
               <w:rPr>
                 <w:rFonts w:cstheme="minorHAnsi"/>
               </w:rPr>
-              <w:lastRenderedPageBreak/>
               <w:t>Centroid 1 (unchanged)</w:t>
             </w:r>
           </w:p>
@@ -25827,7 +25871,6 @@
               <w:rPr>
                 <w:rFonts w:cstheme="minorHAnsi"/>
               </w:rPr>
-              <w:lastRenderedPageBreak/>
               <w:t>(5.01, -16.59)</w:t>
             </w:r>
           </w:p>
@@ -26166,10 +26209,10 @@
         <w:tblLook w:val="04A0"/>
       </w:tblPr>
       <w:tblGrid>
-        <w:gridCol w:w="891"/>
-        <w:gridCol w:w="1647"/>
-        <w:gridCol w:w="5019"/>
-        <w:gridCol w:w="2019"/>
+        <w:gridCol w:w="884"/>
+        <w:gridCol w:w="1512"/>
+        <w:gridCol w:w="4181"/>
+        <w:gridCol w:w="1769"/>
       </w:tblGrid>
       <w:tr>
         <w:tc>
@@ -26635,6 +26678,7 @@
                 <w:rFonts w:cstheme="minorHAnsi"/>
                 <w:b/>
               </w:rPr>
+              <w:lastRenderedPageBreak/>
               <w:t>Cluster</w:t>
             </w:r>
           </w:p>
@@ -27316,16 +27360,7 @@
                 <w:b/>
                 <w:sz w:val="20"/>
               </w:rPr>
-              <w:t>(4.38, -</w:t>
-            </w:r>
-            <w:r>
-              <w:rPr>
-                <w:rFonts w:cstheme="minorHAnsi"/>
-                <w:b/>
-                <w:sz w:val="20"/>
-              </w:rPr>
-              <w:lastRenderedPageBreak/>
-              <w:t>15.96)</w:t>
+              <w:t>(4.38, -15.96)</w:t>
             </w:r>
           </w:p>
         </w:tc>
@@ -27349,7 +27384,6 @@
                 <w:b/>
                 <w:sz w:val="20"/>
               </w:rPr>
-              <w:lastRenderedPageBreak/>
               <w:t>(5.01, -16.59)</w:t>
             </w:r>
           </w:p>
@@ -27527,7 +27561,6 @@
                 <w:b/>
                 <w:sz w:val="20"/>
               </w:rPr>
-              <w:lastRenderedPageBreak/>
               <w:t>(4.38, -15.96)</w:t>
             </w:r>
           </w:p>
@@ -31594,6 +31627,13 @@
                 <w:sz w:val="14"/>
               </w:rPr>
               <w:br/>
+            </w:r>
+            <w:r>
+              <w:rPr>
+                <w:rFonts w:cstheme="minorHAnsi"/>
+                <w:sz w:val="14"/>
+              </w:rPr>
+              <w:lastRenderedPageBreak/>
               <w:t>=</w:t>
             </w:r>
             <w:r>
@@ -31623,6 +31663,7 @@
                 <w:rFonts w:cstheme="minorHAnsi"/>
                 <w:sz w:val="14"/>
               </w:rPr>
+              <w:lastRenderedPageBreak/>
               <w:t>1/(1+sqrt((</w:t>
             </w:r>
             <w:r>
@@ -31878,6 +31919,13 @@
                 <w:sz w:val="14"/>
               </w:rPr>
               <w:br/>
+            </w:r>
+            <w:r>
+              <w:rPr>
+                <w:rFonts w:cstheme="minorHAnsi"/>
+                <w:sz w:val="14"/>
+              </w:rPr>
+              <w:lastRenderedPageBreak/>
               <w:t>=</w:t>
             </w:r>
             <w:r>
@@ -31907,6 +31955,7 @@
                 <w:rFonts w:cstheme="minorHAnsi"/>
                 <w:sz w:val="14"/>
               </w:rPr>
+              <w:lastRenderedPageBreak/>
               <w:t>1/(1+sqrt((</w:t>
             </w:r>
             <w:r>
@@ -32162,6 +32211,13 @@
                 <w:sz w:val="14"/>
               </w:rPr>
               <w:br/>
+            </w:r>
+            <w:r>
+              <w:rPr>
+                <w:rFonts w:cstheme="minorHAnsi"/>
+                <w:sz w:val="14"/>
+              </w:rPr>
+              <w:lastRenderedPageBreak/>
               <w:t>=</w:t>
             </w:r>
             <w:r>
@@ -32191,6 +32247,7 @@
                 <w:rFonts w:cstheme="minorHAnsi"/>
                 <w:sz w:val="14"/>
               </w:rPr>
+              <w:lastRenderedPageBreak/>
               <w:t>1/(1+sqrt((</w:t>
             </w:r>
             <w:r>
@@ -32446,6 +32503,13 @@
                 <w:sz w:val="14"/>
               </w:rPr>
               <w:br/>
+            </w:r>
+            <w:r>
+              <w:rPr>
+                <w:rFonts w:cstheme="minorHAnsi"/>
+                <w:sz w:val="14"/>
+              </w:rPr>
+              <w:lastRenderedPageBreak/>
               <w:t>=</w:t>
             </w:r>
             <w:r>
@@ -32475,6 +32539,7 @@
                 <w:rFonts w:cstheme="minorHAnsi"/>
                 <w:sz w:val="14"/>
               </w:rPr>
+              <w:lastRenderedPageBreak/>
               <w:t>1/(1+sqrt((</w:t>
             </w:r>
             <w:r>
@@ -32737,6 +32802,13 @@
                 <w:sz w:val="14"/>
               </w:rPr>
               <w:br/>
+            </w:r>
+            <w:r>
+              <w:rPr>
+                <w:rFonts w:cstheme="minorHAnsi"/>
+                <w:sz w:val="14"/>
+              </w:rPr>
+              <w:lastRenderedPageBreak/>
               <w:t>=</w:t>
             </w:r>
             <w:r>
@@ -32774,6 +32846,7 @@
                 <w:b/>
                 <w:sz w:val="20"/>
               </w:rPr>
+              <w:lastRenderedPageBreak/>
               <w:t>(0.69, 2.5)</w:t>
             </w:r>
           </w:p>
@@ -36249,7 +36322,6 @@
                 <w:b/>
                 <w:sz w:val="20"/>
               </w:rPr>
-              <w:lastRenderedPageBreak/>
               <w:t>(4.07, 33.8)</w:t>
             </w:r>
           </w:p>
@@ -37004,13 +37076,14 @@
         <w:rPr>
           <w:rFonts w:cstheme="minorHAnsi"/>
         </w:rPr>
+        <w:lastRenderedPageBreak/>
         <w:t>Updating the matrix and combining the two points in cluster A (keeping only the lowest similarity score between the two merged points, since MAX wants the greatest distance between clusters) produces the following:</w:t>
       </w:r>
     </w:p>
     <w:tbl>
       <w:tblPr>
         <w:tblStyle w:val="TableGrid"/>
-        <w:tblpPr w:leftFromText="180" w:rightFromText="180" w:vertAnchor="page" w:horzAnchor="margin" w:tblpXSpec="center" w:tblpY="7909"/>
+        <w:tblpPr w:leftFromText="180" w:rightFromText="180" w:vertAnchor="page" w:horzAnchor="margin" w:tblpY="2821"/>
         <w:tblW w:w="10030" w:type="dxa"/>
         <w:tblLook w:val="04A0"/>
       </w:tblPr>
@@ -37427,14 +37500,7 @@
                 <w:rFonts w:cstheme="minorHAnsi"/>
                 <w:sz w:val="20"/>
               </w:rPr>
-              <w:t>5</w:t>
-            </w:r>
-            <w:r>
-              <w:rPr>
-                <w:rFonts w:cstheme="minorHAnsi"/>
-                <w:sz w:val="20"/>
-              </w:rPr>
-              <w:t>&lt;</w:t>
+              <w:t>5&lt;</w:t>
             </w:r>
             <w:r>
               <w:rPr>
@@ -38080,14 +38146,7 @@
                 <w:rFonts w:cstheme="minorHAnsi"/>
                 <w:sz w:val="20"/>
               </w:rPr>
-              <w:t>2</w:t>
-            </w:r>
-            <w:r>
-              <w:rPr>
-                <w:rFonts w:cstheme="minorHAnsi"/>
-                <w:sz w:val="20"/>
-              </w:rPr>
-              <w:t>&lt;</w:t>
+              <w:t>2&lt;</w:t>
             </w:r>
             <w:r>
               <w:rPr>
@@ -38722,14 +38781,6 @@
         </w:tc>
       </w:tr>
     </w:tbl>
-    <w:p>
-      <w:pPr>
-        <w:spacing w:before="100" w:beforeAutospacing="1" w:after="100" w:afterAutospacing="1" w:line="240" w:lineRule="auto"/>
-        <w:rPr>
-          <w:rFonts w:cstheme="minorHAnsi"/>
-        </w:rPr>
-      </w:pPr>
-    </w:p>
     <w:p>
       <w:pPr>
         <w:spacing w:before="100" w:beforeAutospacing="1" w:after="100" w:afterAutospacing="1" w:line="240" w:lineRule="auto"/>
@@ -38788,13 +38839,13 @@
         <w:tblLook w:val="04A0"/>
       </w:tblPr>
       <w:tblGrid>
-        <w:gridCol w:w="2930"/>
-        <w:gridCol w:w="4165"/>
+        <w:gridCol w:w="1548"/>
+        <w:gridCol w:w="2880"/>
       </w:tblGrid>
       <w:tr>
         <w:tc>
           <w:tcPr>
-            <w:tcW w:w="2930" w:type="dxa"/>
+            <w:tcW w:w="1548" w:type="dxa"/>
           </w:tcPr>
           <w:p>
             <w:pPr>
@@ -38822,7 +38873,7 @@
         </w:tc>
         <w:tc>
           <w:tcPr>
-            <w:tcW w:w="4165" w:type="dxa"/>
+            <w:tcW w:w="2880" w:type="dxa"/>
           </w:tcPr>
           <w:p>
             <w:pPr>
@@ -38845,7 +38896,7 @@
       <w:tr>
         <w:tc>
           <w:tcPr>
-            <w:tcW w:w="2930" w:type="dxa"/>
+            <w:tcW w:w="1548" w:type="dxa"/>
           </w:tcPr>
           <w:p>
             <w:pPr>
@@ -38864,7 +38915,7 @@
         </w:tc>
         <w:tc>
           <w:tcPr>
-            <w:tcW w:w="4165" w:type="dxa"/>
+            <w:tcW w:w="2880" w:type="dxa"/>
           </w:tcPr>
           <w:p>
             <w:pPr>
@@ -38885,7 +38936,7 @@
       <w:tr>
         <w:tc>
           <w:tcPr>
-            <w:tcW w:w="2930" w:type="dxa"/>
+            <w:tcW w:w="1548" w:type="dxa"/>
           </w:tcPr>
           <w:p>
             <w:pPr>
@@ -38904,7 +38955,7 @@
         </w:tc>
         <w:tc>
           <w:tcPr>
-            <w:tcW w:w="4165" w:type="dxa"/>
+            <w:tcW w:w="2880" w:type="dxa"/>
           </w:tcPr>
           <w:p>
             <w:pPr>
@@ -38925,7 +38976,7 @@
       <w:tr>
         <w:tc>
           <w:tcPr>
-            <w:tcW w:w="2930" w:type="dxa"/>
+            <w:tcW w:w="1548" w:type="dxa"/>
           </w:tcPr>
           <w:p>
             <w:pPr>
@@ -38944,7 +38995,7 @@
         </w:tc>
         <w:tc>
           <w:tcPr>
-            <w:tcW w:w="4165" w:type="dxa"/>
+            <w:tcW w:w="2880" w:type="dxa"/>
           </w:tcPr>
           <w:p>
             <w:pPr>
@@ -38965,27 +39016,26 @@
       <w:tr>
         <w:tc>
           <w:tcPr>
-            <w:tcW w:w="2930" w:type="dxa"/>
-          </w:tcPr>
-          <w:p>
-            <w:pPr>
-              <w:spacing w:before="100" w:beforeAutospacing="1" w:after="100" w:afterAutospacing="1"/>
-              <w:rPr>
-                <w:rFonts w:cstheme="minorHAnsi"/>
-              </w:rPr>
-            </w:pPr>
-            <w:r>
-              <w:rPr>
-                <w:rFonts w:cstheme="minorHAnsi"/>
-              </w:rPr>
-              <w:lastRenderedPageBreak/>
+            <w:tcW w:w="1548" w:type="dxa"/>
+          </w:tcPr>
+          <w:p>
+            <w:pPr>
+              <w:spacing w:before="100" w:beforeAutospacing="1" w:after="100" w:afterAutospacing="1"/>
+              <w:rPr>
+                <w:rFonts w:cstheme="minorHAnsi"/>
+              </w:rPr>
+            </w:pPr>
+            <w:r>
+              <w:rPr>
+                <w:rFonts w:cstheme="minorHAnsi"/>
+              </w:rPr>
               <w:t>(4.69, 36.75)</w:t>
             </w:r>
           </w:p>
         </w:tc>
         <w:tc>
           <w:tcPr>
-            <w:tcW w:w="4165" w:type="dxa"/>
+            <w:tcW w:w="2880" w:type="dxa"/>
           </w:tcPr>
           <w:p>
             <w:pPr>
@@ -39006,7 +39056,7 @@
       <w:tr>
         <w:tc>
           <w:tcPr>
-            <w:tcW w:w="2930" w:type="dxa"/>
+            <w:tcW w:w="1548" w:type="dxa"/>
           </w:tcPr>
           <w:p>
             <w:pPr>
@@ -39026,7 +39076,7 @@
         </w:tc>
         <w:tc>
           <w:tcPr>
-            <w:tcW w:w="4165" w:type="dxa"/>
+            <w:tcW w:w="2880" w:type="dxa"/>
           </w:tcPr>
           <w:p>
             <w:pPr>
@@ -39062,7 +39112,7 @@
       <w:tr>
         <w:tc>
           <w:tcPr>
-            <w:tcW w:w="2930" w:type="dxa"/>
+            <w:tcW w:w="1548" w:type="dxa"/>
           </w:tcPr>
           <w:p>
             <w:pPr>
@@ -39081,7 +39131,7 @@
         </w:tc>
         <w:tc>
           <w:tcPr>
-            <w:tcW w:w="4165" w:type="dxa"/>
+            <w:tcW w:w="2880" w:type="dxa"/>
           </w:tcPr>
           <w:p>
             <w:pPr>
@@ -39131,29 +39181,11 @@
           <w:rFonts w:cstheme="minorHAnsi"/>
         </w:rPr>
       </w:pPr>
-      <w:r>
-        <w:rPr>
-          <w:rFonts w:cstheme="minorHAnsi"/>
-        </w:rPr>
-        <w:t>Updating the matrix and combi</w:t>
-      </w:r>
-      <w:r>
-        <w:rPr>
-          <w:rFonts w:cstheme="minorHAnsi"/>
-        </w:rPr>
-        <w:t xml:space="preserve">ning the two points in cluster B </w:t>
-      </w:r>
-      <w:r>
-        <w:rPr>
-          <w:rFonts w:cstheme="minorHAnsi"/>
-        </w:rPr>
-        <w:t>produces the following:</w:t>
-      </w:r>
     </w:p>
     <w:tbl>
       <w:tblPr>
         <w:tblStyle w:val="TableGrid"/>
-        <w:tblpPr w:leftFromText="180" w:rightFromText="180" w:vertAnchor="page" w:horzAnchor="margin" w:tblpY="3661"/>
+        <w:tblpPr w:leftFromText="180" w:rightFromText="180" w:vertAnchor="page" w:horzAnchor="margin" w:tblpY="10321"/>
         <w:tblW w:w="9480" w:type="dxa"/>
         <w:tblLook w:val="04A0"/>
       </w:tblPr>
@@ -40288,7 +40320,195 @@
           </w:p>
         </w:tc>
       </w:tr>
+      <w:tr>
+        <w:trPr>
+          <w:trHeight w:val="341"/>
+        </w:trPr>
+        <w:tc>
+          <w:tcPr>
+            <w:tcW w:w="1355" w:type="dxa"/>
+            <w:gridSpan w:val="2"/>
+            <w:shd w:val="clear" w:color="auto" w:fill="auto"/>
+          </w:tcPr>
+          <w:p>
+            <w:pPr>
+              <w:spacing w:before="100" w:beforeAutospacing="1" w:after="100" w:afterAutospacing="1"/>
+              <w:rPr>
+                <w:rFonts w:cstheme="minorHAnsi"/>
+                <w:b/>
+                <w:sz w:val="20"/>
+              </w:rPr>
+            </w:pPr>
+            <w:r>
+              <w:rPr>
+                <w:rFonts w:cstheme="minorHAnsi"/>
+                <w:b/>
+                <w:sz w:val="20"/>
+              </w:rPr>
+              <w:t>A</w:t>
+            </w:r>
+          </w:p>
+        </w:tc>
+        <w:tc>
+          <w:tcPr>
+            <w:tcW w:w="970" w:type="dxa"/>
+            <w:shd w:val="clear" w:color="auto" w:fill="auto"/>
+          </w:tcPr>
+          <w:p>
+            <w:pPr>
+              <w:spacing w:before="100" w:beforeAutospacing="1" w:after="100" w:afterAutospacing="1"/>
+              <w:rPr>
+                <w:rFonts w:cstheme="minorHAnsi"/>
+                <w:sz w:val="20"/>
+              </w:rPr>
+            </w:pPr>
+            <w:r>
+              <w:rPr>
+                <w:rFonts w:cstheme="minorHAnsi"/>
+                <w:sz w:val="20"/>
+              </w:rPr>
+              <w:t>0.0192</w:t>
+            </w:r>
+          </w:p>
+        </w:tc>
+        <w:tc>
+          <w:tcPr>
+            <w:tcW w:w="1431" w:type="dxa"/>
+            <w:shd w:val="clear" w:color="auto" w:fill="auto"/>
+          </w:tcPr>
+          <w:p>
+            <w:pPr>
+              <w:spacing w:before="100" w:beforeAutospacing="1" w:after="100" w:afterAutospacing="1"/>
+              <w:rPr>
+                <w:rFonts w:cstheme="minorHAnsi"/>
+                <w:sz w:val="20"/>
+              </w:rPr>
+            </w:pPr>
+            <w:r>
+              <w:rPr>
+                <w:rFonts w:cstheme="minorHAnsi"/>
+                <w:sz w:val="20"/>
+              </w:rPr>
+              <w:t>0.0231</w:t>
+            </w:r>
+          </w:p>
+        </w:tc>
+        <w:tc>
+          <w:tcPr>
+            <w:tcW w:w="1431" w:type="dxa"/>
+            <w:shd w:val="clear" w:color="auto" w:fill="auto"/>
+          </w:tcPr>
+          <w:p>
+            <w:pPr>
+              <w:spacing w:before="100" w:beforeAutospacing="1" w:after="100" w:afterAutospacing="1"/>
+              <w:rPr>
+                <w:rFonts w:cstheme="minorHAnsi"/>
+                <w:sz w:val="20"/>
+              </w:rPr>
+            </w:pPr>
+            <w:r>
+              <w:rPr>
+                <w:rFonts w:cstheme="minorHAnsi"/>
+                <w:sz w:val="20"/>
+              </w:rPr>
+              <w:t>0.0302</w:t>
+            </w:r>
+          </w:p>
+        </w:tc>
+        <w:tc>
+          <w:tcPr>
+            <w:tcW w:w="1431" w:type="dxa"/>
+            <w:shd w:val="clear" w:color="auto" w:fill="auto"/>
+          </w:tcPr>
+          <w:p>
+            <w:pPr>
+              <w:spacing w:before="100" w:beforeAutospacing="1" w:after="100" w:afterAutospacing="1"/>
+              <w:rPr>
+                <w:rFonts w:cstheme="minorHAnsi"/>
+                <w:sz w:val="20"/>
+              </w:rPr>
+            </w:pPr>
+            <w:r>
+              <w:rPr>
+                <w:rFonts w:cstheme="minorHAnsi"/>
+                <w:sz w:val="20"/>
+              </w:rPr>
+              <w:t>0.0262</w:t>
+            </w:r>
+          </w:p>
+        </w:tc>
+        <w:tc>
+          <w:tcPr>
+            <w:tcW w:w="1431" w:type="dxa"/>
+            <w:shd w:val="clear" w:color="auto" w:fill="auto"/>
+          </w:tcPr>
+          <w:p>
+            <w:pPr>
+              <w:spacing w:before="100" w:beforeAutospacing="1" w:after="100" w:afterAutospacing="1"/>
+              <w:rPr>
+                <w:rFonts w:cstheme="minorHAnsi"/>
+                <w:sz w:val="20"/>
+              </w:rPr>
+            </w:pPr>
+            <w:r>
+              <w:rPr>
+                <w:rFonts w:cstheme="minorHAnsi"/>
+                <w:sz w:val="20"/>
+              </w:rPr>
+              <w:t>0.2491</w:t>
+            </w:r>
+          </w:p>
+        </w:tc>
+        <w:tc>
+          <w:tcPr>
+            <w:tcW w:w="1431" w:type="dxa"/>
+            <w:shd w:val="clear" w:color="auto" w:fill="auto"/>
+          </w:tcPr>
+          <w:p>
+            <w:pPr>
+              <w:spacing w:before="100" w:beforeAutospacing="1" w:after="100" w:afterAutospacing="1"/>
+              <w:rPr>
+                <w:rFonts w:cstheme="minorHAnsi"/>
+                <w:sz w:val="20"/>
+              </w:rPr>
+            </w:pPr>
+            <w:r>
+              <w:rPr>
+                <w:rFonts w:cstheme="minorHAnsi"/>
+                <w:sz w:val="20"/>
+              </w:rPr>
+              <w:t>1</w:t>
+            </w:r>
+          </w:p>
+        </w:tc>
+      </w:tr>
     </w:tbl>
+    <w:p>
+      <w:pPr>
+        <w:spacing w:before="100" w:beforeAutospacing="1" w:after="100" w:afterAutospacing="1" w:line="240" w:lineRule="auto"/>
+        <w:rPr>
+          <w:rFonts w:cstheme="minorHAnsi"/>
+        </w:rPr>
+      </w:pPr>
+      <w:r>
+        <w:rPr>
+          <w:rFonts w:cstheme="minorHAnsi"/>
+        </w:rPr>
+        <w:t>Updating the matrix and combi</w:t>
+      </w:r>
+      <w:r>
+        <w:rPr>
+          <w:rFonts w:cstheme="minorHAnsi"/>
+        </w:rPr>
+        <w:t xml:space="preserve">ning the two points in cluster B </w:t>
+      </w:r>
+      <w:r>
+        <w:rPr>
+          <w:rFonts w:cstheme="minorHAnsi"/>
+        </w:rPr>
+        <w:t>produces the following:</w:t>
+      </w:r>
+    </w:p>
     <w:p>
       <w:pPr>
         <w:spacing w:before="100" w:beforeAutospacing="1" w:after="100" w:afterAutospacing="1" w:line="240" w:lineRule="auto"/>
@@ -40360,13 +40580,13 @@
         <w:tblLook w:val="04A0"/>
       </w:tblPr>
       <w:tblGrid>
-        <w:gridCol w:w="2930"/>
-        <w:gridCol w:w="4165"/>
+        <w:gridCol w:w="1548"/>
+        <w:gridCol w:w="4050"/>
       </w:tblGrid>
       <w:tr>
         <w:tc>
           <w:tcPr>
-            <w:tcW w:w="2930" w:type="dxa"/>
+            <w:tcW w:w="1548" w:type="dxa"/>
           </w:tcPr>
           <w:p>
             <w:pPr>
@@ -40381,6 +40601,7 @@
                 <w:rFonts w:cstheme="minorHAnsi"/>
                 <w:b/>
               </w:rPr>
+              <w:lastRenderedPageBreak/>
               <w:t>Cluster</w:t>
             </w:r>
             <w:r>
@@ -40394,7 +40615,7 @@
         </w:tc>
         <w:tc>
           <w:tcPr>
-            <w:tcW w:w="4165" w:type="dxa"/>
+            <w:tcW w:w="4050" w:type="dxa"/>
           </w:tcPr>
           <w:p>
             <w:pPr>
@@ -40417,7 +40638,7 @@
       <w:tr>
         <w:tc>
           <w:tcPr>
-            <w:tcW w:w="2930" w:type="dxa"/>
+            <w:tcW w:w="1548" w:type="dxa"/>
           </w:tcPr>
           <w:p>
             <w:pPr>
@@ -40442,7 +40663,7 @@
         </w:tc>
         <w:tc>
           <w:tcPr>
-            <w:tcW w:w="4165" w:type="dxa"/>
+            <w:tcW w:w="4050" w:type="dxa"/>
           </w:tcPr>
           <w:p>
             <w:pPr>
@@ -40487,7 +40708,7 @@
       <w:tr>
         <w:tc>
           <w:tcPr>
-            <w:tcW w:w="2930" w:type="dxa"/>
+            <w:tcW w:w="1548" w:type="dxa"/>
           </w:tcPr>
           <w:p>
             <w:pPr>
@@ -40506,7 +40727,7 @@
         </w:tc>
         <w:tc>
           <w:tcPr>
-            <w:tcW w:w="4165" w:type="dxa"/>
+            <w:tcW w:w="4050" w:type="dxa"/>
           </w:tcPr>
           <w:p>
             <w:pPr>
@@ -40527,7 +40748,7 @@
       <w:tr>
         <w:tc>
           <w:tcPr>
-            <w:tcW w:w="2930" w:type="dxa"/>
+            <w:tcW w:w="1548" w:type="dxa"/>
           </w:tcPr>
           <w:p>
             <w:pPr>
@@ -40546,7 +40767,7 @@
         </w:tc>
         <w:tc>
           <w:tcPr>
-            <w:tcW w:w="4165" w:type="dxa"/>
+            <w:tcW w:w="4050" w:type="dxa"/>
           </w:tcPr>
           <w:p>
             <w:pPr>
@@ -40567,7 +40788,7 @@
       <w:tr>
         <w:tc>
           <w:tcPr>
-            <w:tcW w:w="2930" w:type="dxa"/>
+            <w:tcW w:w="1548" w:type="dxa"/>
           </w:tcPr>
           <w:p>
             <w:pPr>
@@ -40587,7 +40808,7 @@
         </w:tc>
         <w:tc>
           <w:tcPr>
-            <w:tcW w:w="4165" w:type="dxa"/>
+            <w:tcW w:w="4050" w:type="dxa"/>
           </w:tcPr>
           <w:p>
             <w:pPr>
@@ -40623,7 +40844,7 @@
       <w:tr>
         <w:tc>
           <w:tcPr>
-            <w:tcW w:w="2930" w:type="dxa"/>
+            <w:tcW w:w="1548" w:type="dxa"/>
           </w:tcPr>
           <w:p>
             <w:pPr>
@@ -40642,7 +40863,7 @@
         </w:tc>
         <w:tc>
           <w:tcPr>
-            <w:tcW w:w="4165" w:type="dxa"/>
+            <w:tcW w:w="4050" w:type="dxa"/>
           </w:tcPr>
           <w:p>
             <w:pPr>
@@ -40716,7 +40937,7 @@
     <w:tbl>
       <w:tblPr>
         <w:tblStyle w:val="TableGrid"/>
-        <w:tblpPr w:leftFromText="180" w:rightFromText="180" w:vertAnchor="page" w:horzAnchor="margin" w:tblpXSpec="center" w:tblpY="10621"/>
+        <w:tblpPr w:leftFromText="180" w:rightFromText="180" w:vertAnchor="page" w:horzAnchor="margin" w:tblpXSpec="center" w:tblpY="4201"/>
         <w:tblW w:w="7977" w:type="dxa"/>
         <w:tblLook w:val="04A0"/>
       </w:tblPr>
@@ -41797,13 +42018,13 @@
         <w:tblLook w:val="04A0"/>
       </w:tblPr>
       <w:tblGrid>
-        <w:gridCol w:w="2930"/>
-        <w:gridCol w:w="4165"/>
+        <w:gridCol w:w="1458"/>
+        <w:gridCol w:w="4050"/>
       </w:tblGrid>
       <w:tr>
         <w:tc>
           <w:tcPr>
-            <w:tcW w:w="2930" w:type="dxa"/>
+            <w:tcW w:w="1458" w:type="dxa"/>
           </w:tcPr>
           <w:p>
             <w:pPr>
@@ -41818,7 +42039,6 @@
                 <w:rFonts w:cstheme="minorHAnsi"/>
                 <w:b/>
               </w:rPr>
-              <w:lastRenderedPageBreak/>
               <w:t>Cluster</w:t>
             </w:r>
             <w:r>
@@ -41832,7 +42052,7 @@
         </w:tc>
         <w:tc>
           <w:tcPr>
-            <w:tcW w:w="4165" w:type="dxa"/>
+            <w:tcW w:w="4050" w:type="dxa"/>
           </w:tcPr>
           <w:p>
             <w:pPr>
@@ -41855,7 +42075,7 @@
       <w:tr>
         <w:tc>
           <w:tcPr>
-            <w:tcW w:w="2930" w:type="dxa"/>
+            <w:tcW w:w="1458" w:type="dxa"/>
           </w:tcPr>
           <w:p>
             <w:pPr>
@@ -41880,7 +42100,7 @@
         </w:tc>
         <w:tc>
           <w:tcPr>
-            <w:tcW w:w="4165" w:type="dxa"/>
+            <w:tcW w:w="4050" w:type="dxa"/>
           </w:tcPr>
           <w:p>
             <w:pPr>
@@ -41925,7 +42145,7 @@
       <w:tr>
         <w:tc>
           <w:tcPr>
-            <w:tcW w:w="2930" w:type="dxa"/>
+            <w:tcW w:w="1458" w:type="dxa"/>
           </w:tcPr>
           <w:p>
             <w:pPr>
@@ -41944,7 +42164,7 @@
         </w:tc>
         <w:tc>
           <w:tcPr>
-            <w:tcW w:w="4165" w:type="dxa"/>
+            <w:tcW w:w="4050" w:type="dxa"/>
           </w:tcPr>
           <w:p>
             <w:pPr>
@@ -41965,7 +42185,7 @@
       <w:tr>
         <w:tc>
           <w:tcPr>
-            <w:tcW w:w="2930" w:type="dxa"/>
+            <w:tcW w:w="1458" w:type="dxa"/>
           </w:tcPr>
           <w:p>
             <w:pPr>
@@ -41984,7 +42204,7 @@
         </w:tc>
         <w:tc>
           <w:tcPr>
-            <w:tcW w:w="4165" w:type="dxa"/>
+            <w:tcW w:w="4050" w:type="dxa"/>
           </w:tcPr>
           <w:p>
             <w:pPr>
@@ -42023,7 +42243,7 @@
       <w:tr>
         <w:tc>
           <w:tcPr>
-            <w:tcW w:w="2930" w:type="dxa"/>
+            <w:tcW w:w="1458" w:type="dxa"/>
           </w:tcPr>
           <w:p>
             <w:pPr>
@@ -42043,7 +42263,7 @@
         </w:tc>
         <w:tc>
           <w:tcPr>
-            <w:tcW w:w="4165" w:type="dxa"/>
+            <w:tcW w:w="4050" w:type="dxa"/>
           </w:tcPr>
           <w:p>
             <w:pPr>
@@ -42132,7 +42352,7 @@
     <w:tbl>
       <w:tblPr>
         <w:tblStyle w:val="TableGrid"/>
-        <w:tblpPr w:leftFromText="180" w:rightFromText="180" w:vertAnchor="page" w:horzAnchor="margin" w:tblpXSpec="center" w:tblpY="4513"/>
+        <w:tblpPr w:leftFromText="180" w:rightFromText="180" w:vertAnchor="page" w:horzAnchor="margin" w:tblpXSpec="center" w:tblpY="11329"/>
         <w:tblW w:w="6546" w:type="dxa"/>
         <w:tblLook w:val="04A0"/>
       </w:tblPr>
@@ -42511,14 +42731,7 @@
                 <w:rFonts w:cstheme="minorHAnsi"/>
                 <w:sz w:val="20"/>
               </w:rPr>
-              <w:t>8</w:t>
-            </w:r>
-            <w:r>
-              <w:rPr>
-                <w:rFonts w:cstheme="minorHAnsi"/>
-                <w:sz w:val="20"/>
-              </w:rPr>
-              <w:t>&lt;</w:t>
+              <w:t>8&lt;</w:t>
             </w:r>
             <w:r>
               <w:rPr>
@@ -42885,6 +43098,7 @@
         <w:rPr>
           <w:rFonts w:cstheme="minorHAnsi"/>
         </w:rPr>
+        <w:lastRenderedPageBreak/>
         <w:t xml:space="preserve">Based on the updated matrix, the closest two points/clusters are </w:t>
       </w:r>
       <w:r>
@@ -42948,13 +43162,13 @@
         <w:tblLook w:val="04A0"/>
       </w:tblPr>
       <w:tblGrid>
-        <w:gridCol w:w="2930"/>
-        <w:gridCol w:w="4165"/>
+        <w:gridCol w:w="1458"/>
+        <w:gridCol w:w="4050"/>
       </w:tblGrid>
       <w:tr>
         <w:tc>
           <w:tcPr>
-            <w:tcW w:w="2930" w:type="dxa"/>
+            <w:tcW w:w="1458" w:type="dxa"/>
           </w:tcPr>
           <w:p>
             <w:pPr>
@@ -42982,7 +43196,7 @@
         </w:tc>
         <w:tc>
           <w:tcPr>
-            <w:tcW w:w="4165" w:type="dxa"/>
+            <w:tcW w:w="4050" w:type="dxa"/>
           </w:tcPr>
           <w:p>
             <w:pPr>
@@ -43005,7 +43219,7 @@
       <w:tr>
         <w:tc>
           <w:tcPr>
-            <w:tcW w:w="2930" w:type="dxa"/>
+            <w:tcW w:w="1458" w:type="dxa"/>
           </w:tcPr>
           <w:p>
             <w:pPr>
@@ -43030,7 +43244,7 @@
         </w:tc>
         <w:tc>
           <w:tcPr>
-            <w:tcW w:w="4165" w:type="dxa"/>
+            <w:tcW w:w="4050" w:type="dxa"/>
           </w:tcPr>
           <w:p>
             <w:pPr>
@@ -43075,7 +43289,7 @@
       <w:tr>
         <w:tc>
           <w:tcPr>
-            <w:tcW w:w="2930" w:type="dxa"/>
+            <w:tcW w:w="1458" w:type="dxa"/>
           </w:tcPr>
           <w:p>
             <w:pPr>
@@ -43100,7 +43314,7 @@
         </w:tc>
         <w:tc>
           <w:tcPr>
-            <w:tcW w:w="4165" w:type="dxa"/>
+            <w:tcW w:w="4050" w:type="dxa"/>
           </w:tcPr>
           <w:p>
             <w:pPr>
@@ -43147,7 +43361,7 @@
       <w:tr>
         <w:tc>
           <w:tcPr>
-            <w:tcW w:w="2930" w:type="dxa"/>
+            <w:tcW w:w="1458" w:type="dxa"/>
           </w:tcPr>
           <w:p>
             <w:pPr>
@@ -43166,7 +43380,7 @@
         </w:tc>
         <w:tc>
           <w:tcPr>
-            <w:tcW w:w="4165" w:type="dxa"/>
+            <w:tcW w:w="4050" w:type="dxa"/>
           </w:tcPr>
           <w:p>
             <w:pPr>
@@ -43244,7 +43458,7 @@
     <w:tbl>
       <w:tblPr>
         <w:tblStyle w:val="TableGrid"/>
-        <w:tblpPr w:leftFromText="180" w:rightFromText="180" w:vertAnchor="page" w:horzAnchor="margin" w:tblpXSpec="center" w:tblpY="10873"/>
+        <w:tblpPr w:leftFromText="180" w:rightFromText="180" w:vertAnchor="page" w:horzAnchor="margin" w:tblpXSpec="center" w:tblpY="4705"/>
         <w:tblW w:w="5115" w:type="dxa"/>
         <w:tblLook w:val="04A0"/>
       </w:tblPr>
@@ -43305,15 +43519,7 @@
                 <w:b/>
                 <w:sz w:val="20"/>
               </w:rPr>
-              <w:t>B</w:t>
-            </w:r>
-            <w:r>
-              <w:rPr>
-                <w:rFonts w:cstheme="minorHAnsi"/>
-                <w:b/>
-                <w:sz w:val="20"/>
-              </w:rPr>
-              <w:t>E</w:t>
+              <w:t>BE</w:t>
             </w:r>
           </w:p>
         </w:tc>
@@ -43394,15 +43600,7 @@
                 <w:b/>
                 <w:sz w:val="20"/>
               </w:rPr>
-              <w:t>B</w:t>
-            </w:r>
-            <w:r>
-              <w:rPr>
-                <w:rFonts w:cstheme="minorHAnsi"/>
-                <w:b/>
-                <w:sz w:val="20"/>
-              </w:rPr>
-              <w:t>E</w:t>
+              <w:t>BE</w:t>
             </w:r>
           </w:p>
         </w:tc>
@@ -43867,7 +44065,6 @@
               <w:rPr>
                 <w:rFonts w:cstheme="minorHAnsi"/>
               </w:rPr>
-              <w:lastRenderedPageBreak/>
               <w:t>A</w:t>
             </w:r>
             <w:r>
@@ -44046,7 +44243,7 @@
     <w:tbl>
       <w:tblPr>
         <w:tblStyle w:val="TableGrid"/>
-        <w:tblpPr w:leftFromText="180" w:rightFromText="180" w:vertAnchor="page" w:horzAnchor="margin" w:tblpXSpec="center" w:tblpY="3517"/>
+        <w:tblpPr w:leftFromText="180" w:rightFromText="180" w:vertAnchor="page" w:horzAnchor="margin" w:tblpXSpec="center" w:tblpY="9793"/>
         <w:tblW w:w="3684" w:type="dxa"/>
         <w:tblLook w:val="04A0"/>
       </w:tblPr>
@@ -44364,7 +44561,7 @@
       </w:tblPr>
       <w:tblGrid>
         <w:gridCol w:w="1458"/>
-        <w:gridCol w:w="6879"/>
+        <w:gridCol w:w="7020"/>
       </w:tblGrid>
       <w:tr>
         <w:tc>
@@ -44397,7 +44594,7 @@
         </w:tc>
         <w:tc>
           <w:tcPr>
-            <w:tcW w:w="6879" w:type="dxa"/>
+            <w:tcW w:w="7020" w:type="dxa"/>
           </w:tcPr>
           <w:p>
             <w:pPr>
@@ -44445,7 +44642,7 @@
         </w:tc>
         <w:tc>
           <w:tcPr>
-            <w:tcW w:w="6879" w:type="dxa"/>
+            <w:tcW w:w="7020" w:type="dxa"/>
           </w:tcPr>
           <w:p>
             <w:pPr>
@@ -44575,7 +44772,7 @@
     <w:tbl>
       <w:tblPr>
         <w:tblStyle w:val="TableGrid"/>
-        <w:tblpPr w:leftFromText="180" w:rightFromText="180" w:vertAnchor="page" w:horzAnchor="margin" w:tblpXSpec="center" w:tblpY="7897"/>
+        <w:tblpPr w:leftFromText="180" w:rightFromText="180" w:vertAnchor="page" w:horzAnchor="page" w:tblpX="4405" w:tblpY="1405"/>
         <w:tblW w:w="2253" w:type="dxa"/>
         <w:tblLook w:val="04A0"/>
       </w:tblPr>
@@ -44634,15 +44831,7 @@
                 <w:b/>
                 <w:sz w:val="20"/>
               </w:rPr>
-              <w:t>AC</w:t>
-            </w:r>
-            <w:r>
-              <w:rPr>
-                <w:rFonts w:cstheme="minorHAnsi"/>
-                <w:b/>
-                <w:sz w:val="20"/>
-              </w:rPr>
-              <w:t>BED</w:t>
+              <w:t>ACBED</w:t>
             </w:r>
           </w:p>
         </w:tc>
@@ -44675,15 +44864,7 @@
                 <w:b/>
                 <w:sz w:val="20"/>
               </w:rPr>
-              <w:t>AC</w:t>
-            </w:r>
-            <w:r>
-              <w:rPr>
-                <w:rFonts w:cstheme="minorHAnsi"/>
-                <w:b/>
-                <w:sz w:val="20"/>
-              </w:rPr>
-              <w:t>BED</w:t>
+              <w:t>ACBED</w:t>
             </w:r>
           </w:p>
         </w:tc>

</xml_diff>